<commit_message>
Added derivation of mapping function
</commit_message>
<xml_diff>
--- a/Q4_element_formulation.docx
+++ b/Q4_element_formulation.docx
@@ -3,16 +3,895 @@
 <w:document xmlns:wpc="http://schemas.microsoft.com/office/word/2010/wordprocessingCanvas" xmlns:cx="http://schemas.microsoft.com/office/drawing/2014/chartex" xmlns:cx1="http://schemas.microsoft.com/office/drawing/2015/9/8/chartex" xmlns:cx2="http://schemas.microsoft.com/office/drawing/2015/10/21/chartex" xmlns:cx3="http://schemas.microsoft.com/office/drawing/2016/5/9/chartex" xmlns:cx4="http://schemas.microsoft.com/office/drawing/2016/5/10/chartex" xmlns:cx5="http://schemas.microsoft.com/office/drawing/2016/5/11/chartex" xmlns:cx6="http://schemas.microsoft.com/office/drawing/2016/5/12/chartex" xmlns:cx7="http://schemas.microsoft.com/office/drawing/2016/5/13/chartex" xmlns:cx8="http://schemas.microsoft.com/office/drawing/2016/5/14/chartex" xmlns:mc="http://schemas.openxmlformats.org/markup-compatibility/2006" xmlns:aink="http://schemas.microsoft.com/office/drawing/2016/ink" xmlns:am3d="http://schemas.microsoft.com/office/drawing/2017/model3d" xmlns:o="urn:schemas-microsoft-com:office:office" xmlns:r="http://schemas.openxmlformats.org/officeDocument/2006/relationships" xmlns:m="http://schemas.openxmlformats.org/officeDocument/2006/math" xmlns:v="urn:schemas-microsoft-com:vml" xmlns:wp14="http://schemas.microsoft.com/office/word/2010/wordprocessingDrawing" xmlns:wp="http://schemas.openxmlformats.org/drawingml/2006/wordprocessingDrawing" xmlns:w10="urn:schemas-microsoft-com:office:word" xmlns:w="http://schemas.openxmlformats.org/wordprocessingml/2006/main" xmlns:w14="http://schemas.microsoft.com/office/word/2010/wordml" xmlns:w15="http://schemas.microsoft.com/office/word/2012/wordml" xmlns:w16cid="http://schemas.microsoft.com/office/word/2016/wordml/cid" xmlns:w16se="http://schemas.microsoft.com/office/word/2015/wordml/symex" xmlns:wpg="http://schemas.microsoft.com/office/word/2010/wordprocessingGroup" xmlns:wpi="http://schemas.microsoft.com/office/word/2010/wordprocessingInk" xmlns:wne="http://schemas.microsoft.com/office/word/2006/wordml" xmlns:wps="http://schemas.microsoft.com/office/word/2010/wordprocessingShape" mc:Ignorable="w14 w15 w16se w16cid wp14">
   <w:body>
     <w:p>
-      <w:r>
+      <w:pPr>
+        <w:spacing w:after="0" w:line="240" w:lineRule="auto"/>
+        <w:jc w:val="both"/>
+        <w:rPr>
+          <w:b/>
+          <w:sz w:val="30"/>
+          <w:szCs w:val="30"/>
+        </w:rPr>
+      </w:pPr>
+      <w:r>
+        <w:rPr>
+          <w:b/>
+          <w:sz w:val="30"/>
+          <w:szCs w:val="30"/>
+        </w:rPr>
         <w:t>Linear quadrilateral element</w:t>
       </w:r>
       <w:r>
+        <w:rPr>
+          <w:b/>
+          <w:sz w:val="30"/>
+          <w:szCs w:val="30"/>
+        </w:rPr>
         <w:t xml:space="preserve"> formulation</w:t>
       </w:r>
+    </w:p>
+    <w:p>
+      <w:pPr>
+        <w:spacing w:after="0" w:line="240" w:lineRule="auto"/>
+        <w:jc w:val="both"/>
+        <w:rPr>
+          <w:sz w:val="24"/>
+          <w:szCs w:val="24"/>
+        </w:rPr>
+      </w:pPr>
+      <w:r>
+        <w:rPr>
+          <w:sz w:val="24"/>
+          <w:szCs w:val="24"/>
+        </w:rPr>
+        <w:t xml:space="preserve">A general approximation for </w:t>
+      </w:r>
+      <w:r>
+        <w:rPr>
+          <w:position w:val="-6"/>
+          <w:sz w:val="24"/>
+          <w:szCs w:val="24"/>
+        </w:rPr>
+        <w:object w:dxaOrig="200" w:dyaOrig="220">
+          <v:shapetype id="_x0000_t75" coordsize="21600,21600" o:spt="75" o:preferrelative="t" path="m@4@5l@4@11@9@11@9@5xe" filled="f" stroked="f">
+            <v:stroke joinstyle="miter"/>
+            <v:formulas>
+              <v:f eqn="if lineDrawn pixelLineWidth 0"/>
+              <v:f eqn="sum @0 1 0"/>
+              <v:f eqn="sum 0 0 @1"/>
+              <v:f eqn="prod @2 1 2"/>
+              <v:f eqn="prod @3 21600 pixelWidth"/>
+              <v:f eqn="prod @3 21600 pixelHeight"/>
+              <v:f eqn="sum @0 0 1"/>
+              <v:f eqn="prod @6 1 2"/>
+              <v:f eqn="prod @7 21600 pixelWidth"/>
+              <v:f eqn="sum @8 21600 0"/>
+              <v:f eqn="prod @7 21600 pixelHeight"/>
+              <v:f eqn="sum @10 21600 0"/>
+            </v:formulas>
+            <v:path o:extrusionok="f" gradientshapeok="t" o:connecttype="rect"/>
+            <o:lock v:ext="edit" aspectratio="t"/>
+          </v:shapetype>
+          <v:shape id="_x0000_i1026" type="#_x0000_t75" style="width:9.75pt;height:11.25pt" o:ole="">
+            <v:imagedata r:id="rId4" o:title=""/>
+          </v:shape>
+          <o:OLEObject Type="Embed" ProgID="Equation.3" ShapeID="_x0000_i1026" DrawAspect="Content" ObjectID="_1572183430" r:id="rId5"/>
+        </w:object>
+      </w:r>
+      <w:r>
+        <w:rPr>
+          <w:sz w:val="24"/>
+          <w:szCs w:val="24"/>
+        </w:rPr>
+        <w:t xml:space="preserve"> in terms of </w:t>
+      </w:r>
+      <w:r>
+        <w:rPr>
+          <w:position w:val="-10"/>
+          <w:sz w:val="24"/>
+          <w:szCs w:val="24"/>
+        </w:rPr>
+        <w:object w:dxaOrig="200" w:dyaOrig="320">
+          <v:shape id="_x0000_i1049" type="#_x0000_t75" style="width:9.75pt;height:15.75pt" o:ole="">
+            <v:imagedata r:id="rId6" o:title=""/>
+          </v:shape>
+          <o:OLEObject Type="Embed" ProgID="Equation.3" ShapeID="_x0000_i1049" DrawAspect="Content" ObjectID="_1572183431" r:id="rId7"/>
+        </w:object>
+      </w:r>
+      <w:r>
+        <w:rPr>
+          <w:sz w:val="24"/>
+          <w:szCs w:val="24"/>
+        </w:rPr>
+        <w:t xml:space="preserve">and </w:t>
+      </w:r>
+      <w:r>
+        <w:rPr>
+          <w:position w:val="-10"/>
+          <w:sz w:val="24"/>
+          <w:szCs w:val="24"/>
+        </w:rPr>
+        <w:object w:dxaOrig="200" w:dyaOrig="260">
+          <v:shape id="_x0000_i1059" type="#_x0000_t75" style="width:9.75pt;height:12.75pt" o:ole="">
+            <v:imagedata r:id="rId8" o:title=""/>
+          </v:shape>
+          <o:OLEObject Type="Embed" ProgID="Equation.3" ShapeID="_x0000_i1059" DrawAspect="Content" ObjectID="_1572183432" r:id="rId9"/>
+        </w:object>
+      </w:r>
+      <w:r>
+        <w:rPr>
+          <w:sz w:val="24"/>
+          <w:szCs w:val="24"/>
+        </w:rPr>
+        <w:t xml:space="preserve"> </w:t>
+      </w:r>
+      <w:r>
+        <w:rPr>
+          <w:sz w:val="24"/>
+          <w:szCs w:val="24"/>
+        </w:rPr>
+        <w:t xml:space="preserve">can be expressed as </w:t>
+      </w:r>
+    </w:p>
+    <w:p>
+      <w:pPr>
+        <w:spacing w:after="0" w:line="240" w:lineRule="auto"/>
+        <w:jc w:val="both"/>
+        <w:rPr>
+          <w:sz w:val="24"/>
+          <w:szCs w:val="24"/>
+        </w:rPr>
+      </w:pPr>
+    </w:p>
+    <w:p>
+      <w:pPr>
+        <w:spacing w:after="0" w:line="240" w:lineRule="auto"/>
+        <w:jc w:val="both"/>
+        <w:rPr>
+          <w:sz w:val="24"/>
+          <w:szCs w:val="24"/>
+        </w:rPr>
+      </w:pPr>
+      <w:r>
+        <w:rPr>
+          <w:position w:val="-12"/>
+          <w:sz w:val="24"/>
+          <w:szCs w:val="24"/>
+        </w:rPr>
+        <w:object w:dxaOrig="2640" w:dyaOrig="360">
+          <v:shape id="_x0000_i1106" type="#_x0000_t75" style="width:132pt;height:18pt" o:ole="">
+            <v:imagedata r:id="rId10" o:title=""/>
+          </v:shape>
+          <o:OLEObject Type="Embed" ProgID="Equation.3" ShapeID="_x0000_i1106" DrawAspect="Content" ObjectID="_1572183433" r:id="rId11"/>
+        </w:object>
+      </w:r>
+    </w:p>
+    <w:p>
+      <w:pPr>
+        <w:spacing w:after="0" w:line="240" w:lineRule="auto"/>
+        <w:jc w:val="both"/>
+        <w:rPr>
+          <w:sz w:val="24"/>
+          <w:szCs w:val="24"/>
+        </w:rPr>
+      </w:pPr>
+    </w:p>
+    <w:p>
+      <w:pPr>
+        <w:keepNext/>
+        <w:spacing w:after="0" w:line="240" w:lineRule="auto"/>
+        <w:jc w:val="center"/>
+      </w:pPr>
+      <w:r>
+        <w:rPr>
+          <w:noProof/>
+        </w:rPr>
+        <w:drawing>
+          <wp:inline distT="0" distB="0" distL="0" distR="0">
+            <wp:extent cx="5943600" cy="1943100"/>
+            <wp:effectExtent l="0" t="0" r="0" b="0"/>
+            <wp:docPr id="2" name="Picture 2"/>
+            <wp:cNvGraphicFramePr>
+              <a:graphicFrameLocks xmlns:a="http://schemas.openxmlformats.org/drawingml/2006/main" noChangeAspect="1"/>
+            </wp:cNvGraphicFramePr>
+            <a:graphic xmlns:a="http://schemas.openxmlformats.org/drawingml/2006/main">
+              <a:graphicData uri="http://schemas.openxmlformats.org/drawingml/2006/picture">
+                <pic:pic xmlns:pic="http://schemas.openxmlformats.org/drawingml/2006/picture">
+                  <pic:nvPicPr>
+                    <pic:cNvPr id="0" name="Picture 61"/>
+                    <pic:cNvPicPr>
+                      <a:picLocks noChangeAspect="1" noChangeArrowheads="1"/>
+                    </pic:cNvPicPr>
+                  </pic:nvPicPr>
+                  <pic:blipFill>
+                    <a:blip r:embed="rId12">
+                      <a:extLst>
+                        <a:ext uri="{28A0092B-C50C-407E-A947-70E740481C1C}">
+                          <a14:useLocalDpi xmlns:a14="http://schemas.microsoft.com/office/drawing/2010/main" val="0"/>
+                        </a:ext>
+                      </a:extLst>
+                    </a:blip>
+                    <a:srcRect/>
+                    <a:stretch>
+                      <a:fillRect/>
+                    </a:stretch>
+                  </pic:blipFill>
+                  <pic:spPr bwMode="auto">
+                    <a:xfrm>
+                      <a:off x="0" y="0"/>
+                      <a:ext cx="5943600" cy="1943100"/>
+                    </a:xfrm>
+                    <a:prstGeom prst="rect">
+                      <a:avLst/>
+                    </a:prstGeom>
+                    <a:noFill/>
+                    <a:ln>
+                      <a:noFill/>
+                    </a:ln>
+                  </pic:spPr>
+                </pic:pic>
+              </a:graphicData>
+            </a:graphic>
+          </wp:inline>
+        </w:drawing>
+      </w:r>
+    </w:p>
+    <w:p>
+      <w:pPr>
+        <w:keepNext/>
+        <w:spacing w:after="0" w:line="240" w:lineRule="auto"/>
+        <w:jc w:val="center"/>
+      </w:pPr>
+    </w:p>
+    <w:p>
+      <w:pPr>
+        <w:pStyle w:val="Caption"/>
+        <w:spacing w:after="0"/>
+        <w:jc w:val="center"/>
+        <w:rPr>
+          <w:i w:val="0"/>
+          <w:color w:val="auto"/>
+        </w:rPr>
+      </w:pPr>
+      <w:r>
+        <w:rPr>
+          <w:i w:val="0"/>
+          <w:color w:val="auto"/>
+        </w:rPr>
+        <w:t xml:space="preserve">Figure </w:t>
+      </w:r>
+      <w:r>
+        <w:rPr>
+          <w:i w:val="0"/>
+          <w:color w:val="auto"/>
+        </w:rPr>
+        <w:fldChar w:fldCharType="begin"/>
+      </w:r>
+      <w:r>
+        <w:rPr>
+          <w:i w:val="0"/>
+          <w:color w:val="auto"/>
+        </w:rPr>
+        <w:instrText xml:space="preserve"> SEQ Figure \* ARABIC </w:instrText>
+      </w:r>
+      <w:r>
+        <w:rPr>
+          <w:i w:val="0"/>
+          <w:color w:val="auto"/>
+        </w:rPr>
+        <w:fldChar w:fldCharType="separate"/>
+      </w:r>
+      <w:r>
+        <w:rPr>
+          <w:i w:val="0"/>
+          <w:noProof/>
+          <w:color w:val="auto"/>
+        </w:rPr>
+        <w:t>1</w:t>
+      </w:r>
+      <w:r>
+        <w:rPr>
+          <w:i w:val="0"/>
+          <w:color w:val="auto"/>
+        </w:rPr>
+        <w:fldChar w:fldCharType="end"/>
+      </w:r>
+      <w:r>
+        <w:rPr>
+          <w:i w:val="0"/>
+          <w:color w:val="auto"/>
+        </w:rPr>
+        <w:t>: Geometrical Transformation</w:t>
+      </w:r>
+    </w:p>
+    <w:p>
+      <w:pPr>
+        <w:spacing w:after="0"/>
+      </w:pPr>
+    </w:p>
+    <w:p>
+      <w:pPr>
+        <w:spacing w:after="0" w:line="240" w:lineRule="auto"/>
+        <w:jc w:val="both"/>
+      </w:pPr>
+      <w:r>
+        <w:t xml:space="preserve">We have four nodes where we can evaluate the above equation as follows. In other words, </w:t>
+      </w:r>
+      <w:r>
+        <w:rPr>
+          <w:position w:val="-10"/>
+        </w:rPr>
+        <w:object w:dxaOrig="600" w:dyaOrig="320">
+          <v:shape id="_x0000_i1087" type="#_x0000_t75" style="width:30pt;height:15.75pt" o:ole="">
+            <v:imagedata r:id="rId13" o:title=""/>
+          </v:shape>
+          <o:OLEObject Type="Embed" ProgID="Equation.3" ShapeID="_x0000_i1087" DrawAspect="Content" ObjectID="_1572183434" r:id="rId14"/>
+        </w:object>
+      </w:r>
+      <w:r>
+        <w:t xml:space="preserve">takes four values of (-1, -1), (+1, -1), (+1, +1) and (-1, +1). Substituting these values, we arrive at four equations as shown below. </w:t>
+      </w:r>
+    </w:p>
+    <w:p>
+      <w:pPr>
+        <w:spacing w:after="0" w:line="240" w:lineRule="auto"/>
+        <w:jc w:val="both"/>
+      </w:pPr>
+    </w:p>
+    <w:p>
+      <w:pPr>
+        <w:spacing w:after="0" w:line="240" w:lineRule="auto"/>
+        <w:jc w:val="center"/>
+      </w:pPr>
+      <w:r>
+        <w:rPr>
+          <w:position w:val="-12"/>
+        </w:rPr>
+        <w:object w:dxaOrig="2200" w:dyaOrig="360">
+          <v:shape id="_x0000_i1141" type="#_x0000_t75" style="width:110.25pt;height:18pt" o:ole="">
+            <v:imagedata r:id="rId15" o:title=""/>
+          </v:shape>
+          <o:OLEObject Type="Embed" ProgID="Equation.3" ShapeID="_x0000_i1141" DrawAspect="Content" ObjectID="_1572183435" r:id="rId16"/>
+        </w:object>
+      </w:r>
+    </w:p>
+    <w:p>
+      <w:pPr>
+        <w:spacing w:after="0" w:line="240" w:lineRule="auto"/>
+        <w:jc w:val="center"/>
+        <w:rPr>
+          <w:sz w:val="24"/>
+          <w:szCs w:val="24"/>
+        </w:rPr>
+      </w:pPr>
+      <w:r>
+        <w:rPr>
+          <w:position w:val="-12"/>
+          <w:sz w:val="24"/>
+          <w:szCs w:val="24"/>
+        </w:rPr>
+        <w:object w:dxaOrig="2220" w:dyaOrig="360">
+          <v:shape id="_x0000_i1162" type="#_x0000_t75" style="width:111pt;height:18pt" o:ole="">
+            <v:imagedata r:id="rId17" o:title=""/>
+          </v:shape>
+          <o:OLEObject Type="Embed" ProgID="Equation.3" ShapeID="_x0000_i1162" DrawAspect="Content" ObjectID="_1572183436" r:id="rId18"/>
+        </w:object>
+      </w:r>
+    </w:p>
+    <w:p>
+      <w:pPr>
+        <w:spacing w:after="0" w:line="240" w:lineRule="auto"/>
+        <w:jc w:val="center"/>
+        <w:rPr>
+          <w:sz w:val="24"/>
+          <w:szCs w:val="24"/>
+        </w:rPr>
+      </w:pPr>
+      <w:r>
+        <w:rPr>
+          <w:position w:val="-12"/>
+          <w:sz w:val="24"/>
+          <w:szCs w:val="24"/>
+        </w:rPr>
+        <w:object w:dxaOrig="2220" w:dyaOrig="360">
+          <v:shape id="_x0000_i1169" type="#_x0000_t75" style="width:111pt;height:18pt" o:ole="">
+            <v:imagedata r:id="rId19" o:title=""/>
+          </v:shape>
+          <o:OLEObject Type="Embed" ProgID="Equation.3" ShapeID="_x0000_i1169" DrawAspect="Content" ObjectID="_1572183437" r:id="rId20"/>
+        </w:object>
+      </w:r>
+    </w:p>
+    <w:p>
+      <w:pPr>
+        <w:spacing w:after="0" w:line="240" w:lineRule="auto"/>
+        <w:jc w:val="center"/>
+        <w:rPr>
+          <w:sz w:val="24"/>
+          <w:szCs w:val="24"/>
+        </w:rPr>
+      </w:pPr>
+      <w:r>
+        <w:rPr>
+          <w:position w:val="-12"/>
+          <w:sz w:val="24"/>
+          <w:szCs w:val="24"/>
+        </w:rPr>
+        <w:object w:dxaOrig="2220" w:dyaOrig="360">
+          <v:shape id="_x0000_i1167" type="#_x0000_t75" style="width:111pt;height:18pt" o:ole="">
+            <v:imagedata r:id="rId21" o:title=""/>
+          </v:shape>
+          <o:OLEObject Type="Embed" ProgID="Equation.3" ShapeID="_x0000_i1167" DrawAspect="Content" ObjectID="_1572183438" r:id="rId22"/>
+        </w:object>
+      </w:r>
+    </w:p>
+    <w:p>
+      <w:pPr>
+        <w:spacing w:after="0" w:line="240" w:lineRule="auto"/>
+        <w:jc w:val="center"/>
+        <w:rPr>
+          <w:sz w:val="24"/>
+          <w:szCs w:val="24"/>
+        </w:rPr>
+      </w:pPr>
+    </w:p>
+    <w:p>
+      <w:pPr>
+        <w:spacing w:after="0" w:line="240" w:lineRule="auto"/>
+        <w:jc w:val="both"/>
+        <w:rPr>
+          <w:sz w:val="24"/>
+          <w:szCs w:val="24"/>
+        </w:rPr>
+      </w:pPr>
+      <w:r>
+        <w:rPr>
+          <w:sz w:val="24"/>
+          <w:szCs w:val="24"/>
+        </w:rPr>
+        <w:t xml:space="preserve">Representing the above equations in matrix form </w:t>
+      </w:r>
+    </w:p>
+    <w:p>
+      <w:pPr>
+        <w:spacing w:after="0" w:line="240" w:lineRule="auto"/>
+        <w:jc w:val="both"/>
+        <w:rPr>
+          <w:sz w:val="24"/>
+          <w:szCs w:val="24"/>
+        </w:rPr>
+      </w:pPr>
+    </w:p>
+    <w:p>
+      <w:pPr>
+        <w:spacing w:after="0" w:line="240" w:lineRule="auto"/>
+        <w:jc w:val="center"/>
+      </w:pPr>
+      <w:r>
+        <w:rPr>
+          <w:position w:val="-68"/>
+        </w:rPr>
+        <w:object w:dxaOrig="3000" w:dyaOrig="1480">
+          <v:shape id="_x0000_i1249" type="#_x0000_t75" style="width:150pt;height:74.25pt" o:ole="">
+            <v:imagedata r:id="rId23" o:title=""/>
+          </v:shape>
+          <o:OLEObject Type="Embed" ProgID="Equation.3" ShapeID="_x0000_i1249" DrawAspect="Content" ObjectID="_1572183439" r:id="rId24"/>
+        </w:object>
+      </w:r>
+    </w:p>
+    <w:p>
+      <w:pPr>
+        <w:spacing w:after="0" w:line="240" w:lineRule="auto"/>
+        <w:jc w:val="both"/>
+      </w:pPr>
+      <w:r>
+        <w:t>or in a more compact form as</w:t>
+      </w:r>
+    </w:p>
+    <w:p>
+      <w:pPr>
+        <w:spacing w:after="0" w:line="240" w:lineRule="auto"/>
+        <w:jc w:val="both"/>
+      </w:pPr>
+    </w:p>
+    <w:p>
+      <w:pPr>
+        <w:spacing w:after="0" w:line="240" w:lineRule="auto"/>
+        <w:jc w:val="center"/>
+      </w:pPr>
+      <w:r>
+        <w:rPr>
+          <w:position w:val="-10"/>
+        </w:rPr>
+        <w:object w:dxaOrig="1260" w:dyaOrig="340">
+          <v:shape id="_x0000_i1197" type="#_x0000_t75" style="width:63pt;height:17.25pt" o:ole="">
+            <v:imagedata r:id="rId25" o:title=""/>
+          </v:shape>
+          <o:OLEObject Type="Embed" ProgID="Equation.3" ShapeID="_x0000_i1197" DrawAspect="Content" ObjectID="_1572183440" r:id="rId26"/>
+        </w:object>
+      </w:r>
+    </w:p>
+    <w:p>
+      <w:pPr>
+        <w:spacing w:after="0" w:line="240" w:lineRule="auto"/>
+        <w:jc w:val="both"/>
+      </w:pPr>
+    </w:p>
+    <w:p>
+      <w:pPr>
+        <w:spacing w:after="0" w:line="240" w:lineRule="auto"/>
+        <w:jc w:val="both"/>
+      </w:pPr>
+      <w:r>
+        <w:t>Thus, the coefficients can be calculated by inverting A as shown below</w:t>
+      </w:r>
+    </w:p>
+    <w:p>
+      <w:pPr>
+        <w:spacing w:after="0" w:line="240" w:lineRule="auto"/>
+        <w:jc w:val="both"/>
+      </w:pPr>
+    </w:p>
+    <w:p>
+      <w:pPr>
+        <w:spacing w:after="0" w:line="240" w:lineRule="auto"/>
+        <w:jc w:val="center"/>
+      </w:pPr>
+      <w:r>
+        <w:rPr>
+          <w:position w:val="-10"/>
+        </w:rPr>
+        <w:object w:dxaOrig="1260" w:dyaOrig="340">
+          <v:shape id="_x0000_i1218" type="#_x0000_t75" style="width:63pt;height:17.25pt" o:ole="">
+            <v:imagedata r:id="rId27" o:title=""/>
+          </v:shape>
+          <o:OLEObject Type="Embed" ProgID="Equation.3" ShapeID="_x0000_i1218" DrawAspect="Content" ObjectID="_1572183441" r:id="rId28"/>
+        </w:object>
+      </w:r>
+    </w:p>
+    <w:p>
+      <w:pPr>
+        <w:spacing w:after="0" w:line="240" w:lineRule="auto"/>
+        <w:jc w:val="center"/>
+      </w:pPr>
+    </w:p>
+    <w:p>
+      <w:pPr>
+        <w:spacing w:after="0" w:line="240" w:lineRule="auto"/>
+        <w:jc w:val="center"/>
+      </w:pPr>
+    </w:p>
+    <w:p>
+      <w:pPr>
+        <w:spacing w:after="0"/>
+      </w:pPr>
+    </w:p>
+    <w:p>
+      <w:pPr>
+        <w:spacing w:after="0"/>
+      </w:pPr>
+      <w:r>
+        <w:lastRenderedPageBreak/>
+        <w:t xml:space="preserve">We find that </w:t>
+      </w:r>
+    </w:p>
+    <w:p>
+      <w:pPr>
+        <w:spacing w:after="0"/>
+      </w:pPr>
+    </w:p>
+    <w:p>
+      <w:pPr>
+        <w:spacing w:after="0"/>
+        <w:jc w:val="center"/>
+      </w:pPr>
+      <w:r>
+        <w:rPr>
+          <w:position w:val="-66"/>
+        </w:rPr>
+        <w:object w:dxaOrig="2700" w:dyaOrig="1440">
+          <v:shape id="_x0000_i1238" type="#_x0000_t75" style="width:135pt;height:1in" o:ole="">
+            <v:imagedata r:id="rId29" o:title=""/>
+          </v:shape>
+          <o:OLEObject Type="Embed" ProgID="Equation.3" ShapeID="_x0000_i1238" DrawAspect="Content" ObjectID="_1572183442" r:id="rId30"/>
+        </w:object>
+      </w:r>
+    </w:p>
+    <w:p>
+      <w:pPr>
+        <w:spacing w:after="0"/>
+      </w:pPr>
+      <w:r>
+        <w:t>Substituting this we get</w:t>
+      </w:r>
+    </w:p>
+    <w:p>
+      <w:pPr>
+        <w:spacing w:after="0"/>
+      </w:pPr>
+    </w:p>
+    <w:p>
+      <w:pPr>
+        <w:spacing w:after="0"/>
+        <w:jc w:val="center"/>
+      </w:pPr>
+      <w:r>
+        <w:rPr>
+          <w:position w:val="-68"/>
+        </w:rPr>
+        <w:object w:dxaOrig="4760" w:dyaOrig="1480">
+          <v:shape id="_x0000_i1255" type="#_x0000_t75" style="width:237.75pt;height:74.25pt" o:ole="">
+            <v:imagedata r:id="rId31" o:title=""/>
+          </v:shape>
+          <o:OLEObject Type="Embed" ProgID="Equation.3" ShapeID="_x0000_i1255" DrawAspect="Content" ObjectID="_1572183443" r:id="rId32"/>
+        </w:object>
+      </w:r>
+    </w:p>
+    <w:p>
+      <w:pPr>
+        <w:tabs>
+          <w:tab w:val="left" w:pos="2940"/>
+        </w:tabs>
+        <w:spacing w:after="0"/>
+      </w:pPr>
+      <w:r>
+        <w:tab/>
+      </w:r>
+    </w:p>
+    <w:p>
+      <w:pPr>
+        <w:tabs>
+          <w:tab w:val="left" w:pos="2940"/>
+        </w:tabs>
+        <w:spacing w:after="0"/>
+      </w:pPr>
+      <w:r>
+        <w:drawing>
+          <wp:anchor distT="0" distB="0" distL="114300" distR="114300" simplePos="0" relativeHeight="251658240" behindDoc="0" locked="0" layoutInCell="1" allowOverlap="1" wp14:anchorId="0D655CF8">
+            <wp:simplePos x="0" y="0"/>
+            <wp:positionH relativeFrom="column">
+              <wp:posOffset>752475</wp:posOffset>
+            </wp:positionH>
+            <wp:positionV relativeFrom="paragraph">
+              <wp:posOffset>110490</wp:posOffset>
+            </wp:positionV>
+            <wp:extent cx="5165725" cy="371475"/>
+            <wp:effectExtent l="0" t="0" r="0" b="9525"/>
+            <wp:wrapSquare wrapText="bothSides"/>
+            <wp:docPr id="1" name="Picture 1"/>
+            <wp:cNvGraphicFramePr>
+              <a:graphicFrameLocks xmlns:a="http://schemas.openxmlformats.org/drawingml/2006/main" noChangeAspect="1"/>
+            </wp:cNvGraphicFramePr>
+            <a:graphic xmlns:a="http://schemas.openxmlformats.org/drawingml/2006/main">
+              <a:graphicData uri="http://schemas.openxmlformats.org/drawingml/2006/picture">
+                <pic:pic xmlns:pic="http://schemas.openxmlformats.org/drawingml/2006/picture">
+                  <pic:nvPicPr>
+                    <pic:cNvPr id="1" name=""/>
+                    <pic:cNvPicPr/>
+                  </pic:nvPicPr>
+                  <pic:blipFill rotWithShape="1">
+                    <a:blip r:embed="rId33">
+                      <a:extLst>
+                        <a:ext uri="{28A0092B-C50C-407E-A947-70E740481C1C}">
+                          <a14:useLocalDpi xmlns:a14="http://schemas.microsoft.com/office/drawing/2010/main" val="0"/>
+                        </a:ext>
+                      </a:extLst>
+                    </a:blip>
+                    <a:srcRect l="28686" t="38710" b="35484"/>
+                    <a:stretch/>
+                  </pic:blipFill>
+                  <pic:spPr bwMode="auto">
+                    <a:xfrm>
+                      <a:off x="0" y="0"/>
+                      <a:ext cx="5165725" cy="371475"/>
+                    </a:xfrm>
+                    <a:prstGeom prst="rect">
+                      <a:avLst/>
+                    </a:prstGeom>
+                    <a:ln>
+                      <a:noFill/>
+                    </a:ln>
+                    <a:extLst>
+                      <a:ext uri="{53640926-AAD7-44D8-BBD7-CCE9431645EC}">
+                        <a14:shadowObscured xmlns:a14="http://schemas.microsoft.com/office/drawing/2010/main"/>
+                      </a:ext>
+                    </a:extLst>
+                  </pic:spPr>
+                </pic:pic>
+              </a:graphicData>
+            </a:graphic>
+            <wp14:sizeRelH relativeFrom="page">
+              <wp14:pctWidth>0</wp14:pctWidth>
+            </wp14:sizeRelH>
+            <wp14:sizeRelV relativeFrom="page">
+              <wp14:pctHeight>0</wp14:pctHeight>
+            </wp14:sizeRelV>
+          </wp:anchor>
+        </w:drawing>
+      </w:r>
+    </w:p>
+    <w:p>
+      <w:pPr>
+        <w:tabs>
+          <w:tab w:val="left" w:pos="2940"/>
+        </w:tabs>
+        <w:spacing w:after="0"/>
+      </w:pPr>
+      <w:r>
+        <w:rPr>
+          <w:position w:val="-10"/>
+        </w:rPr>
+        <w:object w:dxaOrig="920" w:dyaOrig="320">
+          <v:shape id="_x0000_i1269" type="#_x0000_t75" style="width:45.75pt;height:15.75pt" o:ole="">
+            <v:imagedata r:id="rId34" o:title=""/>
+          </v:shape>
+          <o:OLEObject Type="Embed" ProgID="Equation.3" ShapeID="_x0000_i1269" DrawAspect="Content" ObjectID="_1572183444" r:id="rId35"/>
+        </w:object>
+      </w:r>
+    </w:p>
+    <w:p>
+      <w:pPr>
+        <w:tabs>
+          <w:tab w:val="left" w:pos="2940"/>
+        </w:tabs>
+        <w:spacing w:after="0"/>
+      </w:pPr>
+    </w:p>
+    <w:p>
+      <w:pPr>
+        <w:tabs>
+          <w:tab w:val="left" w:pos="2940"/>
+        </w:tabs>
+        <w:spacing w:after="0"/>
+      </w:pPr>
+      <w:r>
+        <w:t xml:space="preserve">Further simplifying, </w:t>
+      </w:r>
+    </w:p>
+    <w:p>
+      <w:pPr>
+        <w:tabs>
+          <w:tab w:val="left" w:pos="2940"/>
+        </w:tabs>
+        <w:spacing w:after="0"/>
+      </w:pPr>
+    </w:p>
+    <w:p>
+      <w:pPr>
+        <w:tabs>
+          <w:tab w:val="left" w:pos="2940"/>
+        </w:tabs>
+        <w:spacing w:after="0"/>
+        <w:jc w:val="center"/>
+      </w:pPr>
+      <w:r>
+        <w:rPr>
+          <w:position w:val="-12"/>
+        </w:rPr>
+        <w:object w:dxaOrig="5480" w:dyaOrig="360">
+          <v:shape id="_x0000_i1286" type="#_x0000_t75" style="width:273.75pt;height:18pt" o:ole="">
+            <v:imagedata r:id="rId36" o:title=""/>
+          </v:shape>
+          <o:OLEObject Type="Embed" ProgID="Equation.3" ShapeID="_x0000_i1286" DrawAspect="Content" ObjectID="_1572183445" r:id="rId37"/>
+        </w:object>
+      </w:r>
+    </w:p>
+    <w:p>
+      <w:pPr>
+        <w:tabs>
+          <w:tab w:val="left" w:pos="2940"/>
+        </w:tabs>
+        <w:spacing w:after="0"/>
+        <w:jc w:val="center"/>
+      </w:pPr>
+    </w:p>
+    <w:p>
+      <w:pPr>
+        <w:tabs>
+          <w:tab w:val="left" w:pos="2940"/>
+        </w:tabs>
+        <w:spacing w:after="0"/>
+      </w:pPr>
+      <w:r>
+        <w:t>where</w:t>
+      </w:r>
+    </w:p>
+    <w:p>
+      <w:pPr>
+        <w:tabs>
+          <w:tab w:val="left" w:pos="2940"/>
+        </w:tabs>
+        <w:spacing w:after="0"/>
+      </w:pPr>
+    </w:p>
+    <w:p>
+      <w:pPr>
+        <w:tabs>
+          <w:tab w:val="left" w:pos="2940"/>
+        </w:tabs>
+        <w:spacing w:after="0"/>
+        <w:jc w:val="center"/>
+      </w:pPr>
+      <w:r>
+        <w:rPr>
+          <w:position w:val="-24"/>
+        </w:rPr>
+        <w:object w:dxaOrig="2659" w:dyaOrig="620">
+          <v:shape id="_x0000_i1298" type="#_x0000_t75" style="width:132.75pt;height:30.75pt" o:ole="">
+            <v:imagedata r:id="rId38" o:title=""/>
+          </v:shape>
+          <o:OLEObject Type="Embed" ProgID="Equation.3" ShapeID="_x0000_i1298" DrawAspect="Content" ObjectID="_1572183446" r:id="rId39"/>
+        </w:object>
+      </w:r>
+    </w:p>
+    <w:p>
+      <w:pPr>
+        <w:tabs>
+          <w:tab w:val="left" w:pos="2940"/>
+        </w:tabs>
+        <w:spacing w:after="0"/>
+        <w:jc w:val="center"/>
+      </w:pPr>
+      <w:r>
+        <w:rPr>
+          <w:position w:val="-24"/>
+        </w:rPr>
+        <w:object w:dxaOrig="2700" w:dyaOrig="620">
+          <v:shape id="_x0000_i1310" type="#_x0000_t75" style="width:135pt;height:30.75pt" o:ole="">
+            <v:imagedata r:id="rId40" o:title=""/>
+          </v:shape>
+          <o:OLEObject Type="Embed" ProgID="Equation.3" ShapeID="_x0000_i1310" DrawAspect="Content" ObjectID="_1572183447" r:id="rId41"/>
+        </w:object>
+      </w:r>
+    </w:p>
+    <w:p>
+      <w:pPr>
+        <w:tabs>
+          <w:tab w:val="left" w:pos="2940"/>
+        </w:tabs>
+        <w:spacing w:after="0"/>
+        <w:jc w:val="center"/>
+      </w:pPr>
+      <w:r>
+        <w:rPr>
+          <w:position w:val="-24"/>
+        </w:rPr>
+        <w:object w:dxaOrig="2700" w:dyaOrig="620">
+          <v:shape id="_x0000_i1308" type="#_x0000_t75" style="width:135pt;height:30.75pt" o:ole="">
+            <v:imagedata r:id="rId42" o:title=""/>
+          </v:shape>
+          <o:OLEObject Type="Embed" ProgID="Equation.3" ShapeID="_x0000_i1308" DrawAspect="Content" ObjectID="_1572183448" r:id="rId43"/>
+        </w:object>
+      </w:r>
+    </w:p>
+    <w:p>
+      <w:pPr>
+        <w:tabs>
+          <w:tab w:val="left" w:pos="2940"/>
+        </w:tabs>
+        <w:spacing w:after="0"/>
+        <w:jc w:val="center"/>
+      </w:pPr>
+      <w:r>
+        <w:rPr>
+          <w:position w:val="-24"/>
+        </w:rPr>
+        <w:object w:dxaOrig="2680" w:dyaOrig="620">
+          <v:shape id="_x0000_i1313" type="#_x0000_t75" style="width:134.25pt;height:30.75pt" o:ole="">
+            <v:imagedata r:id="rId44" o:title=""/>
+          </v:shape>
+          <o:OLEObject Type="Embed" ProgID="Equation.3" ShapeID="_x0000_i1313" DrawAspect="Content" ObjectID="_1572183449" r:id="rId45"/>
+        </w:object>
+      </w:r>
+    </w:p>
+    <w:p>
+      <w:pPr>
+        <w:tabs>
+          <w:tab w:val="left" w:pos="2940"/>
+        </w:tabs>
+        <w:spacing w:after="0"/>
+      </w:pPr>
       <w:bookmarkStart w:id="0" w:name="_GoBack"/>
       <w:bookmarkEnd w:id="0"/>
     </w:p>
-    <w:p/>
     <w:sectPr>
       <w:pgSz w:w="12240" w:h="15840"/>
       <w:pgMar w:top="1440" w:right="1440" w:bottom="1440" w:left="1440" w:header="720" w:footer="720" w:gutter="0"/>
@@ -146,6 +1025,7 @@
     <w:lsdException w:name="HTML Sample" w:semiHidden="1" w:unhideWhenUsed="1"/>
     <w:lsdException w:name="HTML Typewriter" w:semiHidden="1" w:unhideWhenUsed="1"/>
     <w:lsdException w:name="HTML Variable" w:semiHidden="1" w:unhideWhenUsed="1"/>
+    <w:lsdException w:name="Normal Table" w:semiHidden="1" w:unhideWhenUsed="1"/>
     <w:lsdException w:name="annotation subject" w:semiHidden="1" w:unhideWhenUsed="1"/>
     <w:lsdException w:name="No List" w:semiHidden="1" w:unhideWhenUsed="1"/>
     <w:lsdException w:name="Outline List 1" w:semiHidden="1" w:unhideWhenUsed="1"/>
@@ -192,8 +1072,10 @@
     <w:lsdException w:name="Table Subtle 2" w:semiHidden="1" w:unhideWhenUsed="1"/>
     <w:lsdException w:name="Table Web 1" w:semiHidden="1" w:unhideWhenUsed="1"/>
     <w:lsdException w:name="Table Web 2" w:semiHidden="1" w:unhideWhenUsed="1"/>
+    <w:lsdException w:name="Table Web 3" w:semiHidden="1" w:unhideWhenUsed="1"/>
     <w:lsdException w:name="Balloon Text" w:semiHidden="1" w:unhideWhenUsed="1"/>
     <w:lsdException w:name="Table Grid" w:uiPriority="39"/>
+    <w:lsdException w:name="Table Theme" w:semiHidden="1" w:unhideWhenUsed="1"/>
     <w:lsdException w:name="Placeholder Text" w:semiHidden="1"/>
     <w:lsdException w:name="No Spacing" w:uiPriority="1" w:qFormat="1"/>
     <w:lsdException w:name="Light Shading" w:uiPriority="60"/>
@@ -444,6 +1326,25 @@
     <w:uiPriority w:val="99"/>
     <w:semiHidden/>
     <w:unhideWhenUsed/>
+  </w:style>
+  <w:style w:type="paragraph" w:styleId="Caption">
+    <w:name w:val="caption"/>
+    <w:basedOn w:val="Normal"/>
+    <w:next w:val="Normal"/>
+    <w:uiPriority w:val="35"/>
+    <w:unhideWhenUsed/>
+    <w:qFormat/>
+    <w:rsid w:val="00CC0BBF"/>
+    <w:pPr>
+      <w:spacing w:after="200" w:line="240" w:lineRule="auto"/>
+    </w:pPr>
+    <w:rPr>
+      <w:i/>
+      <w:iCs/>
+      <w:color w:val="44546A" w:themeColor="text2"/>
+      <w:sz w:val="18"/>
+      <w:szCs w:val="18"/>
+    </w:rPr>
   </w:style>
 </w:styles>
 </file>

</xml_diff>

<commit_message>
Edited the mapping equation for x
</commit_message>
<xml_diff>
--- a/Q4_element_formulation.docx
+++ b/Q4_element_formulation.docx
@@ -71,10 +71,10 @@
             <v:path o:extrusionok="f" gradientshapeok="t" o:connecttype="rect"/>
             <o:lock v:ext="edit" aspectratio="t"/>
           </v:shapetype>
-          <v:shape id="_x0000_i1026" type="#_x0000_t75" style="width:9.75pt;height:11.25pt" o:ole="">
+          <v:shape id="_x0000_i1025" type="#_x0000_t75" style="width:9.8pt;height:11.2pt" o:ole="">
             <v:imagedata r:id="rId4" o:title=""/>
           </v:shape>
-          <o:OLEObject Type="Embed" ProgID="Equation.3" ShapeID="_x0000_i1026" DrawAspect="Content" ObjectID="_1572183430" r:id="rId5"/>
+          <o:OLEObject Type="Embed" ProgID="Equation.3" ShapeID="_x0000_i1025" DrawAspect="Content" ObjectID="_1572263422" r:id="rId5"/>
         </w:object>
       </w:r>
       <w:r>
@@ -91,10 +91,10 @@
           <w:szCs w:val="24"/>
         </w:rPr>
         <w:object w:dxaOrig="200" w:dyaOrig="320">
-          <v:shape id="_x0000_i1049" type="#_x0000_t75" style="width:9.75pt;height:15.75pt" o:ole="">
+          <v:shape id="_x0000_i1026" type="#_x0000_t75" style="width:9.8pt;height:15.9pt" o:ole="">
             <v:imagedata r:id="rId6" o:title=""/>
           </v:shape>
-          <o:OLEObject Type="Embed" ProgID="Equation.3" ShapeID="_x0000_i1049" DrawAspect="Content" ObjectID="_1572183431" r:id="rId7"/>
+          <o:OLEObject Type="Embed" ProgID="Equation.3" ShapeID="_x0000_i1026" DrawAspect="Content" ObjectID="_1572263423" r:id="rId7"/>
         </w:object>
       </w:r>
       <w:r>
@@ -111,10 +111,10 @@
           <w:szCs w:val="24"/>
         </w:rPr>
         <w:object w:dxaOrig="200" w:dyaOrig="260">
-          <v:shape id="_x0000_i1059" type="#_x0000_t75" style="width:9.75pt;height:12.75pt" o:ole="">
+          <v:shape id="_x0000_i1027" type="#_x0000_t75" style="width:9.8pt;height:12.6pt" o:ole="">
             <v:imagedata r:id="rId8" o:title=""/>
           </v:shape>
-          <o:OLEObject Type="Embed" ProgID="Equation.3" ShapeID="_x0000_i1059" DrawAspect="Content" ObjectID="_1572183432" r:id="rId9"/>
+          <o:OLEObject Type="Embed" ProgID="Equation.3" ShapeID="_x0000_i1027" DrawAspect="Content" ObjectID="_1572263424" r:id="rId9"/>
         </w:object>
       </w:r>
       <w:r>
@@ -158,10 +158,10 @@
           <w:szCs w:val="24"/>
         </w:rPr>
         <w:object w:dxaOrig="2640" w:dyaOrig="360">
-          <v:shape id="_x0000_i1106" type="#_x0000_t75" style="width:132pt;height:18pt" o:ole="">
+          <v:shape id="_x0000_i1028" type="#_x0000_t75" style="width:131.85pt;height:18.25pt" o:ole="">
             <v:imagedata r:id="rId10" o:title=""/>
           </v:shape>
-          <o:OLEObject Type="Embed" ProgID="Equation.3" ShapeID="_x0000_i1106" DrawAspect="Content" ObjectID="_1572183433" r:id="rId11"/>
+          <o:OLEObject Type="Embed" ProgID="Equation.3" ShapeID="_x0000_i1028" DrawAspect="Content" ObjectID="_1572263425" r:id="rId11"/>
         </w:object>
       </w:r>
     </w:p>
@@ -321,10 +321,10 @@
           <w:position w:val="-10"/>
         </w:rPr>
         <w:object w:dxaOrig="600" w:dyaOrig="320">
-          <v:shape id="_x0000_i1087" type="#_x0000_t75" style="width:30pt;height:15.75pt" o:ole="">
+          <v:shape id="_x0000_i1029" type="#_x0000_t75" style="width:29.9pt;height:15.9pt" o:ole="">
             <v:imagedata r:id="rId13" o:title=""/>
           </v:shape>
-          <o:OLEObject Type="Embed" ProgID="Equation.3" ShapeID="_x0000_i1087" DrawAspect="Content" ObjectID="_1572183434" r:id="rId14"/>
+          <o:OLEObject Type="Embed" ProgID="Equation.3" ShapeID="_x0000_i1029" DrawAspect="Content" ObjectID="_1572263426" r:id="rId14"/>
         </w:object>
       </w:r>
       <w:r>
@@ -347,10 +347,10 @@
           <w:position w:val="-12"/>
         </w:rPr>
         <w:object w:dxaOrig="2200" w:dyaOrig="360">
-          <v:shape id="_x0000_i1141" type="#_x0000_t75" style="width:110.25pt;height:18pt" o:ole="">
+          <v:shape id="_x0000_i1030" type="#_x0000_t75" style="width:110.35pt;height:18.25pt" o:ole="">
             <v:imagedata r:id="rId15" o:title=""/>
           </v:shape>
-          <o:OLEObject Type="Embed" ProgID="Equation.3" ShapeID="_x0000_i1141" DrawAspect="Content" ObjectID="_1572183435" r:id="rId16"/>
+          <o:OLEObject Type="Embed" ProgID="Equation.3" ShapeID="_x0000_i1030" DrawAspect="Content" ObjectID="_1572263427" r:id="rId16"/>
         </w:object>
       </w:r>
     </w:p>
@@ -370,10 +370,10 @@
           <w:szCs w:val="24"/>
         </w:rPr>
         <w:object w:dxaOrig="2220" w:dyaOrig="360">
-          <v:shape id="_x0000_i1162" type="#_x0000_t75" style="width:111pt;height:18pt" o:ole="">
+          <v:shape id="_x0000_i1031" type="#_x0000_t75" style="width:110.8pt;height:18.25pt" o:ole="">
             <v:imagedata r:id="rId17" o:title=""/>
           </v:shape>
-          <o:OLEObject Type="Embed" ProgID="Equation.3" ShapeID="_x0000_i1162" DrawAspect="Content" ObjectID="_1572183436" r:id="rId18"/>
+          <o:OLEObject Type="Embed" ProgID="Equation.3" ShapeID="_x0000_i1031" DrawAspect="Content" ObjectID="_1572263428" r:id="rId18"/>
         </w:object>
       </w:r>
     </w:p>
@@ -393,10 +393,10 @@
           <w:szCs w:val="24"/>
         </w:rPr>
         <w:object w:dxaOrig="2220" w:dyaOrig="360">
-          <v:shape id="_x0000_i1169" type="#_x0000_t75" style="width:111pt;height:18pt" o:ole="">
+          <v:shape id="_x0000_i1032" type="#_x0000_t75" style="width:110.8pt;height:18.25pt" o:ole="">
             <v:imagedata r:id="rId19" o:title=""/>
           </v:shape>
-          <o:OLEObject Type="Embed" ProgID="Equation.3" ShapeID="_x0000_i1169" DrawAspect="Content" ObjectID="_1572183437" r:id="rId20"/>
+          <o:OLEObject Type="Embed" ProgID="Equation.3" ShapeID="_x0000_i1032" DrawAspect="Content" ObjectID="_1572263429" r:id="rId20"/>
         </w:object>
       </w:r>
     </w:p>
@@ -416,10 +416,10 @@
           <w:szCs w:val="24"/>
         </w:rPr>
         <w:object w:dxaOrig="2220" w:dyaOrig="360">
-          <v:shape id="_x0000_i1167" type="#_x0000_t75" style="width:111pt;height:18pt" o:ole="">
+          <v:shape id="_x0000_i1033" type="#_x0000_t75" style="width:110.8pt;height:18.25pt" o:ole="">
             <v:imagedata r:id="rId21" o:title=""/>
           </v:shape>
-          <o:OLEObject Type="Embed" ProgID="Equation.3" ShapeID="_x0000_i1167" DrawAspect="Content" ObjectID="_1572183438" r:id="rId22"/>
+          <o:OLEObject Type="Embed" ProgID="Equation.3" ShapeID="_x0000_i1033" DrawAspect="Content" ObjectID="_1572263430" r:id="rId22"/>
         </w:object>
       </w:r>
     </w:p>
@@ -470,10 +470,10 @@
           <w:position w:val="-68"/>
         </w:rPr>
         <w:object w:dxaOrig="3000" w:dyaOrig="1480">
-          <v:shape id="_x0000_i1249" type="#_x0000_t75" style="width:150pt;height:74.25pt" o:ole="">
+          <v:shape id="_x0000_i1034" type="#_x0000_t75" style="width:150.1pt;height:74.35pt" o:ole="">
             <v:imagedata r:id="rId23" o:title=""/>
           </v:shape>
-          <o:OLEObject Type="Embed" ProgID="Equation.3" ShapeID="_x0000_i1249" DrawAspect="Content" ObjectID="_1572183439" r:id="rId24"/>
+          <o:OLEObject Type="Embed" ProgID="Equation.3" ShapeID="_x0000_i1034" DrawAspect="Content" ObjectID="_1572263431" r:id="rId24"/>
         </w:object>
       </w:r>
     </w:p>
@@ -502,10 +502,10 @@
           <w:position w:val="-10"/>
         </w:rPr>
         <w:object w:dxaOrig="1260" w:dyaOrig="340">
-          <v:shape id="_x0000_i1197" type="#_x0000_t75" style="width:63pt;height:17.25pt" o:ole="">
+          <v:shape id="_x0000_i1035" type="#_x0000_t75" style="width:63.1pt;height:17.3pt" o:ole="">
             <v:imagedata r:id="rId25" o:title=""/>
           </v:shape>
-          <o:OLEObject Type="Embed" ProgID="Equation.3" ShapeID="_x0000_i1197" DrawAspect="Content" ObjectID="_1572183440" r:id="rId26"/>
+          <o:OLEObject Type="Embed" ProgID="Equation.3" ShapeID="_x0000_i1035" DrawAspect="Content" ObjectID="_1572263432" r:id="rId26"/>
         </w:object>
       </w:r>
     </w:p>
@@ -540,10 +540,10 @@
           <w:position w:val="-10"/>
         </w:rPr>
         <w:object w:dxaOrig="1260" w:dyaOrig="340">
-          <v:shape id="_x0000_i1218" type="#_x0000_t75" style="width:63pt;height:17.25pt" o:ole="">
+          <v:shape id="_x0000_i1036" type="#_x0000_t75" style="width:63.1pt;height:17.3pt" o:ole="">
             <v:imagedata r:id="rId27" o:title=""/>
           </v:shape>
-          <o:OLEObject Type="Embed" ProgID="Equation.3" ShapeID="_x0000_i1218" DrawAspect="Content" ObjectID="_1572183441" r:id="rId28"/>
+          <o:OLEObject Type="Embed" ProgID="Equation.3" ShapeID="_x0000_i1036" DrawAspect="Content" ObjectID="_1572263433" r:id="rId28"/>
         </w:object>
       </w:r>
     </w:p>
@@ -588,10 +588,10 @@
           <w:position w:val="-66"/>
         </w:rPr>
         <w:object w:dxaOrig="2700" w:dyaOrig="1440">
-          <v:shape id="_x0000_i1238" type="#_x0000_t75" style="width:135pt;height:1in" o:ole="">
+          <v:shape id="_x0000_i1037" type="#_x0000_t75" style="width:135.1pt;height:1in" o:ole="">
             <v:imagedata r:id="rId29" o:title=""/>
           </v:shape>
-          <o:OLEObject Type="Embed" ProgID="Equation.3" ShapeID="_x0000_i1238" DrawAspect="Content" ObjectID="_1572183442" r:id="rId30"/>
+          <o:OLEObject Type="Embed" ProgID="Equation.3" ShapeID="_x0000_i1037" DrawAspect="Content" ObjectID="_1572263434" r:id="rId30"/>
         </w:object>
       </w:r>
     </w:p>
@@ -608,6 +608,7 @@
         <w:spacing w:after="0"/>
       </w:pPr>
     </w:p>
+    <w:bookmarkStart w:id="0" w:name="_GoBack"/>
     <w:p>
       <w:pPr>
         <w:spacing w:after="0"/>
@@ -618,12 +619,13 @@
           <w:position w:val="-68"/>
         </w:rPr>
         <w:object w:dxaOrig="4760" w:dyaOrig="1480">
-          <v:shape id="_x0000_i1255" type="#_x0000_t75" style="width:237.75pt;height:74.25pt" o:ole="">
+          <v:shape id="_x0000_i1049" type="#_x0000_t75" style="width:237.95pt;height:74.35pt" o:ole="">
             <v:imagedata r:id="rId31" o:title=""/>
           </v:shape>
-          <o:OLEObject Type="Embed" ProgID="Equation.3" ShapeID="_x0000_i1255" DrawAspect="Content" ObjectID="_1572183443" r:id="rId32"/>
-        </w:object>
-      </w:r>
+          <o:OLEObject Type="Embed" ProgID="Equation.3" ShapeID="_x0000_i1049" DrawAspect="Content" ObjectID="_1572263435" r:id="rId32"/>
+        </w:object>
+      </w:r>
+      <w:bookmarkEnd w:id="0"/>
     </w:p>
     <w:p>
       <w:pPr>
@@ -643,20 +645,43 @@
         </w:tabs>
         <w:spacing w:after="0"/>
       </w:pPr>
-      <w:r>
+    </w:p>
+    <w:p>
+      <w:pPr>
+        <w:autoSpaceDE w:val="0"/>
+        <w:autoSpaceDN w:val="0"/>
+        <w:adjustRightInd w:val="0"/>
+        <w:spacing w:after="0" w:line="240" w:lineRule="auto"/>
+        <w:rPr>
+          <w:rFonts w:cs="Times New Roman"/>
+          <w:sz w:val="24"/>
+          <w:szCs w:val="24"/>
+        </w:rPr>
+      </w:pPr>
+      <w:r>
+        <w:rPr>
+          <w:position w:val="-10"/>
+        </w:rPr>
+        <w:object w:dxaOrig="920" w:dyaOrig="320">
+          <v:shape id="_x0000_i1039" type="#_x0000_t75" style="width:45.8pt;height:15.9pt" o:ole="">
+            <v:imagedata r:id="rId33" o:title=""/>
+          </v:shape>
+          <o:OLEObject Type="Embed" ProgID="Equation.3" ShapeID="_x0000_i1039" DrawAspect="Content" ObjectID="_1572263436" r:id="rId34"/>
+        </w:object>
+      </w:r>
+      <w:r>
+        <w:rPr>
+          <w:rFonts w:cs="Times New Roman"/>
+          <w:noProof/>
+          <w:position w:val="-87"/>
+          <w:sz w:val="24"/>
+          <w:szCs w:val="24"/>
+        </w:rPr>
         <w:drawing>
-          <wp:anchor distT="0" distB="0" distL="114300" distR="114300" simplePos="0" relativeHeight="251658240" behindDoc="0" locked="0" layoutInCell="1" allowOverlap="1" wp14:anchorId="0D655CF8">
-            <wp:simplePos x="0" y="0"/>
-            <wp:positionH relativeFrom="column">
-              <wp:posOffset>752475</wp:posOffset>
-            </wp:positionH>
-            <wp:positionV relativeFrom="paragraph">
-              <wp:posOffset>110490</wp:posOffset>
-            </wp:positionV>
-            <wp:extent cx="5165725" cy="371475"/>
-            <wp:effectExtent l="0" t="0" r="0" b="9525"/>
-            <wp:wrapSquare wrapText="bothSides"/>
-            <wp:docPr id="1" name="Picture 1"/>
+          <wp:inline distT="0" distB="0" distL="0" distR="0">
+            <wp:extent cx="4933950" cy="715010"/>
+            <wp:effectExtent l="0" t="0" r="0" b="8890"/>
+            <wp:docPr id="3" name="Picture 3"/>
             <wp:cNvGraphicFramePr>
               <a:graphicFrameLocks xmlns:a="http://schemas.openxmlformats.org/drawingml/2006/main" noChangeAspect="1"/>
             </wp:cNvGraphicFramePr>
@@ -664,47 +689,41 @@
               <a:graphicData uri="http://schemas.openxmlformats.org/drawingml/2006/picture">
                 <pic:pic xmlns:pic="http://schemas.openxmlformats.org/drawingml/2006/picture">
                   <pic:nvPicPr>
-                    <pic:cNvPr id="1" name=""/>
-                    <pic:cNvPicPr/>
+                    <pic:cNvPr id="0" name="Picture 26"/>
+                    <pic:cNvPicPr>
+                      <a:picLocks noChangeAspect="1" noChangeArrowheads="1"/>
+                    </pic:cNvPicPr>
                   </pic:nvPicPr>
-                  <pic:blipFill rotWithShape="1">
-                    <a:blip r:embed="rId33">
+                  <pic:blipFill>
+                    <a:blip r:embed="rId35">
                       <a:extLst>
                         <a:ext uri="{28A0092B-C50C-407E-A947-70E740481C1C}">
                           <a14:useLocalDpi xmlns:a14="http://schemas.microsoft.com/office/drawing/2010/main" val="0"/>
                         </a:ext>
                       </a:extLst>
                     </a:blip>
-                    <a:srcRect l="28686" t="38710" b="35484"/>
-                    <a:stretch/>
+                    <a:srcRect/>
+                    <a:stretch>
+                      <a:fillRect/>
+                    </a:stretch>
                   </pic:blipFill>
                   <pic:spPr bwMode="auto">
                     <a:xfrm>
                       <a:off x="0" y="0"/>
-                      <a:ext cx="5165725" cy="371475"/>
+                      <a:ext cx="4933950" cy="715010"/>
                     </a:xfrm>
                     <a:prstGeom prst="rect">
                       <a:avLst/>
                     </a:prstGeom>
+                    <a:noFill/>
                     <a:ln>
                       <a:noFill/>
                     </a:ln>
-                    <a:extLst>
-                      <a:ext uri="{53640926-AAD7-44D8-BBD7-CCE9431645EC}">
-                        <a14:shadowObscured xmlns:a14="http://schemas.microsoft.com/office/drawing/2010/main"/>
-                      </a:ext>
-                    </a:extLst>
                   </pic:spPr>
                 </pic:pic>
               </a:graphicData>
             </a:graphic>
-            <wp14:sizeRelH relativeFrom="page">
-              <wp14:pctWidth>0</wp14:pctWidth>
-            </wp14:sizeRelH>
-            <wp14:sizeRelV relativeFrom="page">
-              <wp14:pctHeight>0</wp14:pctHeight>
-            </wp14:sizeRelV>
-          </wp:anchor>
+          </wp:inline>
         </w:drawing>
       </w:r>
     </w:p>
@@ -715,17 +734,6 @@
         </w:tabs>
         <w:spacing w:after="0"/>
       </w:pPr>
-      <w:r>
-        <w:rPr>
-          <w:position w:val="-10"/>
-        </w:rPr>
-        <w:object w:dxaOrig="920" w:dyaOrig="320">
-          <v:shape id="_x0000_i1269" type="#_x0000_t75" style="width:45.75pt;height:15.75pt" o:ole="">
-            <v:imagedata r:id="rId34" o:title=""/>
-          </v:shape>
-          <o:OLEObject Type="Embed" ProgID="Equation.3" ShapeID="_x0000_i1269" DrawAspect="Content" ObjectID="_1572183444" r:id="rId35"/>
-        </w:object>
-      </w:r>
     </w:p>
     <w:p>
       <w:pPr>
@@ -767,10 +775,10 @@
           <w:position w:val="-12"/>
         </w:rPr>
         <w:object w:dxaOrig="5480" w:dyaOrig="360">
-          <v:shape id="_x0000_i1286" type="#_x0000_t75" style="width:273.75pt;height:18pt" o:ole="">
+          <v:shape id="_x0000_i1040" type="#_x0000_t75" style="width:273.5pt;height:18.25pt" o:ole="">
             <v:imagedata r:id="rId36" o:title=""/>
           </v:shape>
-          <o:OLEObject Type="Embed" ProgID="Equation.3" ShapeID="_x0000_i1286" DrawAspect="Content" ObjectID="_1572183445" r:id="rId37"/>
+          <o:OLEObject Type="Embed" ProgID="Equation.3" ShapeID="_x0000_i1040" DrawAspect="Content" ObjectID="_1572263437" r:id="rId37"/>
         </w:object>
       </w:r>
     </w:p>
@@ -815,10 +823,10 @@
           <w:position w:val="-24"/>
         </w:rPr>
         <w:object w:dxaOrig="2659" w:dyaOrig="620">
-          <v:shape id="_x0000_i1298" type="#_x0000_t75" style="width:132.75pt;height:30.75pt" o:ole="">
+          <v:shape id="_x0000_i1041" type="#_x0000_t75" style="width:132.8pt;height:30.85pt" o:ole="">
             <v:imagedata r:id="rId38" o:title=""/>
           </v:shape>
-          <o:OLEObject Type="Embed" ProgID="Equation.3" ShapeID="_x0000_i1298" DrawAspect="Content" ObjectID="_1572183446" r:id="rId39"/>
+          <o:OLEObject Type="Embed" ProgID="Equation.3" ShapeID="_x0000_i1041" DrawAspect="Content" ObjectID="_1572263438" r:id="rId39"/>
         </w:object>
       </w:r>
     </w:p>
@@ -835,10 +843,10 @@
           <w:position w:val="-24"/>
         </w:rPr>
         <w:object w:dxaOrig="2700" w:dyaOrig="620">
-          <v:shape id="_x0000_i1310" type="#_x0000_t75" style="width:135pt;height:30.75pt" o:ole="">
+          <v:shape id="_x0000_i1042" type="#_x0000_t75" style="width:135.1pt;height:30.85pt" o:ole="">
             <v:imagedata r:id="rId40" o:title=""/>
           </v:shape>
-          <o:OLEObject Type="Embed" ProgID="Equation.3" ShapeID="_x0000_i1310" DrawAspect="Content" ObjectID="_1572183447" r:id="rId41"/>
+          <o:OLEObject Type="Embed" ProgID="Equation.3" ShapeID="_x0000_i1042" DrawAspect="Content" ObjectID="_1572263439" r:id="rId41"/>
         </w:object>
       </w:r>
     </w:p>
@@ -855,10 +863,10 @@
           <w:position w:val="-24"/>
         </w:rPr>
         <w:object w:dxaOrig="2700" w:dyaOrig="620">
-          <v:shape id="_x0000_i1308" type="#_x0000_t75" style="width:135pt;height:30.75pt" o:ole="">
+          <v:shape id="_x0000_i1043" type="#_x0000_t75" style="width:135.1pt;height:30.85pt" o:ole="">
             <v:imagedata r:id="rId42" o:title=""/>
           </v:shape>
-          <o:OLEObject Type="Embed" ProgID="Equation.3" ShapeID="_x0000_i1308" DrawAspect="Content" ObjectID="_1572183448" r:id="rId43"/>
+          <o:OLEObject Type="Embed" ProgID="Equation.3" ShapeID="_x0000_i1043" DrawAspect="Content" ObjectID="_1572263440" r:id="rId43"/>
         </w:object>
       </w:r>
     </w:p>
@@ -875,10 +883,10 @@
           <w:position w:val="-24"/>
         </w:rPr>
         <w:object w:dxaOrig="2680" w:dyaOrig="620">
-          <v:shape id="_x0000_i1313" type="#_x0000_t75" style="width:134.25pt;height:30.75pt" o:ole="">
+          <v:shape id="_x0000_i1044" type="#_x0000_t75" style="width:134.2pt;height:30.85pt" o:ole="">
             <v:imagedata r:id="rId44" o:title=""/>
           </v:shape>
-          <o:OLEObject Type="Embed" ProgID="Equation.3" ShapeID="_x0000_i1313" DrawAspect="Content" ObjectID="_1572183449" r:id="rId45"/>
+          <o:OLEObject Type="Embed" ProgID="Equation.3" ShapeID="_x0000_i1044" DrawAspect="Content" ObjectID="_1572263441" r:id="rId45"/>
         </w:object>
       </w:r>
     </w:p>
@@ -889,8 +897,6 @@
         </w:tabs>
         <w:spacing w:after="0"/>
       </w:pPr>
-      <w:bookmarkStart w:id="0" w:name="_GoBack"/>
-      <w:bookmarkEnd w:id="0"/>
     </w:p>
     <w:sectPr>
       <w:pgSz w:w="12240" w:h="15840"/>

</xml_diff>

<commit_message>
Added info for brick element
</commit_message>
<xml_diff>
--- a/Q4_element_formulation.docx
+++ b/Q4_element_formulation.docx
@@ -71,10 +71,10 @@
             <v:path o:extrusionok="f" gradientshapeok="t" o:connecttype="rect"/>
             <o:lock v:ext="edit" aspectratio="t"/>
           </v:shapetype>
-          <v:shape id="_x0000_i1025" type="#_x0000_t75" style="width:9.8pt;height:11.2pt" o:ole="">
-            <v:imagedata r:id="rId4" o:title=""/>
-          </v:shape>
-          <o:OLEObject Type="Embed" ProgID="Equation.3" ShapeID="_x0000_i1025" DrawAspect="Content" ObjectID="_1572263422" r:id="rId5"/>
+          <v:shape id="_x0000_i1025" type="#_x0000_t75" style="width:9.35pt;height:11.2pt" o:ole="">
+            <v:imagedata r:id="rId5" o:title=""/>
+          </v:shape>
+          <o:OLEObject Type="Embed" ProgID="Equation.3" ShapeID="_x0000_i1025" DrawAspect="Content" ObjectID="_1572705564" r:id="rId6"/>
         </w:object>
       </w:r>
       <w:r>
@@ -91,10 +91,10 @@
           <w:szCs w:val="24"/>
         </w:rPr>
         <w:object w:dxaOrig="200" w:dyaOrig="320">
-          <v:shape id="_x0000_i1026" type="#_x0000_t75" style="width:9.8pt;height:15.9pt" o:ole="">
-            <v:imagedata r:id="rId6" o:title=""/>
-          </v:shape>
-          <o:OLEObject Type="Embed" ProgID="Equation.3" ShapeID="_x0000_i1026" DrawAspect="Content" ObjectID="_1572263423" r:id="rId7"/>
+          <v:shape id="_x0000_i1026" type="#_x0000_t75" style="width:9.35pt;height:15.9pt" o:ole="">
+            <v:imagedata r:id="rId7" o:title=""/>
+          </v:shape>
+          <o:OLEObject Type="Embed" ProgID="Equation.3" ShapeID="_x0000_i1026" DrawAspect="Content" ObjectID="_1572705565" r:id="rId8"/>
         </w:object>
       </w:r>
       <w:r>
@@ -111,10 +111,10 @@
           <w:szCs w:val="24"/>
         </w:rPr>
         <w:object w:dxaOrig="200" w:dyaOrig="260">
-          <v:shape id="_x0000_i1027" type="#_x0000_t75" style="width:9.8pt;height:12.6pt" o:ole="">
-            <v:imagedata r:id="rId8" o:title=""/>
-          </v:shape>
-          <o:OLEObject Type="Embed" ProgID="Equation.3" ShapeID="_x0000_i1027" DrawAspect="Content" ObjectID="_1572263424" r:id="rId9"/>
+          <v:shape id="_x0000_i1027" type="#_x0000_t75" style="width:9.35pt;height:13.1pt" o:ole="">
+            <v:imagedata r:id="rId9" o:title=""/>
+          </v:shape>
+          <o:OLEObject Type="Embed" ProgID="Equation.3" ShapeID="_x0000_i1027" DrawAspect="Content" ObjectID="_1572705566" r:id="rId10"/>
         </w:object>
       </w:r>
       <w:r>
@@ -158,10 +158,10 @@
           <w:szCs w:val="24"/>
         </w:rPr>
         <w:object w:dxaOrig="2640" w:dyaOrig="360">
-          <v:shape id="_x0000_i1028" type="#_x0000_t75" style="width:131.85pt;height:18.25pt" o:ole="">
-            <v:imagedata r:id="rId10" o:title=""/>
-          </v:shape>
-          <o:OLEObject Type="Embed" ProgID="Equation.3" ShapeID="_x0000_i1028" DrawAspect="Content" ObjectID="_1572263425" r:id="rId11"/>
+          <v:shape id="_x0000_i1028" type="#_x0000_t75" style="width:131.85pt;height:17.75pt" o:ole="">
+            <v:imagedata r:id="rId11" o:title=""/>
+          </v:shape>
+          <o:OLEObject Type="Embed" ProgID="Equation.3" ShapeID="_x0000_i1028" DrawAspect="Content" ObjectID="_1572705567" r:id="rId12"/>
         </w:object>
       </w:r>
     </w:p>
@@ -203,7 +203,7 @@
                     </pic:cNvPicPr>
                   </pic:nvPicPr>
                   <pic:blipFill>
-                    <a:blip r:embed="rId12">
+                    <a:blip r:embed="rId13">
                       <a:extLst>
                         <a:ext uri="{28A0092B-C50C-407E-A947-70E740481C1C}">
                           <a14:useLocalDpi xmlns:a14="http://schemas.microsoft.com/office/drawing/2010/main" val="0"/>
@@ -322,9 +322,9 @@
         </w:rPr>
         <w:object w:dxaOrig="600" w:dyaOrig="320">
           <v:shape id="_x0000_i1029" type="#_x0000_t75" style="width:29.9pt;height:15.9pt" o:ole="">
-            <v:imagedata r:id="rId13" o:title=""/>
-          </v:shape>
-          <o:OLEObject Type="Embed" ProgID="Equation.3" ShapeID="_x0000_i1029" DrawAspect="Content" ObjectID="_1572263426" r:id="rId14"/>
+            <v:imagedata r:id="rId14" o:title=""/>
+          </v:shape>
+          <o:OLEObject Type="Embed" ProgID="Equation.3" ShapeID="_x0000_i1029" DrawAspect="Content" ObjectID="_1572705568" r:id="rId15"/>
         </w:object>
       </w:r>
       <w:r>
@@ -347,10 +347,10 @@
           <w:position w:val="-12"/>
         </w:rPr>
         <w:object w:dxaOrig="2200" w:dyaOrig="360">
-          <v:shape id="_x0000_i1030" type="#_x0000_t75" style="width:110.35pt;height:18.25pt" o:ole="">
-            <v:imagedata r:id="rId15" o:title=""/>
-          </v:shape>
-          <o:OLEObject Type="Embed" ProgID="Equation.3" ShapeID="_x0000_i1030" DrawAspect="Content" ObjectID="_1572263427" r:id="rId16"/>
+          <v:shape id="_x0000_i1030" type="#_x0000_t75" style="width:110.35pt;height:17.75pt" o:ole="">
+            <v:imagedata r:id="rId16" o:title=""/>
+          </v:shape>
+          <o:OLEObject Type="Embed" ProgID="Equation.3" ShapeID="_x0000_i1030" DrawAspect="Content" ObjectID="_1572705569" r:id="rId17"/>
         </w:object>
       </w:r>
     </w:p>
@@ -370,10 +370,10 @@
           <w:szCs w:val="24"/>
         </w:rPr>
         <w:object w:dxaOrig="2220" w:dyaOrig="360">
-          <v:shape id="_x0000_i1031" type="#_x0000_t75" style="width:110.8pt;height:18.25pt" o:ole="">
-            <v:imagedata r:id="rId17" o:title=""/>
-          </v:shape>
-          <o:OLEObject Type="Embed" ProgID="Equation.3" ShapeID="_x0000_i1031" DrawAspect="Content" ObjectID="_1572263428" r:id="rId18"/>
+          <v:shape id="_x0000_i1031" type="#_x0000_t75" style="width:111.25pt;height:17.75pt" o:ole="">
+            <v:imagedata r:id="rId18" o:title=""/>
+          </v:shape>
+          <o:OLEObject Type="Embed" ProgID="Equation.3" ShapeID="_x0000_i1031" DrawAspect="Content" ObjectID="_1572705570" r:id="rId19"/>
         </w:object>
       </w:r>
     </w:p>
@@ -393,10 +393,10 @@
           <w:szCs w:val="24"/>
         </w:rPr>
         <w:object w:dxaOrig="2220" w:dyaOrig="360">
-          <v:shape id="_x0000_i1032" type="#_x0000_t75" style="width:110.8pt;height:18.25pt" o:ole="">
-            <v:imagedata r:id="rId19" o:title=""/>
-          </v:shape>
-          <o:OLEObject Type="Embed" ProgID="Equation.3" ShapeID="_x0000_i1032" DrawAspect="Content" ObjectID="_1572263429" r:id="rId20"/>
+          <v:shape id="_x0000_i1032" type="#_x0000_t75" style="width:111.25pt;height:17.75pt" o:ole="">
+            <v:imagedata r:id="rId20" o:title=""/>
+          </v:shape>
+          <o:OLEObject Type="Embed" ProgID="Equation.3" ShapeID="_x0000_i1032" DrawAspect="Content" ObjectID="_1572705571" r:id="rId21"/>
         </w:object>
       </w:r>
     </w:p>
@@ -416,10 +416,10 @@
           <w:szCs w:val="24"/>
         </w:rPr>
         <w:object w:dxaOrig="2220" w:dyaOrig="360">
-          <v:shape id="_x0000_i1033" type="#_x0000_t75" style="width:110.8pt;height:18.25pt" o:ole="">
-            <v:imagedata r:id="rId21" o:title=""/>
-          </v:shape>
-          <o:OLEObject Type="Embed" ProgID="Equation.3" ShapeID="_x0000_i1033" DrawAspect="Content" ObjectID="_1572263430" r:id="rId22"/>
+          <v:shape id="_x0000_i1033" type="#_x0000_t75" style="width:111.25pt;height:17.75pt" o:ole="">
+            <v:imagedata r:id="rId22" o:title=""/>
+          </v:shape>
+          <o:OLEObject Type="Embed" ProgID="Equation.3" ShapeID="_x0000_i1033" DrawAspect="Content" ObjectID="_1572705572" r:id="rId23"/>
         </w:object>
       </w:r>
     </w:p>
@@ -470,10 +470,10 @@
           <w:position w:val="-68"/>
         </w:rPr>
         <w:object w:dxaOrig="3000" w:dyaOrig="1480">
-          <v:shape id="_x0000_i1034" type="#_x0000_t75" style="width:150.1pt;height:74.35pt" o:ole="">
-            <v:imagedata r:id="rId23" o:title=""/>
-          </v:shape>
-          <o:OLEObject Type="Embed" ProgID="Equation.3" ShapeID="_x0000_i1034" DrawAspect="Content" ObjectID="_1572263431" r:id="rId24"/>
+          <v:shape id="_x0000_i1034" type="#_x0000_t75" style="width:149.6pt;height:73.85pt" o:ole="">
+            <v:imagedata r:id="rId24" o:title=""/>
+          </v:shape>
+          <o:OLEObject Type="Embed" ProgID="Equation.3" ShapeID="_x0000_i1034" DrawAspect="Content" ObjectID="_1572705573" r:id="rId25"/>
         </w:object>
       </w:r>
     </w:p>
@@ -502,10 +502,10 @@
           <w:position w:val="-10"/>
         </w:rPr>
         <w:object w:dxaOrig="1260" w:dyaOrig="340">
-          <v:shape id="_x0000_i1035" type="#_x0000_t75" style="width:63.1pt;height:17.3pt" o:ole="">
-            <v:imagedata r:id="rId25" o:title=""/>
-          </v:shape>
-          <o:OLEObject Type="Embed" ProgID="Equation.3" ShapeID="_x0000_i1035" DrawAspect="Content" ObjectID="_1572263432" r:id="rId26"/>
+          <v:shape id="_x0000_i1035" type="#_x0000_t75" style="width:62.65pt;height:16.85pt" o:ole="">
+            <v:imagedata r:id="rId26" o:title=""/>
+          </v:shape>
+          <o:OLEObject Type="Embed" ProgID="Equation.3" ShapeID="_x0000_i1035" DrawAspect="Content" ObjectID="_1572705574" r:id="rId27"/>
         </w:object>
       </w:r>
     </w:p>
@@ -540,10 +540,10 @@
           <w:position w:val="-10"/>
         </w:rPr>
         <w:object w:dxaOrig="1260" w:dyaOrig="340">
-          <v:shape id="_x0000_i1036" type="#_x0000_t75" style="width:63.1pt;height:17.3pt" o:ole="">
-            <v:imagedata r:id="rId27" o:title=""/>
-          </v:shape>
-          <o:OLEObject Type="Embed" ProgID="Equation.3" ShapeID="_x0000_i1036" DrawAspect="Content" ObjectID="_1572263433" r:id="rId28"/>
+          <v:shape id="_x0000_i1036" type="#_x0000_t75" style="width:62.65pt;height:16.85pt" o:ole="">
+            <v:imagedata r:id="rId28" o:title=""/>
+          </v:shape>
+          <o:OLEObject Type="Embed" ProgID="Equation.3" ShapeID="_x0000_i1036" DrawAspect="Content" ObjectID="_1572705575" r:id="rId29"/>
         </w:object>
       </w:r>
     </w:p>
@@ -588,10 +588,10 @@
           <w:position w:val="-66"/>
         </w:rPr>
         <w:object w:dxaOrig="2700" w:dyaOrig="1440">
-          <v:shape id="_x0000_i1037" type="#_x0000_t75" style="width:135.1pt;height:1in" o:ole="">
-            <v:imagedata r:id="rId29" o:title=""/>
-          </v:shape>
-          <o:OLEObject Type="Embed" ProgID="Equation.3" ShapeID="_x0000_i1037" DrawAspect="Content" ObjectID="_1572263434" r:id="rId30"/>
+          <v:shape id="_x0000_i1037" type="#_x0000_t75" style="width:134.65pt;height:1in" o:ole="">
+            <v:imagedata r:id="rId30" o:title=""/>
+          </v:shape>
+          <o:OLEObject Type="Embed" ProgID="Equation.3" ShapeID="_x0000_i1037" DrawAspect="Content" ObjectID="_1572705576" r:id="rId31"/>
         </w:object>
       </w:r>
     </w:p>
@@ -608,7 +608,6 @@
         <w:spacing w:after="0"/>
       </w:pPr>
     </w:p>
-    <w:bookmarkStart w:id="0" w:name="_GoBack"/>
     <w:p>
       <w:pPr>
         <w:spacing w:after="0"/>
@@ -619,13 +618,12 @@
           <w:position w:val="-68"/>
         </w:rPr>
         <w:object w:dxaOrig="4760" w:dyaOrig="1480">
-          <v:shape id="_x0000_i1049" type="#_x0000_t75" style="width:237.95pt;height:74.35pt" o:ole="">
-            <v:imagedata r:id="rId31" o:title=""/>
-          </v:shape>
-          <o:OLEObject Type="Embed" ProgID="Equation.3" ShapeID="_x0000_i1049" DrawAspect="Content" ObjectID="_1572263435" r:id="rId32"/>
-        </w:object>
-      </w:r>
-      <w:bookmarkEnd w:id="0"/>
+          <v:shape id="_x0000_i1038" type="#_x0000_t75" style="width:237.5pt;height:73.85pt" o:ole="">
+            <v:imagedata r:id="rId32" o:title=""/>
+          </v:shape>
+          <o:OLEObject Type="Embed" ProgID="Equation.3" ShapeID="_x0000_i1038" DrawAspect="Content" ObjectID="_1572705577" r:id="rId33"/>
+        </w:object>
+      </w:r>
     </w:p>
     <w:p>
       <w:pPr>
@@ -664,9 +662,9 @@
         </w:rPr>
         <w:object w:dxaOrig="920" w:dyaOrig="320">
           <v:shape id="_x0000_i1039" type="#_x0000_t75" style="width:45.8pt;height:15.9pt" o:ole="">
-            <v:imagedata r:id="rId33" o:title=""/>
-          </v:shape>
-          <o:OLEObject Type="Embed" ProgID="Equation.3" ShapeID="_x0000_i1039" DrawAspect="Content" ObjectID="_1572263436" r:id="rId34"/>
+            <v:imagedata r:id="rId34" o:title=""/>
+          </v:shape>
+          <o:OLEObject Type="Embed" ProgID="Equation.3" ShapeID="_x0000_i1039" DrawAspect="Content" ObjectID="_1572705578" r:id="rId35"/>
         </w:object>
       </w:r>
       <w:r>
@@ -695,7 +693,7 @@
                     </pic:cNvPicPr>
                   </pic:nvPicPr>
                   <pic:blipFill>
-                    <a:blip r:embed="rId35">
+                    <a:blip r:embed="rId36">
                       <a:extLst>
                         <a:ext uri="{28A0092B-C50C-407E-A947-70E740481C1C}">
                           <a14:useLocalDpi xmlns:a14="http://schemas.microsoft.com/office/drawing/2010/main" val="0"/>
@@ -750,6 +748,22 @@
         </w:tabs>
         <w:spacing w:after="0"/>
       </w:pPr>
+    </w:p>
+    <w:p>
+      <w:pPr>
+        <w:tabs>
+          <w:tab w:val="left" w:pos="2940"/>
+        </w:tabs>
+        <w:spacing w:after="0"/>
+      </w:pPr>
+    </w:p>
+    <w:p>
+      <w:pPr>
+        <w:tabs>
+          <w:tab w:val="left" w:pos="2940"/>
+        </w:tabs>
+        <w:spacing w:after="0"/>
+      </w:pPr>
       <w:r>
         <w:t xml:space="preserve">Further simplifying, </w:t>
       </w:r>
@@ -775,10 +789,10 @@
           <w:position w:val="-12"/>
         </w:rPr>
         <w:object w:dxaOrig="5480" w:dyaOrig="360">
-          <v:shape id="_x0000_i1040" type="#_x0000_t75" style="width:273.5pt;height:18.25pt" o:ole="">
-            <v:imagedata r:id="rId36" o:title=""/>
-          </v:shape>
-          <o:OLEObject Type="Embed" ProgID="Equation.3" ShapeID="_x0000_i1040" DrawAspect="Content" ObjectID="_1572263437" r:id="rId37"/>
+          <v:shape id="_x0000_i1040" type="#_x0000_t75" style="width:273.95pt;height:17.75pt" o:ole="">
+            <v:imagedata r:id="rId37" o:title=""/>
+          </v:shape>
+          <o:OLEObject Type="Embed" ProgID="Equation.3" ShapeID="_x0000_i1040" DrawAspect="Content" ObjectID="_1572705579" r:id="rId38"/>
         </w:object>
       </w:r>
     </w:p>
@@ -824,9 +838,9 @@
         </w:rPr>
         <w:object w:dxaOrig="2659" w:dyaOrig="620">
           <v:shape id="_x0000_i1041" type="#_x0000_t75" style="width:132.8pt;height:30.85pt" o:ole="">
-            <v:imagedata r:id="rId38" o:title=""/>
-          </v:shape>
-          <o:OLEObject Type="Embed" ProgID="Equation.3" ShapeID="_x0000_i1041" DrawAspect="Content" ObjectID="_1572263438" r:id="rId39"/>
+            <v:imagedata r:id="rId39" o:title=""/>
+          </v:shape>
+          <o:OLEObject Type="Embed" ProgID="Equation.3" ShapeID="_x0000_i1041" DrawAspect="Content" ObjectID="_1572705580" r:id="rId40"/>
         </w:object>
       </w:r>
     </w:p>
@@ -843,10 +857,10 @@
           <w:position w:val="-24"/>
         </w:rPr>
         <w:object w:dxaOrig="2700" w:dyaOrig="620">
-          <v:shape id="_x0000_i1042" type="#_x0000_t75" style="width:135.1pt;height:30.85pt" o:ole="">
-            <v:imagedata r:id="rId40" o:title=""/>
-          </v:shape>
-          <o:OLEObject Type="Embed" ProgID="Equation.3" ShapeID="_x0000_i1042" DrawAspect="Content" ObjectID="_1572263439" r:id="rId41"/>
+          <v:shape id="_x0000_i1042" type="#_x0000_t75" style="width:134.65pt;height:30.85pt" o:ole="">
+            <v:imagedata r:id="rId41" o:title=""/>
+          </v:shape>
+          <o:OLEObject Type="Embed" ProgID="Equation.3" ShapeID="_x0000_i1042" DrawAspect="Content" ObjectID="_1572705581" r:id="rId42"/>
         </w:object>
       </w:r>
     </w:p>
@@ -863,10 +877,10 @@
           <w:position w:val="-24"/>
         </w:rPr>
         <w:object w:dxaOrig="2700" w:dyaOrig="620">
-          <v:shape id="_x0000_i1043" type="#_x0000_t75" style="width:135.1pt;height:30.85pt" o:ole="">
-            <v:imagedata r:id="rId42" o:title=""/>
-          </v:shape>
-          <o:OLEObject Type="Embed" ProgID="Equation.3" ShapeID="_x0000_i1043" DrawAspect="Content" ObjectID="_1572263440" r:id="rId43"/>
+          <v:shape id="_x0000_i1043" type="#_x0000_t75" style="width:134.65pt;height:30.85pt" o:ole="">
+            <v:imagedata r:id="rId43" o:title=""/>
+          </v:shape>
+          <o:OLEObject Type="Embed" ProgID="Equation.3" ShapeID="_x0000_i1043" DrawAspect="Content" ObjectID="_1572705582" r:id="rId44"/>
         </w:object>
       </w:r>
     </w:p>
@@ -883,15 +897,3042 @@
           <w:position w:val="-24"/>
         </w:rPr>
         <w:object w:dxaOrig="2680" w:dyaOrig="620">
-          <v:shape id="_x0000_i1044" type="#_x0000_t75" style="width:134.2pt;height:30.85pt" o:ole="">
-            <v:imagedata r:id="rId44" o:title=""/>
-          </v:shape>
-          <o:OLEObject Type="Embed" ProgID="Equation.3" ShapeID="_x0000_i1044" DrawAspect="Content" ObjectID="_1572263441" r:id="rId45"/>
-        </w:object>
-      </w:r>
-    </w:p>
-    <w:p>
-      <w:pPr>
+          <v:shape id="_x0000_i1044" type="#_x0000_t75" style="width:134.65pt;height:30.85pt" o:ole="">
+            <v:imagedata r:id="rId45" o:title=""/>
+          </v:shape>
+          <o:OLEObject Type="Embed" ProgID="Equation.3" ShapeID="_x0000_i1044" DrawAspect="Content" ObjectID="_1572705583" r:id="rId46"/>
+        </w:object>
+      </w:r>
+    </w:p>
+    <w:p>
+      <w:pPr>
+        <w:tabs>
+          <w:tab w:val="left" w:pos="2940"/>
+        </w:tabs>
+        <w:spacing w:after="0"/>
+      </w:pPr>
+    </w:p>
+    <w:p>
+      <w:pPr>
+        <w:tabs>
+          <w:tab w:val="left" w:pos="2940"/>
+        </w:tabs>
+        <w:spacing w:after="0"/>
+      </w:pPr>
+    </w:p>
+    <w:p>
+      <w:pPr>
+        <w:tabs>
+          <w:tab w:val="left" w:pos="2940"/>
+        </w:tabs>
+        <w:spacing w:after="0"/>
+      </w:pPr>
+    </w:p>
+    <w:p>
+      <w:pPr>
+        <w:tabs>
+          <w:tab w:val="left" w:pos="2940"/>
+        </w:tabs>
+        <w:spacing w:after="0"/>
+      </w:pPr>
+    </w:p>
+    <w:p>
+      <w:pPr>
+        <w:tabs>
+          <w:tab w:val="left" w:pos="2940"/>
+        </w:tabs>
+        <w:spacing w:after="0"/>
+      </w:pPr>
+    </w:p>
+    <w:p>
+      <w:pPr>
+        <w:tabs>
+          <w:tab w:val="left" w:pos="2940"/>
+        </w:tabs>
+        <w:spacing w:after="0"/>
+      </w:pPr>
+    </w:p>
+    <w:p>
+      <w:pPr>
+        <w:spacing w:after="0" w:line="240" w:lineRule="auto"/>
+        <w:jc w:val="both"/>
+        <w:rPr>
+          <w:b/>
+          <w:sz w:val="30"/>
+          <w:szCs w:val="30"/>
+        </w:rPr>
+      </w:pPr>
+      <w:r>
+        <w:rPr>
+          <w:b/>
+          <w:sz w:val="30"/>
+          <w:szCs w:val="30"/>
+        </w:rPr>
+        <w:t>8-node hexahedron</w:t>
+      </w:r>
+      <w:r>
+        <w:rPr>
+          <w:b/>
+          <w:sz w:val="30"/>
+          <w:szCs w:val="30"/>
+        </w:rPr>
+        <w:t xml:space="preserve"> element formulation</w:t>
+      </w:r>
+    </w:p>
+    <w:p>
+      <w:pPr>
+        <w:spacing w:after="0" w:line="240" w:lineRule="auto"/>
+        <w:jc w:val="both"/>
+        <w:rPr>
+          <w:b/>
+          <w:sz w:val="30"/>
+          <w:szCs w:val="30"/>
+        </w:rPr>
+      </w:pPr>
+    </w:p>
+    <w:p>
+      <w:pPr>
+        <w:autoSpaceDE w:val="0"/>
+        <w:autoSpaceDN w:val="0"/>
+        <w:adjustRightInd w:val="0"/>
+        <w:spacing w:after="0" w:line="240" w:lineRule="auto"/>
+        <w:rPr>
+          <w:rFonts w:cs="Times New Roman"/>
+          <w:sz w:val="24"/>
+          <w:szCs w:val="24"/>
+        </w:rPr>
+      </w:pPr>
+      <w:r>
+        <w:rPr>
+          <w:rFonts w:cs="Times New Roman"/>
+          <w:noProof/>
+          <w:position w:val="-7"/>
+          <w:sz w:val="24"/>
+          <w:szCs w:val="24"/>
+        </w:rPr>
+        <w:drawing>
+          <wp:inline distT="0" distB="0" distL="0" distR="0">
+            <wp:extent cx="687070" cy="168910"/>
+            <wp:effectExtent l="0" t="0" r="0" b="2540"/>
+            <wp:docPr id="14" name="Picture 14"/>
+            <wp:cNvGraphicFramePr>
+              <a:graphicFrameLocks xmlns:a="http://schemas.openxmlformats.org/drawingml/2006/main" noChangeAspect="1"/>
+            </wp:cNvGraphicFramePr>
+            <a:graphic xmlns:a="http://schemas.openxmlformats.org/drawingml/2006/main">
+              <a:graphicData uri="http://schemas.openxmlformats.org/drawingml/2006/picture">
+                <pic:pic xmlns:pic="http://schemas.openxmlformats.org/drawingml/2006/picture">
+                  <pic:nvPicPr>
+                    <pic:cNvPr id="0" name="Picture 68"/>
+                    <pic:cNvPicPr>
+                      <a:picLocks noChangeAspect="1" noChangeArrowheads="1"/>
+                    </pic:cNvPicPr>
+                  </pic:nvPicPr>
+                  <pic:blipFill>
+                    <a:blip r:embed="rId47" cstate="print">
+                      <a:extLst>
+                        <a:ext uri="{28A0092B-C50C-407E-A947-70E740481C1C}">
+                          <a14:useLocalDpi xmlns:a14="http://schemas.microsoft.com/office/drawing/2010/main" val="0"/>
+                        </a:ext>
+                      </a:extLst>
+                    </a:blip>
+                    <a:srcRect/>
+                    <a:stretch>
+                      <a:fillRect/>
+                    </a:stretch>
+                  </pic:blipFill>
+                  <pic:spPr bwMode="auto">
+                    <a:xfrm>
+                      <a:off x="0" y="0"/>
+                      <a:ext cx="687070" cy="168910"/>
+                    </a:xfrm>
+                    <a:prstGeom prst="rect">
+                      <a:avLst/>
+                    </a:prstGeom>
+                    <a:noFill/>
+                    <a:ln>
+                      <a:noFill/>
+                    </a:ln>
+                  </pic:spPr>
+                </pic:pic>
+              </a:graphicData>
+            </a:graphic>
+          </wp:inline>
+        </w:drawing>
+      </w:r>
+      <w:r>
+        <w:rPr>
+          <w:rFonts w:cs="Times New Roman"/>
+          <w:noProof/>
+          <w:position w:val="-15"/>
+          <w:sz w:val="24"/>
+          <w:szCs w:val="24"/>
+        </w:rPr>
+        <w:drawing>
+          <wp:inline distT="0" distB="0" distL="0" distR="0">
+            <wp:extent cx="3398520" cy="216535"/>
+            <wp:effectExtent l="0" t="0" r="0" b="0"/>
+            <wp:docPr id="1" name="Picture 1"/>
+            <wp:cNvGraphicFramePr>
+              <a:graphicFrameLocks xmlns:a="http://schemas.openxmlformats.org/drawingml/2006/main" noChangeAspect="1"/>
+            </wp:cNvGraphicFramePr>
+            <a:graphic xmlns:a="http://schemas.openxmlformats.org/drawingml/2006/main">
+              <a:graphicData uri="http://schemas.openxmlformats.org/drawingml/2006/picture">
+                <pic:pic xmlns:pic="http://schemas.openxmlformats.org/drawingml/2006/picture">
+                  <pic:nvPicPr>
+                    <pic:cNvPr id="0" name="Picture 46"/>
+                    <pic:cNvPicPr>
+                      <a:picLocks noChangeAspect="1" noChangeArrowheads="1"/>
+                    </pic:cNvPicPr>
+                  </pic:nvPicPr>
+                  <pic:blipFill>
+                    <a:blip r:embed="rId48" cstate="print">
+                      <a:extLst>
+                        <a:ext uri="{28A0092B-C50C-407E-A947-70E740481C1C}">
+                          <a14:useLocalDpi xmlns:a14="http://schemas.microsoft.com/office/drawing/2010/main" val="0"/>
+                        </a:ext>
+                      </a:extLst>
+                    </a:blip>
+                    <a:srcRect/>
+                    <a:stretch>
+                      <a:fillRect/>
+                    </a:stretch>
+                  </pic:blipFill>
+                  <pic:spPr bwMode="auto">
+                    <a:xfrm>
+                      <a:off x="0" y="0"/>
+                      <a:ext cx="3398520" cy="216535"/>
+                    </a:xfrm>
+                    <a:prstGeom prst="rect">
+                      <a:avLst/>
+                    </a:prstGeom>
+                    <a:noFill/>
+                    <a:ln>
+                      <a:noFill/>
+                    </a:ln>
+                  </pic:spPr>
+                </pic:pic>
+              </a:graphicData>
+            </a:graphic>
+          </wp:inline>
+        </w:drawing>
+      </w:r>
+    </w:p>
+    <w:p>
+      <w:pPr>
+        <w:autoSpaceDE w:val="0"/>
+        <w:autoSpaceDN w:val="0"/>
+        <w:adjustRightInd w:val="0"/>
+        <w:spacing w:after="0" w:line="240" w:lineRule="auto"/>
+        <w:rPr>
+          <w:rFonts w:cs="Times New Roman"/>
+          <w:sz w:val="24"/>
+          <w:szCs w:val="24"/>
+        </w:rPr>
+      </w:pPr>
+    </w:p>
+    <w:p>
+      <w:pPr>
+        <w:autoSpaceDE w:val="0"/>
+        <w:autoSpaceDN w:val="0"/>
+        <w:adjustRightInd w:val="0"/>
+        <w:spacing w:after="0" w:line="240" w:lineRule="auto"/>
+        <w:rPr>
+          <w:rFonts w:cs="Times New Roman"/>
+          <w:sz w:val="24"/>
+          <w:szCs w:val="24"/>
+        </w:rPr>
+      </w:pPr>
+      <w:r>
+        <w:rPr>
+          <w:rFonts w:cs="Times New Roman"/>
+          <w:sz w:val="24"/>
+          <w:szCs w:val="24"/>
+        </w:rPr>
+        <w:t>Evaluating this equation at eight nodes of the reference element,</w:t>
+      </w:r>
+    </w:p>
+    <w:p>
+      <w:pPr>
+        <w:autoSpaceDE w:val="0"/>
+        <w:autoSpaceDN w:val="0"/>
+        <w:adjustRightInd w:val="0"/>
+        <w:spacing w:after="0" w:line="240" w:lineRule="auto"/>
+        <w:rPr>
+          <w:rFonts w:cs="Times New Roman"/>
+          <w:sz w:val="24"/>
+          <w:szCs w:val="24"/>
+        </w:rPr>
+      </w:pPr>
+    </w:p>
+    <w:p>
+      <w:pPr>
+        <w:autoSpaceDE w:val="0"/>
+        <w:autoSpaceDN w:val="0"/>
+        <w:adjustRightInd w:val="0"/>
+        <w:spacing w:after="0" w:line="240" w:lineRule="auto"/>
+        <w:rPr>
+          <w:rFonts w:cs="Times New Roman"/>
+          <w:sz w:val="24"/>
+          <w:szCs w:val="24"/>
+        </w:rPr>
+      </w:pPr>
+      <w:r>
+        <w:rPr>
+          <w:rFonts w:cs="Times New Roman"/>
+          <w:noProof/>
+          <w:position w:val="-7"/>
+          <w:sz w:val="24"/>
+          <w:szCs w:val="24"/>
+        </w:rPr>
+        <w:drawing>
+          <wp:inline distT="0" distB="0" distL="0" distR="0">
+            <wp:extent cx="840105" cy="153035"/>
+            <wp:effectExtent l="0" t="0" r="0" b="0"/>
+            <wp:docPr id="7" name="Picture 7"/>
+            <wp:cNvGraphicFramePr>
+              <a:graphicFrameLocks xmlns:a="http://schemas.openxmlformats.org/drawingml/2006/main" noChangeAspect="1"/>
+            </wp:cNvGraphicFramePr>
+            <a:graphic xmlns:a="http://schemas.openxmlformats.org/drawingml/2006/main">
+              <a:graphicData uri="http://schemas.openxmlformats.org/drawingml/2006/picture">
+                <pic:pic xmlns:pic="http://schemas.openxmlformats.org/drawingml/2006/picture">
+                  <pic:nvPicPr>
+                    <pic:cNvPr id="0" name="Picture 54"/>
+                    <pic:cNvPicPr>
+                      <a:picLocks noChangeAspect="1" noChangeArrowheads="1"/>
+                    </pic:cNvPicPr>
+                  </pic:nvPicPr>
+                  <pic:blipFill>
+                    <a:blip r:embed="rId49" cstate="print">
+                      <a:extLst>
+                        <a:ext uri="{28A0092B-C50C-407E-A947-70E740481C1C}">
+                          <a14:useLocalDpi xmlns:a14="http://schemas.microsoft.com/office/drawing/2010/main" val="0"/>
+                        </a:ext>
+                      </a:extLst>
+                    </a:blip>
+                    <a:srcRect/>
+                    <a:stretch>
+                      <a:fillRect/>
+                    </a:stretch>
+                  </pic:blipFill>
+                  <pic:spPr bwMode="auto">
+                    <a:xfrm>
+                      <a:off x="0" y="0"/>
+                      <a:ext cx="840105" cy="153035"/>
+                    </a:xfrm>
+                    <a:prstGeom prst="rect">
+                      <a:avLst/>
+                    </a:prstGeom>
+                    <a:noFill/>
+                    <a:ln>
+                      <a:noFill/>
+                    </a:ln>
+                  </pic:spPr>
+                </pic:pic>
+              </a:graphicData>
+            </a:graphic>
+          </wp:inline>
+        </w:drawing>
+      </w:r>
+      <w:r>
+        <w:rPr>
+          <w:rFonts w:cs="Times New Roman"/>
+          <w:noProof/>
+          <w:position w:val="-15"/>
+          <w:sz w:val="24"/>
+          <w:szCs w:val="24"/>
+        </w:rPr>
+        <w:drawing>
+          <wp:inline distT="0" distB="0" distL="0" distR="0">
+            <wp:extent cx="2267585" cy="216535"/>
+            <wp:effectExtent l="0" t="0" r="0" b="0"/>
+            <wp:docPr id="8" name="Picture 8"/>
+            <wp:cNvGraphicFramePr>
+              <a:graphicFrameLocks xmlns:a="http://schemas.openxmlformats.org/drawingml/2006/main" noChangeAspect="1"/>
+            </wp:cNvGraphicFramePr>
+            <a:graphic xmlns:a="http://schemas.openxmlformats.org/drawingml/2006/main">
+              <a:graphicData uri="http://schemas.openxmlformats.org/drawingml/2006/picture">
+                <pic:pic xmlns:pic="http://schemas.openxmlformats.org/drawingml/2006/picture">
+                  <pic:nvPicPr>
+                    <pic:cNvPr id="0" name="Picture 56"/>
+                    <pic:cNvPicPr>
+                      <a:picLocks noChangeAspect="1" noChangeArrowheads="1"/>
+                    </pic:cNvPicPr>
+                  </pic:nvPicPr>
+                  <pic:blipFill>
+                    <a:blip r:embed="rId50" cstate="print">
+                      <a:extLst>
+                        <a:ext uri="{28A0092B-C50C-407E-A947-70E740481C1C}">
+                          <a14:useLocalDpi xmlns:a14="http://schemas.microsoft.com/office/drawing/2010/main" val="0"/>
+                        </a:ext>
+                      </a:extLst>
+                    </a:blip>
+                    <a:srcRect/>
+                    <a:stretch>
+                      <a:fillRect/>
+                    </a:stretch>
+                  </pic:blipFill>
+                  <pic:spPr bwMode="auto">
+                    <a:xfrm>
+                      <a:off x="0" y="0"/>
+                      <a:ext cx="2267585" cy="216535"/>
+                    </a:xfrm>
+                    <a:prstGeom prst="rect">
+                      <a:avLst/>
+                    </a:prstGeom>
+                    <a:noFill/>
+                    <a:ln>
+                      <a:noFill/>
+                    </a:ln>
+                  </pic:spPr>
+                </pic:pic>
+              </a:graphicData>
+            </a:graphic>
+          </wp:inline>
+        </w:drawing>
+      </w:r>
+    </w:p>
+    <w:p>
+      <w:pPr>
+        <w:autoSpaceDE w:val="0"/>
+        <w:autoSpaceDN w:val="0"/>
+        <w:adjustRightInd w:val="0"/>
+        <w:spacing w:after="0" w:line="240" w:lineRule="auto"/>
+        <w:rPr>
+          <w:rFonts w:cs="Times New Roman"/>
+          <w:sz w:val="24"/>
+          <w:szCs w:val="24"/>
+        </w:rPr>
+      </w:pPr>
+      <w:r>
+        <w:rPr>
+          <w:rFonts w:cs="Times New Roman"/>
+          <w:noProof/>
+          <w:position w:val="-7"/>
+          <w:sz w:val="24"/>
+          <w:szCs w:val="24"/>
+        </w:rPr>
+        <w:drawing>
+          <wp:inline distT="0" distB="0" distL="0" distR="0">
+            <wp:extent cx="925195" cy="153035"/>
+            <wp:effectExtent l="0" t="0" r="8255" b="0"/>
+            <wp:docPr id="9" name="Picture 9"/>
+            <wp:cNvGraphicFramePr>
+              <a:graphicFrameLocks xmlns:a="http://schemas.openxmlformats.org/drawingml/2006/main" noChangeAspect="1"/>
+            </wp:cNvGraphicFramePr>
+            <a:graphic xmlns:a="http://schemas.openxmlformats.org/drawingml/2006/main">
+              <a:graphicData uri="http://schemas.openxmlformats.org/drawingml/2006/picture">
+                <pic:pic xmlns:pic="http://schemas.openxmlformats.org/drawingml/2006/picture">
+                  <pic:nvPicPr>
+                    <pic:cNvPr id="0" name="Picture 58"/>
+                    <pic:cNvPicPr>
+                      <a:picLocks noChangeAspect="1" noChangeArrowheads="1"/>
+                    </pic:cNvPicPr>
+                  </pic:nvPicPr>
+                  <pic:blipFill>
+                    <a:blip r:embed="rId51" cstate="print">
+                      <a:extLst>
+                        <a:ext uri="{28A0092B-C50C-407E-A947-70E740481C1C}">
+                          <a14:useLocalDpi xmlns:a14="http://schemas.microsoft.com/office/drawing/2010/main" val="0"/>
+                        </a:ext>
+                      </a:extLst>
+                    </a:blip>
+                    <a:srcRect/>
+                    <a:stretch>
+                      <a:fillRect/>
+                    </a:stretch>
+                  </pic:blipFill>
+                  <pic:spPr bwMode="auto">
+                    <a:xfrm>
+                      <a:off x="0" y="0"/>
+                      <a:ext cx="925195" cy="153035"/>
+                    </a:xfrm>
+                    <a:prstGeom prst="rect">
+                      <a:avLst/>
+                    </a:prstGeom>
+                    <a:noFill/>
+                    <a:ln>
+                      <a:noFill/>
+                    </a:ln>
+                  </pic:spPr>
+                </pic:pic>
+              </a:graphicData>
+            </a:graphic>
+          </wp:inline>
+        </w:drawing>
+      </w:r>
+      <w:r>
+        <w:rPr>
+          <w:rFonts w:cs="Times New Roman"/>
+          <w:noProof/>
+          <w:position w:val="-15"/>
+          <w:sz w:val="24"/>
+          <w:szCs w:val="24"/>
+        </w:rPr>
+        <w:drawing>
+          <wp:inline distT="0" distB="0" distL="0" distR="0">
+            <wp:extent cx="2267585" cy="216535"/>
+            <wp:effectExtent l="0" t="0" r="0" b="0"/>
+            <wp:docPr id="6" name="Picture 6"/>
+            <wp:cNvGraphicFramePr>
+              <a:graphicFrameLocks xmlns:a="http://schemas.openxmlformats.org/drawingml/2006/main" noChangeAspect="1"/>
+            </wp:cNvGraphicFramePr>
+            <a:graphic xmlns:a="http://schemas.openxmlformats.org/drawingml/2006/main">
+              <a:graphicData uri="http://schemas.openxmlformats.org/drawingml/2006/picture">
+                <pic:pic xmlns:pic="http://schemas.openxmlformats.org/drawingml/2006/picture">
+                  <pic:nvPicPr>
+                    <pic:cNvPr id="0" name="Picture 52"/>
+                    <pic:cNvPicPr>
+                      <a:picLocks noChangeAspect="1" noChangeArrowheads="1"/>
+                    </pic:cNvPicPr>
+                  </pic:nvPicPr>
+                  <pic:blipFill>
+                    <a:blip r:embed="rId52" cstate="print">
+                      <a:extLst>
+                        <a:ext uri="{28A0092B-C50C-407E-A947-70E740481C1C}">
+                          <a14:useLocalDpi xmlns:a14="http://schemas.microsoft.com/office/drawing/2010/main" val="0"/>
+                        </a:ext>
+                      </a:extLst>
+                    </a:blip>
+                    <a:srcRect/>
+                    <a:stretch>
+                      <a:fillRect/>
+                    </a:stretch>
+                  </pic:blipFill>
+                  <pic:spPr bwMode="auto">
+                    <a:xfrm>
+                      <a:off x="0" y="0"/>
+                      <a:ext cx="2267585" cy="216535"/>
+                    </a:xfrm>
+                    <a:prstGeom prst="rect">
+                      <a:avLst/>
+                    </a:prstGeom>
+                    <a:noFill/>
+                    <a:ln>
+                      <a:noFill/>
+                    </a:ln>
+                  </pic:spPr>
+                </pic:pic>
+              </a:graphicData>
+            </a:graphic>
+          </wp:inline>
+        </w:drawing>
+      </w:r>
+    </w:p>
+    <w:p>
+      <w:pPr>
+        <w:autoSpaceDE w:val="0"/>
+        <w:autoSpaceDN w:val="0"/>
+        <w:adjustRightInd w:val="0"/>
+        <w:spacing w:after="0" w:line="240" w:lineRule="auto"/>
+        <w:rPr>
+          <w:rFonts w:cs="Times New Roman"/>
+          <w:sz w:val="24"/>
+          <w:szCs w:val="24"/>
+        </w:rPr>
+      </w:pPr>
+      <w:r>
+        <w:rPr>
+          <w:rFonts w:cs="Times New Roman"/>
+          <w:noProof/>
+          <w:position w:val="-7"/>
+          <w:sz w:val="24"/>
+          <w:szCs w:val="24"/>
+        </w:rPr>
+        <w:drawing>
+          <wp:inline distT="0" distB="0" distL="0" distR="0">
+            <wp:extent cx="982980" cy="153035"/>
+            <wp:effectExtent l="0" t="0" r="7620" b="0"/>
+            <wp:docPr id="10" name="Picture 10"/>
+            <wp:cNvGraphicFramePr>
+              <a:graphicFrameLocks xmlns:a="http://schemas.openxmlformats.org/drawingml/2006/main" noChangeAspect="1"/>
+            </wp:cNvGraphicFramePr>
+            <a:graphic xmlns:a="http://schemas.openxmlformats.org/drawingml/2006/main">
+              <a:graphicData uri="http://schemas.openxmlformats.org/drawingml/2006/picture">
+                <pic:pic xmlns:pic="http://schemas.openxmlformats.org/drawingml/2006/picture">
+                  <pic:nvPicPr>
+                    <pic:cNvPr id="0" name="Picture 60"/>
+                    <pic:cNvPicPr>
+                      <a:picLocks noChangeAspect="1" noChangeArrowheads="1"/>
+                    </pic:cNvPicPr>
+                  </pic:nvPicPr>
+                  <pic:blipFill>
+                    <a:blip r:embed="rId53" cstate="print">
+                      <a:extLst>
+                        <a:ext uri="{28A0092B-C50C-407E-A947-70E740481C1C}">
+                          <a14:useLocalDpi xmlns:a14="http://schemas.microsoft.com/office/drawing/2010/main" val="0"/>
+                        </a:ext>
+                      </a:extLst>
+                    </a:blip>
+                    <a:srcRect/>
+                    <a:stretch>
+                      <a:fillRect/>
+                    </a:stretch>
+                  </pic:blipFill>
+                  <pic:spPr bwMode="auto">
+                    <a:xfrm>
+                      <a:off x="0" y="0"/>
+                      <a:ext cx="982980" cy="153035"/>
+                    </a:xfrm>
+                    <a:prstGeom prst="rect">
+                      <a:avLst/>
+                    </a:prstGeom>
+                    <a:noFill/>
+                    <a:ln>
+                      <a:noFill/>
+                    </a:ln>
+                  </pic:spPr>
+                </pic:pic>
+              </a:graphicData>
+            </a:graphic>
+          </wp:inline>
+        </w:drawing>
+      </w:r>
+      <w:r>
+        <w:rPr>
+          <w:rFonts w:cs="Times New Roman"/>
+          <w:noProof/>
+          <w:position w:val="-15"/>
+          <w:sz w:val="24"/>
+          <w:szCs w:val="24"/>
+        </w:rPr>
+        <w:drawing>
+          <wp:inline distT="0" distB="0" distL="0" distR="0">
+            <wp:extent cx="2267585" cy="216535"/>
+            <wp:effectExtent l="0" t="0" r="0" b="0"/>
+            <wp:docPr id="11" name="Picture 11"/>
+            <wp:cNvGraphicFramePr>
+              <a:graphicFrameLocks xmlns:a="http://schemas.openxmlformats.org/drawingml/2006/main" noChangeAspect="1"/>
+            </wp:cNvGraphicFramePr>
+            <a:graphic xmlns:a="http://schemas.openxmlformats.org/drawingml/2006/main">
+              <a:graphicData uri="http://schemas.openxmlformats.org/drawingml/2006/picture">
+                <pic:pic xmlns:pic="http://schemas.openxmlformats.org/drawingml/2006/picture">
+                  <pic:nvPicPr>
+                    <pic:cNvPr id="0" name="Picture 62"/>
+                    <pic:cNvPicPr>
+                      <a:picLocks noChangeAspect="1" noChangeArrowheads="1"/>
+                    </pic:cNvPicPr>
+                  </pic:nvPicPr>
+                  <pic:blipFill>
+                    <a:blip r:embed="rId54" cstate="print">
+                      <a:extLst>
+                        <a:ext uri="{28A0092B-C50C-407E-A947-70E740481C1C}">
+                          <a14:useLocalDpi xmlns:a14="http://schemas.microsoft.com/office/drawing/2010/main" val="0"/>
+                        </a:ext>
+                      </a:extLst>
+                    </a:blip>
+                    <a:srcRect/>
+                    <a:stretch>
+                      <a:fillRect/>
+                    </a:stretch>
+                  </pic:blipFill>
+                  <pic:spPr bwMode="auto">
+                    <a:xfrm>
+                      <a:off x="0" y="0"/>
+                      <a:ext cx="2267585" cy="216535"/>
+                    </a:xfrm>
+                    <a:prstGeom prst="rect">
+                      <a:avLst/>
+                    </a:prstGeom>
+                    <a:noFill/>
+                    <a:ln>
+                      <a:noFill/>
+                    </a:ln>
+                  </pic:spPr>
+                </pic:pic>
+              </a:graphicData>
+            </a:graphic>
+          </wp:inline>
+        </w:drawing>
+      </w:r>
+    </w:p>
+    <w:p>
+      <w:pPr>
+        <w:autoSpaceDE w:val="0"/>
+        <w:autoSpaceDN w:val="0"/>
+        <w:adjustRightInd w:val="0"/>
+        <w:spacing w:after="0" w:line="240" w:lineRule="auto"/>
+        <w:rPr>
+          <w:rFonts w:cs="Times New Roman"/>
+          <w:sz w:val="24"/>
+          <w:szCs w:val="24"/>
+        </w:rPr>
+      </w:pPr>
+      <w:r>
+        <w:rPr>
+          <w:rFonts w:cs="Times New Roman"/>
+          <w:noProof/>
+          <w:position w:val="-7"/>
+          <w:sz w:val="24"/>
+          <w:szCs w:val="24"/>
+        </w:rPr>
+        <w:drawing>
+          <wp:inline distT="0" distB="0" distL="0" distR="0">
+            <wp:extent cx="782320" cy="153035"/>
+            <wp:effectExtent l="0" t="0" r="0" b="0"/>
+            <wp:docPr id="12" name="Picture 12"/>
+            <wp:cNvGraphicFramePr>
+              <a:graphicFrameLocks xmlns:a="http://schemas.openxmlformats.org/drawingml/2006/main" noChangeAspect="1"/>
+            </wp:cNvGraphicFramePr>
+            <a:graphic xmlns:a="http://schemas.openxmlformats.org/drawingml/2006/main">
+              <a:graphicData uri="http://schemas.openxmlformats.org/drawingml/2006/picture">
+                <pic:pic xmlns:pic="http://schemas.openxmlformats.org/drawingml/2006/picture">
+                  <pic:nvPicPr>
+                    <pic:cNvPr id="0" name="Picture 64"/>
+                    <pic:cNvPicPr>
+                      <a:picLocks noChangeAspect="1" noChangeArrowheads="1"/>
+                    </pic:cNvPicPr>
+                  </pic:nvPicPr>
+                  <pic:blipFill>
+                    <a:blip r:embed="rId55" cstate="print">
+                      <a:extLst>
+                        <a:ext uri="{28A0092B-C50C-407E-A947-70E740481C1C}">
+                          <a14:useLocalDpi xmlns:a14="http://schemas.microsoft.com/office/drawing/2010/main" val="0"/>
+                        </a:ext>
+                      </a:extLst>
+                    </a:blip>
+                    <a:srcRect/>
+                    <a:stretch>
+                      <a:fillRect/>
+                    </a:stretch>
+                  </pic:blipFill>
+                  <pic:spPr bwMode="auto">
+                    <a:xfrm>
+                      <a:off x="0" y="0"/>
+                      <a:ext cx="782320" cy="153035"/>
+                    </a:xfrm>
+                    <a:prstGeom prst="rect">
+                      <a:avLst/>
+                    </a:prstGeom>
+                    <a:noFill/>
+                    <a:ln>
+                      <a:noFill/>
+                    </a:ln>
+                  </pic:spPr>
+                </pic:pic>
+              </a:graphicData>
+            </a:graphic>
+          </wp:inline>
+        </w:drawing>
+      </w:r>
+      <w:r>
+        <w:rPr>
+          <w:rFonts w:cs="Times New Roman"/>
+          <w:noProof/>
+          <w:position w:val="-15"/>
+          <w:sz w:val="24"/>
+          <w:szCs w:val="24"/>
+        </w:rPr>
+        <w:drawing>
+          <wp:inline distT="0" distB="0" distL="0" distR="0">
+            <wp:extent cx="2267585" cy="216535"/>
+            <wp:effectExtent l="0" t="0" r="0" b="0"/>
+            <wp:docPr id="13" name="Picture 13"/>
+            <wp:cNvGraphicFramePr>
+              <a:graphicFrameLocks xmlns:a="http://schemas.openxmlformats.org/drawingml/2006/main" noChangeAspect="1"/>
+            </wp:cNvGraphicFramePr>
+            <a:graphic xmlns:a="http://schemas.openxmlformats.org/drawingml/2006/main">
+              <a:graphicData uri="http://schemas.openxmlformats.org/drawingml/2006/picture">
+                <pic:pic xmlns:pic="http://schemas.openxmlformats.org/drawingml/2006/picture">
+                  <pic:nvPicPr>
+                    <pic:cNvPr id="0" name="Picture 66"/>
+                    <pic:cNvPicPr>
+                      <a:picLocks noChangeAspect="1" noChangeArrowheads="1"/>
+                    </pic:cNvPicPr>
+                  </pic:nvPicPr>
+                  <pic:blipFill>
+                    <a:blip r:embed="rId56" cstate="print">
+                      <a:extLst>
+                        <a:ext uri="{28A0092B-C50C-407E-A947-70E740481C1C}">
+                          <a14:useLocalDpi xmlns:a14="http://schemas.microsoft.com/office/drawing/2010/main" val="0"/>
+                        </a:ext>
+                      </a:extLst>
+                    </a:blip>
+                    <a:srcRect/>
+                    <a:stretch>
+                      <a:fillRect/>
+                    </a:stretch>
+                  </pic:blipFill>
+                  <pic:spPr bwMode="auto">
+                    <a:xfrm>
+                      <a:off x="0" y="0"/>
+                      <a:ext cx="2267585" cy="216535"/>
+                    </a:xfrm>
+                    <a:prstGeom prst="rect">
+                      <a:avLst/>
+                    </a:prstGeom>
+                    <a:noFill/>
+                    <a:ln>
+                      <a:noFill/>
+                    </a:ln>
+                  </pic:spPr>
+                </pic:pic>
+              </a:graphicData>
+            </a:graphic>
+          </wp:inline>
+        </w:drawing>
+      </w:r>
+    </w:p>
+    <w:p>
+      <w:pPr>
+        <w:autoSpaceDE w:val="0"/>
+        <w:autoSpaceDN w:val="0"/>
+        <w:adjustRightInd w:val="0"/>
+        <w:spacing w:after="0" w:line="240" w:lineRule="auto"/>
+        <w:rPr>
+          <w:rFonts w:cs="Times New Roman"/>
+          <w:sz w:val="24"/>
+          <w:szCs w:val="24"/>
+        </w:rPr>
+      </w:pPr>
+      <w:r>
+        <w:rPr>
+          <w:rFonts w:cs="Times New Roman"/>
+          <w:noProof/>
+          <w:position w:val="-7"/>
+          <w:sz w:val="24"/>
+          <w:szCs w:val="24"/>
+        </w:rPr>
+        <w:drawing>
+          <wp:inline distT="0" distB="0" distL="0" distR="0">
+            <wp:extent cx="784860" cy="155575"/>
+            <wp:effectExtent l="0" t="0" r="0" b="0"/>
+            <wp:docPr id="15" name="Picture 15"/>
+            <wp:cNvGraphicFramePr>
+              <a:graphicFrameLocks xmlns:a="http://schemas.openxmlformats.org/drawingml/2006/main" noChangeAspect="1"/>
+            </wp:cNvGraphicFramePr>
+            <a:graphic xmlns:a="http://schemas.openxmlformats.org/drawingml/2006/main">
+              <a:graphicData uri="http://schemas.openxmlformats.org/drawingml/2006/picture">
+                <pic:pic xmlns:pic="http://schemas.openxmlformats.org/drawingml/2006/picture">
+                  <pic:nvPicPr>
+                    <pic:cNvPr id="0" name="Picture 70"/>
+                    <pic:cNvPicPr>
+                      <a:picLocks noChangeAspect="1" noChangeArrowheads="1"/>
+                    </pic:cNvPicPr>
+                  </pic:nvPicPr>
+                  <pic:blipFill>
+                    <a:blip r:embed="rId57" cstate="print">
+                      <a:extLst>
+                        <a:ext uri="{28A0092B-C50C-407E-A947-70E740481C1C}">
+                          <a14:useLocalDpi xmlns:a14="http://schemas.microsoft.com/office/drawing/2010/main" val="0"/>
+                        </a:ext>
+                      </a:extLst>
+                    </a:blip>
+                    <a:srcRect/>
+                    <a:stretch>
+                      <a:fillRect/>
+                    </a:stretch>
+                  </pic:blipFill>
+                  <pic:spPr bwMode="auto">
+                    <a:xfrm>
+                      <a:off x="0" y="0"/>
+                      <a:ext cx="784860" cy="155575"/>
+                    </a:xfrm>
+                    <a:prstGeom prst="rect">
+                      <a:avLst/>
+                    </a:prstGeom>
+                    <a:noFill/>
+                    <a:ln>
+                      <a:noFill/>
+                    </a:ln>
+                  </pic:spPr>
+                </pic:pic>
+              </a:graphicData>
+            </a:graphic>
+          </wp:inline>
+        </w:drawing>
+      </w:r>
+      <w:r>
+        <w:rPr>
+          <w:rFonts w:cs="Times New Roman"/>
+          <w:noProof/>
+          <w:position w:val="-15"/>
+          <w:sz w:val="24"/>
+          <w:szCs w:val="24"/>
+        </w:rPr>
+        <w:drawing>
+          <wp:inline distT="0" distB="0" distL="0" distR="0">
+            <wp:extent cx="2268855" cy="215900"/>
+            <wp:effectExtent l="0" t="0" r="0" b="0"/>
+            <wp:docPr id="16" name="Picture 16"/>
+            <wp:cNvGraphicFramePr>
+              <a:graphicFrameLocks xmlns:a="http://schemas.openxmlformats.org/drawingml/2006/main" noChangeAspect="1"/>
+            </wp:cNvGraphicFramePr>
+            <a:graphic xmlns:a="http://schemas.openxmlformats.org/drawingml/2006/main">
+              <a:graphicData uri="http://schemas.openxmlformats.org/drawingml/2006/picture">
+                <pic:pic xmlns:pic="http://schemas.openxmlformats.org/drawingml/2006/picture">
+                  <pic:nvPicPr>
+                    <pic:cNvPr id="0" name="Picture 72"/>
+                    <pic:cNvPicPr>
+                      <a:picLocks noChangeAspect="1" noChangeArrowheads="1"/>
+                    </pic:cNvPicPr>
+                  </pic:nvPicPr>
+                  <pic:blipFill>
+                    <a:blip r:embed="rId58" cstate="print">
+                      <a:extLst>
+                        <a:ext uri="{28A0092B-C50C-407E-A947-70E740481C1C}">
+                          <a14:useLocalDpi xmlns:a14="http://schemas.microsoft.com/office/drawing/2010/main" val="0"/>
+                        </a:ext>
+                      </a:extLst>
+                    </a:blip>
+                    <a:srcRect/>
+                    <a:stretch>
+                      <a:fillRect/>
+                    </a:stretch>
+                  </pic:blipFill>
+                  <pic:spPr bwMode="auto">
+                    <a:xfrm>
+                      <a:off x="0" y="0"/>
+                      <a:ext cx="2268855" cy="215900"/>
+                    </a:xfrm>
+                    <a:prstGeom prst="rect">
+                      <a:avLst/>
+                    </a:prstGeom>
+                    <a:noFill/>
+                    <a:ln>
+                      <a:noFill/>
+                    </a:ln>
+                  </pic:spPr>
+                </pic:pic>
+              </a:graphicData>
+            </a:graphic>
+          </wp:inline>
+        </w:drawing>
+      </w:r>
+    </w:p>
+    <w:p>
+      <w:pPr>
+        <w:autoSpaceDE w:val="0"/>
+        <w:autoSpaceDN w:val="0"/>
+        <w:adjustRightInd w:val="0"/>
+        <w:spacing w:after="0" w:line="240" w:lineRule="auto"/>
+        <w:rPr>
+          <w:rFonts w:cs="Times New Roman"/>
+          <w:sz w:val="24"/>
+          <w:szCs w:val="24"/>
+        </w:rPr>
+      </w:pPr>
+      <w:r>
+        <w:rPr>
+          <w:rFonts w:cs="Times New Roman"/>
+          <w:noProof/>
+          <w:position w:val="-7"/>
+          <w:sz w:val="24"/>
+          <w:szCs w:val="24"/>
+        </w:rPr>
+        <w:drawing>
+          <wp:inline distT="0" distB="0" distL="0" distR="0">
+            <wp:extent cx="698500" cy="155575"/>
+            <wp:effectExtent l="0" t="0" r="6350" b="0"/>
+            <wp:docPr id="17" name="Picture 17"/>
+            <wp:cNvGraphicFramePr>
+              <a:graphicFrameLocks xmlns:a="http://schemas.openxmlformats.org/drawingml/2006/main" noChangeAspect="1"/>
+            </wp:cNvGraphicFramePr>
+            <a:graphic xmlns:a="http://schemas.openxmlformats.org/drawingml/2006/main">
+              <a:graphicData uri="http://schemas.openxmlformats.org/drawingml/2006/picture">
+                <pic:pic xmlns:pic="http://schemas.openxmlformats.org/drawingml/2006/picture">
+                  <pic:nvPicPr>
+                    <pic:cNvPr id="0" name="Picture 74"/>
+                    <pic:cNvPicPr>
+                      <a:picLocks noChangeAspect="1" noChangeArrowheads="1"/>
+                    </pic:cNvPicPr>
+                  </pic:nvPicPr>
+                  <pic:blipFill>
+                    <a:blip r:embed="rId59" cstate="print">
+                      <a:extLst>
+                        <a:ext uri="{28A0092B-C50C-407E-A947-70E740481C1C}">
+                          <a14:useLocalDpi xmlns:a14="http://schemas.microsoft.com/office/drawing/2010/main" val="0"/>
+                        </a:ext>
+                      </a:extLst>
+                    </a:blip>
+                    <a:srcRect/>
+                    <a:stretch>
+                      <a:fillRect/>
+                    </a:stretch>
+                  </pic:blipFill>
+                  <pic:spPr bwMode="auto">
+                    <a:xfrm>
+                      <a:off x="0" y="0"/>
+                      <a:ext cx="698500" cy="155575"/>
+                    </a:xfrm>
+                    <a:prstGeom prst="rect">
+                      <a:avLst/>
+                    </a:prstGeom>
+                    <a:noFill/>
+                    <a:ln>
+                      <a:noFill/>
+                    </a:ln>
+                  </pic:spPr>
+                </pic:pic>
+              </a:graphicData>
+            </a:graphic>
+          </wp:inline>
+        </w:drawing>
+      </w:r>
+      <w:r>
+        <w:rPr>
+          <w:rFonts w:cs="Times New Roman"/>
+          <w:noProof/>
+          <w:position w:val="-15"/>
+          <w:sz w:val="24"/>
+          <w:szCs w:val="24"/>
+        </w:rPr>
+        <w:drawing>
+          <wp:inline distT="0" distB="0" distL="0" distR="0">
+            <wp:extent cx="2268855" cy="215900"/>
+            <wp:effectExtent l="0" t="0" r="0" b="0"/>
+            <wp:docPr id="18" name="Picture 18"/>
+            <wp:cNvGraphicFramePr>
+              <a:graphicFrameLocks xmlns:a="http://schemas.openxmlformats.org/drawingml/2006/main" noChangeAspect="1"/>
+            </wp:cNvGraphicFramePr>
+            <a:graphic xmlns:a="http://schemas.openxmlformats.org/drawingml/2006/main">
+              <a:graphicData uri="http://schemas.openxmlformats.org/drawingml/2006/picture">
+                <pic:pic xmlns:pic="http://schemas.openxmlformats.org/drawingml/2006/picture">
+                  <pic:nvPicPr>
+                    <pic:cNvPr id="0" name="Picture 76"/>
+                    <pic:cNvPicPr>
+                      <a:picLocks noChangeAspect="1" noChangeArrowheads="1"/>
+                    </pic:cNvPicPr>
+                  </pic:nvPicPr>
+                  <pic:blipFill>
+                    <a:blip r:embed="rId60" cstate="print">
+                      <a:extLst>
+                        <a:ext uri="{28A0092B-C50C-407E-A947-70E740481C1C}">
+                          <a14:useLocalDpi xmlns:a14="http://schemas.microsoft.com/office/drawing/2010/main" val="0"/>
+                        </a:ext>
+                      </a:extLst>
+                    </a:blip>
+                    <a:srcRect/>
+                    <a:stretch>
+                      <a:fillRect/>
+                    </a:stretch>
+                  </pic:blipFill>
+                  <pic:spPr bwMode="auto">
+                    <a:xfrm>
+                      <a:off x="0" y="0"/>
+                      <a:ext cx="2268855" cy="215900"/>
+                    </a:xfrm>
+                    <a:prstGeom prst="rect">
+                      <a:avLst/>
+                    </a:prstGeom>
+                    <a:noFill/>
+                    <a:ln>
+                      <a:noFill/>
+                    </a:ln>
+                  </pic:spPr>
+                </pic:pic>
+              </a:graphicData>
+            </a:graphic>
+          </wp:inline>
+        </w:drawing>
+      </w:r>
+    </w:p>
+    <w:p>
+      <w:pPr>
+        <w:autoSpaceDE w:val="0"/>
+        <w:autoSpaceDN w:val="0"/>
+        <w:adjustRightInd w:val="0"/>
+        <w:spacing w:after="0" w:line="240" w:lineRule="auto"/>
+        <w:rPr>
+          <w:rFonts w:cs="Times New Roman"/>
+          <w:sz w:val="24"/>
+          <w:szCs w:val="24"/>
+        </w:rPr>
+      </w:pPr>
+      <w:r>
+        <w:rPr>
+          <w:rFonts w:cs="Times New Roman"/>
+          <w:noProof/>
+          <w:position w:val="-7"/>
+          <w:sz w:val="24"/>
+          <w:szCs w:val="24"/>
+        </w:rPr>
+        <w:drawing>
+          <wp:inline distT="0" distB="0" distL="0" distR="0">
+            <wp:extent cx="647065" cy="155575"/>
+            <wp:effectExtent l="0" t="0" r="635" b="0"/>
+            <wp:docPr id="19" name="Picture 19"/>
+            <wp:cNvGraphicFramePr>
+              <a:graphicFrameLocks xmlns:a="http://schemas.openxmlformats.org/drawingml/2006/main" noChangeAspect="1"/>
+            </wp:cNvGraphicFramePr>
+            <a:graphic xmlns:a="http://schemas.openxmlformats.org/drawingml/2006/main">
+              <a:graphicData uri="http://schemas.openxmlformats.org/drawingml/2006/picture">
+                <pic:pic xmlns:pic="http://schemas.openxmlformats.org/drawingml/2006/picture">
+                  <pic:nvPicPr>
+                    <pic:cNvPr id="0" name="Picture 78"/>
+                    <pic:cNvPicPr>
+                      <a:picLocks noChangeAspect="1" noChangeArrowheads="1"/>
+                    </pic:cNvPicPr>
+                  </pic:nvPicPr>
+                  <pic:blipFill>
+                    <a:blip r:embed="rId61" cstate="print">
+                      <a:extLst>
+                        <a:ext uri="{28A0092B-C50C-407E-A947-70E740481C1C}">
+                          <a14:useLocalDpi xmlns:a14="http://schemas.microsoft.com/office/drawing/2010/main" val="0"/>
+                        </a:ext>
+                      </a:extLst>
+                    </a:blip>
+                    <a:srcRect/>
+                    <a:stretch>
+                      <a:fillRect/>
+                    </a:stretch>
+                  </pic:blipFill>
+                  <pic:spPr bwMode="auto">
+                    <a:xfrm>
+                      <a:off x="0" y="0"/>
+                      <a:ext cx="647065" cy="155575"/>
+                    </a:xfrm>
+                    <a:prstGeom prst="rect">
+                      <a:avLst/>
+                    </a:prstGeom>
+                    <a:noFill/>
+                    <a:ln>
+                      <a:noFill/>
+                    </a:ln>
+                  </pic:spPr>
+                </pic:pic>
+              </a:graphicData>
+            </a:graphic>
+          </wp:inline>
+        </w:drawing>
+      </w:r>
+      <w:r>
+        <w:rPr>
+          <w:rFonts w:cs="Times New Roman"/>
+          <w:noProof/>
+          <w:position w:val="-15"/>
+          <w:sz w:val="24"/>
+          <w:szCs w:val="24"/>
+        </w:rPr>
+        <w:drawing>
+          <wp:inline distT="0" distB="0" distL="0" distR="0">
+            <wp:extent cx="2268855" cy="215900"/>
+            <wp:effectExtent l="0" t="0" r="0" b="0"/>
+            <wp:docPr id="20" name="Picture 20"/>
+            <wp:cNvGraphicFramePr>
+              <a:graphicFrameLocks xmlns:a="http://schemas.openxmlformats.org/drawingml/2006/main" noChangeAspect="1"/>
+            </wp:cNvGraphicFramePr>
+            <a:graphic xmlns:a="http://schemas.openxmlformats.org/drawingml/2006/main">
+              <a:graphicData uri="http://schemas.openxmlformats.org/drawingml/2006/picture">
+                <pic:pic xmlns:pic="http://schemas.openxmlformats.org/drawingml/2006/picture">
+                  <pic:nvPicPr>
+                    <pic:cNvPr id="0" name="Picture 80"/>
+                    <pic:cNvPicPr>
+                      <a:picLocks noChangeAspect="1" noChangeArrowheads="1"/>
+                    </pic:cNvPicPr>
+                  </pic:nvPicPr>
+                  <pic:blipFill>
+                    <a:blip r:embed="rId62" cstate="print">
+                      <a:extLst>
+                        <a:ext uri="{28A0092B-C50C-407E-A947-70E740481C1C}">
+                          <a14:useLocalDpi xmlns:a14="http://schemas.microsoft.com/office/drawing/2010/main" val="0"/>
+                        </a:ext>
+                      </a:extLst>
+                    </a:blip>
+                    <a:srcRect/>
+                    <a:stretch>
+                      <a:fillRect/>
+                    </a:stretch>
+                  </pic:blipFill>
+                  <pic:spPr bwMode="auto">
+                    <a:xfrm>
+                      <a:off x="0" y="0"/>
+                      <a:ext cx="2268855" cy="215900"/>
+                    </a:xfrm>
+                    <a:prstGeom prst="rect">
+                      <a:avLst/>
+                    </a:prstGeom>
+                    <a:noFill/>
+                    <a:ln>
+                      <a:noFill/>
+                    </a:ln>
+                  </pic:spPr>
+                </pic:pic>
+              </a:graphicData>
+            </a:graphic>
+          </wp:inline>
+        </w:drawing>
+      </w:r>
+    </w:p>
+    <w:p>
+      <w:pPr>
+        <w:autoSpaceDE w:val="0"/>
+        <w:autoSpaceDN w:val="0"/>
+        <w:adjustRightInd w:val="0"/>
+        <w:spacing w:after="0" w:line="240" w:lineRule="auto"/>
+        <w:rPr>
+          <w:rFonts w:cs="Times New Roman"/>
+          <w:sz w:val="24"/>
+          <w:szCs w:val="24"/>
+        </w:rPr>
+      </w:pPr>
+      <w:r>
+        <w:rPr>
+          <w:rFonts w:cs="Times New Roman"/>
+          <w:noProof/>
+          <w:position w:val="-7"/>
+          <w:sz w:val="24"/>
+          <w:szCs w:val="24"/>
+        </w:rPr>
+        <w:drawing>
+          <wp:inline distT="0" distB="0" distL="0" distR="0">
+            <wp:extent cx="733425" cy="155575"/>
+            <wp:effectExtent l="0" t="0" r="9525" b="0"/>
+            <wp:docPr id="21" name="Picture 21"/>
+            <wp:cNvGraphicFramePr>
+              <a:graphicFrameLocks xmlns:a="http://schemas.openxmlformats.org/drawingml/2006/main" noChangeAspect="1"/>
+            </wp:cNvGraphicFramePr>
+            <a:graphic xmlns:a="http://schemas.openxmlformats.org/drawingml/2006/main">
+              <a:graphicData uri="http://schemas.openxmlformats.org/drawingml/2006/picture">
+                <pic:pic xmlns:pic="http://schemas.openxmlformats.org/drawingml/2006/picture">
+                  <pic:nvPicPr>
+                    <pic:cNvPr id="0" name="Picture 82"/>
+                    <pic:cNvPicPr>
+                      <a:picLocks noChangeAspect="1" noChangeArrowheads="1"/>
+                    </pic:cNvPicPr>
+                  </pic:nvPicPr>
+                  <pic:blipFill>
+                    <a:blip r:embed="rId63" cstate="print">
+                      <a:extLst>
+                        <a:ext uri="{28A0092B-C50C-407E-A947-70E740481C1C}">
+                          <a14:useLocalDpi xmlns:a14="http://schemas.microsoft.com/office/drawing/2010/main" val="0"/>
+                        </a:ext>
+                      </a:extLst>
+                    </a:blip>
+                    <a:srcRect/>
+                    <a:stretch>
+                      <a:fillRect/>
+                    </a:stretch>
+                  </pic:blipFill>
+                  <pic:spPr bwMode="auto">
+                    <a:xfrm>
+                      <a:off x="0" y="0"/>
+                      <a:ext cx="733425" cy="155575"/>
+                    </a:xfrm>
+                    <a:prstGeom prst="rect">
+                      <a:avLst/>
+                    </a:prstGeom>
+                    <a:noFill/>
+                    <a:ln>
+                      <a:noFill/>
+                    </a:ln>
+                  </pic:spPr>
+                </pic:pic>
+              </a:graphicData>
+            </a:graphic>
+          </wp:inline>
+        </w:drawing>
+      </w:r>
+      <w:r>
+        <w:rPr>
+          <w:rFonts w:cs="Times New Roman"/>
+          <w:noProof/>
+          <w:position w:val="-15"/>
+          <w:sz w:val="24"/>
+          <w:szCs w:val="24"/>
+        </w:rPr>
+        <w:drawing>
+          <wp:inline distT="0" distB="0" distL="0" distR="0">
+            <wp:extent cx="2268855" cy="215900"/>
+            <wp:effectExtent l="0" t="0" r="0" b="0"/>
+            <wp:docPr id="22" name="Picture 22"/>
+            <wp:cNvGraphicFramePr>
+              <a:graphicFrameLocks xmlns:a="http://schemas.openxmlformats.org/drawingml/2006/main" noChangeAspect="1"/>
+            </wp:cNvGraphicFramePr>
+            <a:graphic xmlns:a="http://schemas.openxmlformats.org/drawingml/2006/main">
+              <a:graphicData uri="http://schemas.openxmlformats.org/drawingml/2006/picture">
+                <pic:pic xmlns:pic="http://schemas.openxmlformats.org/drawingml/2006/picture">
+                  <pic:nvPicPr>
+                    <pic:cNvPr id="0" name="Picture 84"/>
+                    <pic:cNvPicPr>
+                      <a:picLocks noChangeAspect="1" noChangeArrowheads="1"/>
+                    </pic:cNvPicPr>
+                  </pic:nvPicPr>
+                  <pic:blipFill>
+                    <a:blip r:embed="rId64" cstate="print">
+                      <a:extLst>
+                        <a:ext uri="{28A0092B-C50C-407E-A947-70E740481C1C}">
+                          <a14:useLocalDpi xmlns:a14="http://schemas.microsoft.com/office/drawing/2010/main" val="0"/>
+                        </a:ext>
+                      </a:extLst>
+                    </a:blip>
+                    <a:srcRect/>
+                    <a:stretch>
+                      <a:fillRect/>
+                    </a:stretch>
+                  </pic:blipFill>
+                  <pic:spPr bwMode="auto">
+                    <a:xfrm>
+                      <a:off x="0" y="0"/>
+                      <a:ext cx="2268855" cy="215900"/>
+                    </a:xfrm>
+                    <a:prstGeom prst="rect">
+                      <a:avLst/>
+                    </a:prstGeom>
+                    <a:noFill/>
+                    <a:ln>
+                      <a:noFill/>
+                    </a:ln>
+                  </pic:spPr>
+                </pic:pic>
+              </a:graphicData>
+            </a:graphic>
+          </wp:inline>
+        </w:drawing>
+      </w:r>
+    </w:p>
+    <w:p>
+      <w:pPr>
+        <w:autoSpaceDE w:val="0"/>
+        <w:autoSpaceDN w:val="0"/>
+        <w:adjustRightInd w:val="0"/>
+        <w:spacing w:after="0" w:line="240" w:lineRule="auto"/>
+        <w:rPr>
+          <w:rFonts w:cs="Times New Roman"/>
+          <w:sz w:val="24"/>
+          <w:szCs w:val="24"/>
+        </w:rPr>
+      </w:pPr>
+    </w:p>
+    <w:p>
+      <w:pPr>
+        <w:autoSpaceDE w:val="0"/>
+        <w:autoSpaceDN w:val="0"/>
+        <w:adjustRightInd w:val="0"/>
+        <w:spacing w:after="0" w:line="240" w:lineRule="auto"/>
+        <w:rPr>
+          <w:rFonts w:cs="Times New Roman"/>
+          <w:sz w:val="24"/>
+          <w:szCs w:val="24"/>
+        </w:rPr>
+      </w:pPr>
+      <w:r>
+        <w:rPr>
+          <w:rFonts w:cs="Times New Roman"/>
+          <w:sz w:val="24"/>
+          <w:szCs w:val="24"/>
+        </w:rPr>
+        <w:t>Expressing the above equation in matrix form, we get</w:t>
+      </w:r>
+    </w:p>
+    <w:p>
+      <w:pPr>
+        <w:autoSpaceDE w:val="0"/>
+        <w:autoSpaceDN w:val="0"/>
+        <w:adjustRightInd w:val="0"/>
+        <w:spacing w:after="0" w:line="240" w:lineRule="auto"/>
+        <w:rPr>
+          <w:rFonts w:cs="Times New Roman"/>
+          <w:sz w:val="24"/>
+          <w:szCs w:val="24"/>
+        </w:rPr>
+      </w:pPr>
+    </w:p>
+    <w:p>
+      <w:pPr>
+        <w:autoSpaceDE w:val="0"/>
+        <w:autoSpaceDN w:val="0"/>
+        <w:adjustRightInd w:val="0"/>
+        <w:spacing w:after="0" w:line="240" w:lineRule="auto"/>
+        <w:rPr>
+          <w:rFonts w:cs="Times New Roman"/>
+          <w:sz w:val="24"/>
+          <w:szCs w:val="24"/>
+        </w:rPr>
+      </w:pPr>
+      <w:r>
+        <w:rPr>
+          <w:position w:val="-140"/>
+        </w:rPr>
+        <w:object w:dxaOrig="5000" w:dyaOrig="2920">
+          <v:shape id="_x0000_i1045" type="#_x0000_t75" style="width:250.6pt;height:146.8pt" o:ole="">
+            <v:imagedata r:id="rId65" o:title=""/>
+          </v:shape>
+          <o:OLEObject Type="Embed" ProgID="Equation.3" ShapeID="_x0000_i1045" DrawAspect="Content" ObjectID="_1572705584" r:id="rId66"/>
+        </w:object>
+      </w:r>
+    </w:p>
+    <w:p>
+      <w:pPr>
+        <w:autoSpaceDE w:val="0"/>
+        <w:autoSpaceDN w:val="0"/>
+        <w:adjustRightInd w:val="0"/>
+        <w:spacing w:after="0" w:line="240" w:lineRule="auto"/>
+        <w:rPr>
+          <w:rFonts w:cs="Times New Roman"/>
+          <w:sz w:val="24"/>
+          <w:szCs w:val="24"/>
+        </w:rPr>
+      </w:pPr>
+    </w:p>
+    <w:p>
+      <w:pPr>
+        <w:autoSpaceDE w:val="0"/>
+        <w:autoSpaceDN w:val="0"/>
+        <w:adjustRightInd w:val="0"/>
+        <w:spacing w:after="0" w:line="240" w:lineRule="auto"/>
+        <w:rPr>
+          <w:rFonts w:cs="Times New Roman"/>
+          <w:sz w:val="24"/>
+          <w:szCs w:val="24"/>
+        </w:rPr>
+      </w:pPr>
+      <w:r>
+        <w:rPr>
+          <w:rFonts w:cs="Times New Roman"/>
+          <w:noProof/>
+          <w:position w:val="-7"/>
+          <w:sz w:val="24"/>
+          <w:szCs w:val="24"/>
+        </w:rPr>
+        <w:drawing>
+          <wp:inline distT="0" distB="0" distL="0" distR="0">
+            <wp:extent cx="638175" cy="170180"/>
+            <wp:effectExtent l="0" t="0" r="9525" b="1270"/>
+            <wp:docPr id="26" name="Picture 26"/>
+            <wp:cNvGraphicFramePr>
+              <a:graphicFrameLocks xmlns:a="http://schemas.openxmlformats.org/drawingml/2006/main" noChangeAspect="1"/>
+            </wp:cNvGraphicFramePr>
+            <a:graphic xmlns:a="http://schemas.openxmlformats.org/drawingml/2006/main">
+              <a:graphicData uri="http://schemas.openxmlformats.org/drawingml/2006/picture">
+                <pic:pic xmlns:pic="http://schemas.openxmlformats.org/drawingml/2006/picture">
+                  <pic:nvPicPr>
+                    <pic:cNvPr id="0" name="Picture 109"/>
+                    <pic:cNvPicPr>
+                      <a:picLocks noChangeAspect="1" noChangeArrowheads="1"/>
+                    </pic:cNvPicPr>
+                  </pic:nvPicPr>
+                  <pic:blipFill>
+                    <a:blip r:embed="rId67" cstate="print">
+                      <a:extLst>
+                        <a:ext uri="{28A0092B-C50C-407E-A947-70E740481C1C}">
+                          <a14:useLocalDpi xmlns:a14="http://schemas.microsoft.com/office/drawing/2010/main" val="0"/>
+                        </a:ext>
+                      </a:extLst>
+                    </a:blip>
+                    <a:srcRect/>
+                    <a:stretch>
+                      <a:fillRect/>
+                    </a:stretch>
+                  </pic:blipFill>
+                  <pic:spPr bwMode="auto">
+                    <a:xfrm>
+                      <a:off x="0" y="0"/>
+                      <a:ext cx="638175" cy="170180"/>
+                    </a:xfrm>
+                    <a:prstGeom prst="rect">
+                      <a:avLst/>
+                    </a:prstGeom>
+                    <a:noFill/>
+                    <a:ln>
+                      <a:noFill/>
+                    </a:ln>
+                  </pic:spPr>
+                </pic:pic>
+              </a:graphicData>
+            </a:graphic>
+          </wp:inline>
+        </w:drawing>
+      </w:r>
+      <w:r>
+        <w:rPr>
+          <w:rFonts w:cs="Times New Roman"/>
+          <w:noProof/>
+          <w:position w:val="-168"/>
+          <w:sz w:val="24"/>
+          <w:szCs w:val="24"/>
+        </w:rPr>
+        <w:drawing>
+          <wp:inline distT="0" distB="0" distL="0" distR="0">
+            <wp:extent cx="3976370" cy="1998980"/>
+            <wp:effectExtent l="0" t="0" r="5080" b="1270"/>
+            <wp:docPr id="23" name="Picture 23"/>
+            <wp:cNvGraphicFramePr>
+              <a:graphicFrameLocks xmlns:a="http://schemas.openxmlformats.org/drawingml/2006/main" noChangeAspect="1"/>
+            </wp:cNvGraphicFramePr>
+            <a:graphic xmlns:a="http://schemas.openxmlformats.org/drawingml/2006/main">
+              <a:graphicData uri="http://schemas.openxmlformats.org/drawingml/2006/picture">
+                <pic:pic xmlns:pic="http://schemas.openxmlformats.org/drawingml/2006/picture">
+                  <pic:nvPicPr>
+                    <pic:cNvPr id="0" name="Picture 97"/>
+                    <pic:cNvPicPr>
+                      <a:picLocks noChangeAspect="1" noChangeArrowheads="1"/>
+                    </pic:cNvPicPr>
+                  </pic:nvPicPr>
+                  <pic:blipFill>
+                    <a:blip r:embed="rId68">
+                      <a:extLst>
+                        <a:ext uri="{28A0092B-C50C-407E-A947-70E740481C1C}">
+                          <a14:useLocalDpi xmlns:a14="http://schemas.microsoft.com/office/drawing/2010/main" val="0"/>
+                        </a:ext>
+                      </a:extLst>
+                    </a:blip>
+                    <a:srcRect/>
+                    <a:stretch>
+                      <a:fillRect/>
+                    </a:stretch>
+                  </pic:blipFill>
+                  <pic:spPr bwMode="auto">
+                    <a:xfrm>
+                      <a:off x="0" y="0"/>
+                      <a:ext cx="3976370" cy="1998980"/>
+                    </a:xfrm>
+                    <a:prstGeom prst="rect">
+                      <a:avLst/>
+                    </a:prstGeom>
+                    <a:noFill/>
+                    <a:ln>
+                      <a:noFill/>
+                    </a:ln>
+                  </pic:spPr>
+                </pic:pic>
+              </a:graphicData>
+            </a:graphic>
+          </wp:inline>
+        </w:drawing>
+      </w:r>
+    </w:p>
+    <w:p>
+      <w:pPr>
+        <w:autoSpaceDE w:val="0"/>
+        <w:autoSpaceDN w:val="0"/>
+        <w:adjustRightInd w:val="0"/>
+        <w:spacing w:after="0" w:line="240" w:lineRule="auto"/>
+        <w:rPr>
+          <w:rFonts w:cs="Times New Roman"/>
+          <w:sz w:val="24"/>
+          <w:szCs w:val="24"/>
+        </w:rPr>
+      </w:pPr>
+    </w:p>
+    <w:p>
+      <w:pPr>
+        <w:autoSpaceDE w:val="0"/>
+        <w:autoSpaceDN w:val="0"/>
+        <w:adjustRightInd w:val="0"/>
+        <w:spacing w:after="0" w:line="240" w:lineRule="auto"/>
+        <w:rPr>
+          <w:rFonts w:cs="Times New Roman"/>
+          <w:sz w:val="24"/>
+          <w:szCs w:val="24"/>
+        </w:rPr>
+      </w:pPr>
+    </w:p>
+    <w:p>
+      <w:pPr>
+        <w:autoSpaceDE w:val="0"/>
+        <w:autoSpaceDN w:val="0"/>
+        <w:adjustRightInd w:val="0"/>
+        <w:spacing w:after="0" w:line="240" w:lineRule="auto"/>
+        <w:rPr>
+          <w:rFonts w:cs="Times New Roman"/>
+          <w:sz w:val="24"/>
+          <w:szCs w:val="24"/>
+        </w:rPr>
+      </w:pPr>
+    </w:p>
+    <w:p>
+      <w:pPr>
+        <w:autoSpaceDE w:val="0"/>
+        <w:autoSpaceDN w:val="0"/>
+        <w:adjustRightInd w:val="0"/>
+        <w:spacing w:after="0" w:line="240" w:lineRule="auto"/>
+        <w:rPr>
+          <w:rFonts w:cs="Times New Roman"/>
+          <w:sz w:val="24"/>
+          <w:szCs w:val="24"/>
+        </w:rPr>
+      </w:pPr>
+    </w:p>
+    <w:p>
+      <w:pPr>
+        <w:autoSpaceDE w:val="0"/>
+        <w:autoSpaceDN w:val="0"/>
+        <w:adjustRightInd w:val="0"/>
+        <w:spacing w:after="0" w:line="240" w:lineRule="auto"/>
+        <w:rPr>
+          <w:rFonts w:cs="Times New Roman"/>
+          <w:sz w:val="24"/>
+          <w:szCs w:val="24"/>
+        </w:rPr>
+      </w:pPr>
+    </w:p>
+    <w:p>
+      <w:pPr>
+        <w:autoSpaceDE w:val="0"/>
+        <w:autoSpaceDN w:val="0"/>
+        <w:adjustRightInd w:val="0"/>
+        <w:spacing w:after="0" w:line="240" w:lineRule="auto"/>
+        <w:rPr>
+          <w:rFonts w:cs="Times New Roman"/>
+          <w:sz w:val="24"/>
+          <w:szCs w:val="24"/>
+        </w:rPr>
+      </w:pPr>
+    </w:p>
+    <w:p>
+      <w:pPr>
+        <w:spacing w:after="0" w:line="240" w:lineRule="auto"/>
+        <w:jc w:val="both"/>
+        <w:rPr>
+          <w:b/>
+          <w:sz w:val="30"/>
+          <w:szCs w:val="30"/>
+        </w:rPr>
+      </w:pPr>
+    </w:p>
+    <w:p>
+      <w:pPr>
+        <w:autoSpaceDE w:val="0"/>
+        <w:autoSpaceDN w:val="0"/>
+        <w:adjustRightInd w:val="0"/>
+        <w:spacing w:after="0" w:line="240" w:lineRule="auto"/>
+        <w:rPr>
+          <w:rFonts w:cs="Times New Roman"/>
+          <w:sz w:val="24"/>
+          <w:szCs w:val="24"/>
+        </w:rPr>
+      </w:pPr>
+      <w:bookmarkStart w:id="0" w:name="_GoBack"/>
+      <w:r>
+        <w:rPr>
+          <w:rFonts w:cs="Times New Roman"/>
+          <w:noProof/>
+          <w:position w:val="-412"/>
+          <w:sz w:val="24"/>
+          <w:szCs w:val="24"/>
+        </w:rPr>
+        <w:drawing>
+          <wp:inline distT="0" distB="0" distL="0" distR="0">
+            <wp:extent cx="4933950" cy="2571750"/>
+            <wp:effectExtent l="0" t="0" r="0" b="0"/>
+            <wp:docPr id="27" name="Picture 27"/>
+            <wp:cNvGraphicFramePr>
+              <a:graphicFrameLocks xmlns:a="http://schemas.openxmlformats.org/drawingml/2006/main" noChangeAspect="1"/>
+            </wp:cNvGraphicFramePr>
+            <a:graphic xmlns:a="http://schemas.openxmlformats.org/drawingml/2006/main">
+              <a:graphicData uri="http://schemas.openxmlformats.org/drawingml/2006/picture">
+                <pic:pic xmlns:pic="http://schemas.openxmlformats.org/drawingml/2006/picture">
+                  <pic:nvPicPr>
+                    <pic:cNvPr id="0" name="Picture 111"/>
+                    <pic:cNvPicPr>
+                      <a:picLocks noChangeAspect="1" noChangeArrowheads="1"/>
+                    </pic:cNvPicPr>
+                  </pic:nvPicPr>
+                  <pic:blipFill>
+                    <a:blip r:embed="rId69">
+                      <a:extLst>
+                        <a:ext uri="{28A0092B-C50C-407E-A947-70E740481C1C}">
+                          <a14:useLocalDpi xmlns:a14="http://schemas.microsoft.com/office/drawing/2010/main" val="0"/>
+                        </a:ext>
+                      </a:extLst>
+                    </a:blip>
+                    <a:srcRect/>
+                    <a:stretch>
+                      <a:fillRect/>
+                    </a:stretch>
+                  </pic:blipFill>
+                  <pic:spPr bwMode="auto">
+                    <a:xfrm>
+                      <a:off x="0" y="0"/>
+                      <a:ext cx="4933950" cy="2571750"/>
+                    </a:xfrm>
+                    <a:prstGeom prst="rect">
+                      <a:avLst/>
+                    </a:prstGeom>
+                    <a:noFill/>
+                    <a:ln>
+                      <a:noFill/>
+                    </a:ln>
+                  </pic:spPr>
+                </pic:pic>
+              </a:graphicData>
+            </a:graphic>
+          </wp:inline>
+        </w:drawing>
+      </w:r>
+      <w:bookmarkEnd w:id="0"/>
+    </w:p>
+    <w:p>
+      <w:pPr>
+        <w:tabs>
+          <w:tab w:val="left" w:pos="2940"/>
+        </w:tabs>
+        <w:spacing w:after="0"/>
+      </w:pPr>
+      <w:r>
+        <w:t xml:space="preserve">We can express the above equation as </w:t>
+      </w:r>
+    </w:p>
+    <w:p>
+      <w:pPr>
+        <w:tabs>
+          <w:tab w:val="left" w:pos="2940"/>
+        </w:tabs>
+        <w:spacing w:after="0"/>
+      </w:pPr>
+    </w:p>
+    <w:p>
+      <w:pPr>
+        <w:tabs>
+          <w:tab w:val="left" w:pos="2940"/>
+        </w:tabs>
+        <w:spacing w:after="0"/>
+      </w:pPr>
+      <w:r>
+        <w:rPr>
+          <w:position w:val="-30"/>
+        </w:rPr>
+        <w:object w:dxaOrig="8380" w:dyaOrig="720">
+          <v:shape id="_x0000_i1046" type="#_x0000_t75" style="width:419.85pt;height:36.45pt" o:ole="">
+            <v:imagedata r:id="rId70" o:title=""/>
+          </v:shape>
+          <o:OLEObject Type="Embed" ProgID="Equation.3" ShapeID="_x0000_i1046" DrawAspect="Content" ObjectID="_1572705585" r:id="rId71"/>
+        </w:object>
+      </w:r>
+    </w:p>
+    <w:p>
+      <w:pPr>
+        <w:autoSpaceDE w:val="0"/>
+        <w:autoSpaceDN w:val="0"/>
+        <w:adjustRightInd w:val="0"/>
+        <w:spacing w:after="0" w:line="240" w:lineRule="auto"/>
+        <w:rPr>
+          <w:rFonts w:cs="Times New Roman"/>
+          <w:sz w:val="24"/>
+          <w:szCs w:val="24"/>
+        </w:rPr>
+      </w:pPr>
+    </w:p>
+    <w:p>
+      <w:pPr>
+        <w:autoSpaceDE w:val="0"/>
+        <w:autoSpaceDN w:val="0"/>
+        <w:adjustRightInd w:val="0"/>
+        <w:spacing w:after="0" w:line="240" w:lineRule="auto"/>
+        <w:jc w:val="center"/>
+      </w:pPr>
+      <w:r>
+        <w:rPr>
+          <w:position w:val="-24"/>
+        </w:rPr>
+        <w:object w:dxaOrig="3280" w:dyaOrig="620">
+          <v:shape id="_x0000_i1074" type="#_x0000_t75" style="width:163.65pt;height:30.85pt" o:ole="">
+            <v:imagedata r:id="rId72" o:title=""/>
+          </v:shape>
+          <o:OLEObject Type="Embed" ProgID="Equation.3" ShapeID="_x0000_i1074" DrawAspect="Content" ObjectID="_1572705586" r:id="rId73"/>
+        </w:object>
+      </w:r>
+    </w:p>
+    <w:p>
+      <w:pPr>
+        <w:autoSpaceDE w:val="0"/>
+        <w:autoSpaceDN w:val="0"/>
+        <w:adjustRightInd w:val="0"/>
+        <w:spacing w:after="0" w:line="240" w:lineRule="auto"/>
+        <w:jc w:val="center"/>
+      </w:pPr>
+      <w:r>
+        <w:rPr>
+          <w:position w:val="-24"/>
+        </w:rPr>
+        <w:object w:dxaOrig="3320" w:dyaOrig="620">
+          <v:shape id="_x0000_i1070" type="#_x0000_t75" style="width:165.5pt;height:30.85pt" o:ole="">
+            <v:imagedata r:id="rId74" o:title=""/>
+          </v:shape>
+          <o:OLEObject Type="Embed" ProgID="Equation.3" ShapeID="_x0000_i1070" DrawAspect="Content" ObjectID="_1572705587" r:id="rId75"/>
+        </w:object>
+      </w:r>
+    </w:p>
+    <w:p>
+      <w:pPr>
+        <w:autoSpaceDE w:val="0"/>
+        <w:autoSpaceDN w:val="0"/>
+        <w:adjustRightInd w:val="0"/>
+        <w:spacing w:after="0" w:line="240" w:lineRule="auto"/>
+        <w:jc w:val="center"/>
+      </w:pPr>
+      <w:r>
+        <w:rPr>
+          <w:position w:val="-24"/>
+        </w:rPr>
+        <w:object w:dxaOrig="3320" w:dyaOrig="620">
+          <v:shape id="_x0000_i1049" type="#_x0000_t75" style="width:165.5pt;height:30.85pt" o:ole="">
+            <v:imagedata r:id="rId76" o:title=""/>
+          </v:shape>
+          <o:OLEObject Type="Embed" ProgID="Equation.3" ShapeID="_x0000_i1049" DrawAspect="Content" ObjectID="_1572705588" r:id="rId77"/>
+        </w:object>
+      </w:r>
+    </w:p>
+    <w:p>
+      <w:pPr>
+        <w:autoSpaceDE w:val="0"/>
+        <w:autoSpaceDN w:val="0"/>
+        <w:adjustRightInd w:val="0"/>
+        <w:spacing w:after="0" w:line="240" w:lineRule="auto"/>
+        <w:jc w:val="center"/>
+      </w:pPr>
+      <w:r>
+        <w:rPr>
+          <w:position w:val="-24"/>
+        </w:rPr>
+        <w:object w:dxaOrig="3220" w:dyaOrig="620">
+          <v:shape id="_x0000_i1050" type="#_x0000_t75" style="width:161.75pt;height:30.85pt" o:ole="">
+            <v:imagedata r:id="rId78" o:title=""/>
+          </v:shape>
+          <o:OLEObject Type="Embed" ProgID="Equation.3" ShapeID="_x0000_i1050" DrawAspect="Content" ObjectID="_1572705589" r:id="rId79"/>
+        </w:object>
+      </w:r>
+    </w:p>
+    <w:p>
+      <w:pPr>
+        <w:autoSpaceDE w:val="0"/>
+        <w:autoSpaceDN w:val="0"/>
+        <w:adjustRightInd w:val="0"/>
+        <w:spacing w:after="0" w:line="240" w:lineRule="auto"/>
+        <w:jc w:val="center"/>
+      </w:pPr>
+      <w:r>
+        <w:rPr>
+          <w:position w:val="-24"/>
+        </w:rPr>
+        <w:object w:dxaOrig="3320" w:dyaOrig="620">
+          <v:shape id="_x0000_i1051" type="#_x0000_t75" style="width:165.5pt;height:30.85pt" o:ole="">
+            <v:imagedata r:id="rId80" o:title=""/>
+          </v:shape>
+          <o:OLEObject Type="Embed" ProgID="Equation.3" ShapeID="_x0000_i1051" DrawAspect="Content" ObjectID="_1572705590" r:id="rId81"/>
+        </w:object>
+      </w:r>
+    </w:p>
+    <w:p>
+      <w:pPr>
+        <w:autoSpaceDE w:val="0"/>
+        <w:autoSpaceDN w:val="0"/>
+        <w:adjustRightInd w:val="0"/>
+        <w:spacing w:after="0" w:line="240" w:lineRule="auto"/>
+        <w:jc w:val="center"/>
+      </w:pPr>
+      <w:r>
+        <w:rPr>
+          <w:position w:val="-24"/>
+        </w:rPr>
+        <w:object w:dxaOrig="3320" w:dyaOrig="620">
+          <v:shape id="_x0000_i1052" type="#_x0000_t75" style="width:165.5pt;height:30.85pt" o:ole="">
+            <v:imagedata r:id="rId82" o:title=""/>
+          </v:shape>
+          <o:OLEObject Type="Embed" ProgID="Equation.3" ShapeID="_x0000_i1052" DrawAspect="Content" ObjectID="_1572705591" r:id="rId83"/>
+        </w:object>
+      </w:r>
+    </w:p>
+    <w:p>
+      <w:pPr>
+        <w:autoSpaceDE w:val="0"/>
+        <w:autoSpaceDN w:val="0"/>
+        <w:adjustRightInd w:val="0"/>
+        <w:spacing w:after="0" w:line="240" w:lineRule="auto"/>
+        <w:jc w:val="center"/>
+      </w:pPr>
+      <w:r>
+        <w:rPr>
+          <w:position w:val="-24"/>
+        </w:rPr>
+        <w:object w:dxaOrig="3340" w:dyaOrig="620">
+          <v:shape id="_x0000_i1053" type="#_x0000_t75" style="width:167.4pt;height:30.85pt" o:ole="">
+            <v:imagedata r:id="rId84" o:title=""/>
+          </v:shape>
+          <o:OLEObject Type="Embed" ProgID="Equation.3" ShapeID="_x0000_i1053" DrawAspect="Content" ObjectID="_1572705592" r:id="rId85"/>
+        </w:object>
+      </w:r>
+    </w:p>
+    <w:p>
+      <w:pPr>
+        <w:autoSpaceDE w:val="0"/>
+        <w:autoSpaceDN w:val="0"/>
+        <w:adjustRightInd w:val="0"/>
+        <w:spacing w:after="0" w:line="240" w:lineRule="auto"/>
+        <w:jc w:val="center"/>
+        <w:rPr>
+          <w:rFonts w:cs="Times New Roman"/>
+          <w:sz w:val="24"/>
+          <w:szCs w:val="24"/>
+        </w:rPr>
+      </w:pPr>
+      <w:r>
+        <w:rPr>
+          <w:position w:val="-24"/>
+        </w:rPr>
+        <w:object w:dxaOrig="3320" w:dyaOrig="620">
+          <v:shape id="_x0000_i1054" type="#_x0000_t75" style="width:165.5pt;height:30.85pt" o:ole="">
+            <v:imagedata r:id="rId86" o:title=""/>
+          </v:shape>
+          <o:OLEObject Type="Embed" ProgID="Equation.3" ShapeID="_x0000_i1054" DrawAspect="Content" ObjectID="_1572705593" r:id="rId87"/>
+        </w:object>
+      </w:r>
+    </w:p>
+    <w:p>
+      <w:pPr>
+        <w:autoSpaceDE w:val="0"/>
+        <w:autoSpaceDN w:val="0"/>
+        <w:adjustRightInd w:val="0"/>
+        <w:spacing w:after="0" w:line="240" w:lineRule="auto"/>
+        <w:rPr>
+          <w:rFonts w:cs="Times New Roman"/>
+          <w:sz w:val="24"/>
+          <w:szCs w:val="24"/>
+        </w:rPr>
+      </w:pPr>
+    </w:p>
+    <w:p>
+      <w:pPr>
+        <w:autoSpaceDE w:val="0"/>
+        <w:autoSpaceDN w:val="0"/>
+        <w:adjustRightInd w:val="0"/>
+        <w:spacing w:after="0" w:line="240" w:lineRule="auto"/>
+        <w:rPr>
+          <w:rFonts w:cs="Times New Roman"/>
+          <w:sz w:val="24"/>
+          <w:szCs w:val="24"/>
+        </w:rPr>
+      </w:pPr>
+    </w:p>
+    <w:p>
+      <w:pPr>
+        <w:tabs>
+          <w:tab w:val="left" w:pos="2940"/>
+        </w:tabs>
+        <w:spacing w:after="0"/>
+      </w:pPr>
+    </w:p>
+    <w:p>
+      <w:pPr>
+        <w:tabs>
+          <w:tab w:val="left" w:pos="2940"/>
+        </w:tabs>
+        <w:spacing w:after="0"/>
+      </w:pPr>
+    </w:p>
+    <w:p>
+      <w:pPr>
+        <w:tabs>
+          <w:tab w:val="left" w:pos="2940"/>
+        </w:tabs>
+        <w:spacing w:after="0"/>
+      </w:pPr>
+    </w:p>
+    <w:p>
+      <w:pPr>
+        <w:tabs>
+          <w:tab w:val="left" w:pos="2940"/>
+        </w:tabs>
+        <w:spacing w:after="0"/>
+      </w:pPr>
+      <w:r>
+        <w:rPr>
+          <w:position w:val="-10"/>
+        </w:rPr>
+        <w:object w:dxaOrig="540" w:dyaOrig="340">
+          <v:shape id="_x0000_i1224" type="#_x0000_t75" style="width:27.1pt;height:16.85pt" o:ole="">
+            <v:imagedata r:id="rId88" o:title=""/>
+          </v:shape>
+          <o:OLEObject Type="Embed" ProgID="Equation.3" ShapeID="_x0000_i1224" DrawAspect="Content" ObjectID="_1572705594" r:id="rId89"/>
+        </w:object>
+      </w:r>
+    </w:p>
+    <w:p>
+      <w:pPr>
+        <w:tabs>
+          <w:tab w:val="left" w:pos="2940"/>
+        </w:tabs>
+        <w:spacing w:after="0"/>
+      </w:pPr>
+      <w:r>
+        <w:t>The derivatives of the shape functions are</w:t>
+      </w:r>
+    </w:p>
+    <w:p>
+      <w:pPr>
+        <w:tabs>
+          <w:tab w:val="left" w:pos="2940"/>
+        </w:tabs>
+        <w:spacing w:after="0"/>
+      </w:pPr>
+    </w:p>
+    <w:p>
+      <w:pPr>
+        <w:pStyle w:val="ListParagraph"/>
+        <w:numPr>
+          <w:ilvl w:val="0"/>
+          <w:numId w:val="1"/>
+        </w:numPr>
+        <w:tabs>
+          <w:tab w:val="left" w:pos="2940"/>
+        </w:tabs>
+        <w:spacing w:after="0"/>
+      </w:pPr>
+      <w:r>
+        <w:t xml:space="preserve">With respect to </w:t>
+      </w:r>
+      <w:r>
+        <w:rPr>
+          <w:position w:val="-10"/>
+        </w:rPr>
+        <w:object w:dxaOrig="200" w:dyaOrig="320">
+          <v:shape id="_x0000_i1058" type="#_x0000_t75" style="width:10.3pt;height:15.9pt" o:ole="">
+            <v:imagedata r:id="rId90" o:title=""/>
+          </v:shape>
+          <o:OLEObject Type="Embed" ProgID="Equation.3" ShapeID="_x0000_i1058" DrawAspect="Content" ObjectID="_1572705595" r:id="rId91"/>
+        </w:object>
+      </w:r>
+    </w:p>
+    <w:p>
+      <w:pPr>
+        <w:pStyle w:val="ListParagraph"/>
+        <w:tabs>
+          <w:tab w:val="left" w:pos="2940"/>
+        </w:tabs>
+        <w:spacing w:after="0"/>
+      </w:pPr>
+    </w:p>
+    <w:p>
+      <w:pPr>
+        <w:pStyle w:val="ListParagraph"/>
+        <w:tabs>
+          <w:tab w:val="left" w:pos="2940"/>
+        </w:tabs>
+        <w:spacing w:after="0"/>
+      </w:pPr>
+      <w:r>
+        <w:rPr>
+          <w:position w:val="-28"/>
+        </w:rPr>
+        <w:object w:dxaOrig="660" w:dyaOrig="660">
+          <v:shape id="_x0000_i1091" type="#_x0000_t75" style="width:32.75pt;height:32.75pt" o:ole="">
+            <v:imagedata r:id="rId92" o:title=""/>
+          </v:shape>
+          <o:OLEObject Type="Embed" ProgID="Equation.3" ShapeID="_x0000_i1091" DrawAspect="Content" ObjectID="_1572705596" r:id="rId93"/>
+        </w:object>
+      </w:r>
+    </w:p>
+    <w:p>
+      <w:pPr>
+        <w:pStyle w:val="ListParagraph"/>
+        <w:tabs>
+          <w:tab w:val="left" w:pos="2940"/>
+        </w:tabs>
+        <w:spacing w:after="0"/>
+      </w:pPr>
+    </w:p>
+    <w:p>
+      <w:pPr>
+        <w:pStyle w:val="ListParagraph"/>
+        <w:tabs>
+          <w:tab w:val="left" w:pos="2940"/>
+        </w:tabs>
+        <w:spacing w:after="0"/>
+      </w:pPr>
+      <w:r>
+        <w:rPr>
+          <w:position w:val="-28"/>
+        </w:rPr>
+        <w:object w:dxaOrig="680" w:dyaOrig="660">
+          <v:shape id="_x0000_i1116" type="#_x0000_t75" style="width:33.65pt;height:32.75pt" o:ole="">
+            <v:imagedata r:id="rId94" o:title=""/>
+          </v:shape>
+          <o:OLEObject Type="Embed" ProgID="Equation.3" ShapeID="_x0000_i1116" DrawAspect="Content" ObjectID="_1572705597" r:id="rId95"/>
+        </w:object>
+      </w:r>
+    </w:p>
+    <w:p>
+      <w:pPr>
+        <w:pStyle w:val="ListParagraph"/>
+        <w:tabs>
+          <w:tab w:val="left" w:pos="2940"/>
+        </w:tabs>
+        <w:spacing w:after="0"/>
+      </w:pPr>
+    </w:p>
+    <w:p>
+      <w:pPr>
+        <w:pStyle w:val="ListParagraph"/>
+        <w:tabs>
+          <w:tab w:val="left" w:pos="2940"/>
+        </w:tabs>
+        <w:spacing w:after="0"/>
+      </w:pPr>
+      <w:r>
+        <w:rPr>
+          <w:position w:val="-28"/>
+        </w:rPr>
+        <w:object w:dxaOrig="680" w:dyaOrig="660">
+          <v:shape id="_x0000_i1125" type="#_x0000_t75" style="width:33.65pt;height:32.75pt" o:ole="">
+            <v:imagedata r:id="rId96" o:title=""/>
+          </v:shape>
+          <o:OLEObject Type="Embed" ProgID="Equation.3" ShapeID="_x0000_i1125" DrawAspect="Content" ObjectID="_1572705598" r:id="rId97"/>
+        </w:object>
+      </w:r>
+    </w:p>
+    <w:p>
+      <w:pPr>
+        <w:pStyle w:val="ListParagraph"/>
+        <w:tabs>
+          <w:tab w:val="left" w:pos="2940"/>
+        </w:tabs>
+        <w:spacing w:after="0"/>
+      </w:pPr>
+    </w:p>
+    <w:p>
+      <w:pPr>
+        <w:pStyle w:val="ListParagraph"/>
+        <w:tabs>
+          <w:tab w:val="left" w:pos="2940"/>
+        </w:tabs>
+        <w:spacing w:after="0"/>
+      </w:pPr>
+      <w:r>
+        <w:rPr>
+          <w:position w:val="-28"/>
+        </w:rPr>
+        <w:object w:dxaOrig="680" w:dyaOrig="660">
+          <v:shape id="_x0000_i1124" type="#_x0000_t75" style="width:33.65pt;height:32.75pt" o:ole="">
+            <v:imagedata r:id="rId98" o:title=""/>
+          </v:shape>
+          <o:OLEObject Type="Embed" ProgID="Equation.3" ShapeID="_x0000_i1124" DrawAspect="Content" ObjectID="_1572705599" r:id="rId99"/>
+        </w:object>
+      </w:r>
+    </w:p>
+    <w:p>
+      <w:pPr>
+        <w:pStyle w:val="ListParagraph"/>
+        <w:tabs>
+          <w:tab w:val="left" w:pos="2940"/>
+        </w:tabs>
+        <w:spacing w:after="0"/>
+      </w:pPr>
+    </w:p>
+    <w:p>
+      <w:pPr>
+        <w:pStyle w:val="ListParagraph"/>
+        <w:tabs>
+          <w:tab w:val="left" w:pos="2940"/>
+        </w:tabs>
+        <w:spacing w:after="0"/>
+      </w:pPr>
+      <w:r>
+        <w:rPr>
+          <w:position w:val="-28"/>
+        </w:rPr>
+        <w:object w:dxaOrig="680" w:dyaOrig="660">
+          <v:shape id="_x0000_i1142" type="#_x0000_t75" style="width:33.65pt;height:32.75pt" o:ole="">
+            <v:imagedata r:id="rId100" o:title=""/>
+          </v:shape>
+          <o:OLEObject Type="Embed" ProgID="Equation.3" ShapeID="_x0000_i1142" DrawAspect="Content" ObjectID="_1572705600" r:id="rId101"/>
+        </w:object>
+      </w:r>
+    </w:p>
+    <w:p>
+      <w:pPr>
+        <w:pStyle w:val="ListParagraph"/>
+        <w:tabs>
+          <w:tab w:val="left" w:pos="2940"/>
+        </w:tabs>
+        <w:spacing w:after="0"/>
+      </w:pPr>
+    </w:p>
+    <w:p>
+      <w:pPr>
+        <w:pStyle w:val="ListParagraph"/>
+        <w:tabs>
+          <w:tab w:val="left" w:pos="2940"/>
+        </w:tabs>
+        <w:spacing w:after="0"/>
+      </w:pPr>
+      <w:r>
+        <w:rPr>
+          <w:position w:val="-28"/>
+        </w:rPr>
+        <w:object w:dxaOrig="680" w:dyaOrig="660">
+          <v:shape id="_x0000_i1109" type="#_x0000_t75" style="width:33.65pt;height:32.75pt" o:ole="">
+            <v:imagedata r:id="rId102" o:title=""/>
+          </v:shape>
+          <o:OLEObject Type="Embed" ProgID="Equation.3" ShapeID="_x0000_i1109" DrawAspect="Content" ObjectID="_1572705601" r:id="rId103"/>
+        </w:object>
+      </w:r>
+    </w:p>
+    <w:p>
+      <w:pPr>
+        <w:pStyle w:val="ListParagraph"/>
+        <w:tabs>
+          <w:tab w:val="left" w:pos="2940"/>
+        </w:tabs>
+        <w:spacing w:after="0"/>
+      </w:pPr>
+    </w:p>
+    <w:p>
+      <w:pPr>
+        <w:pStyle w:val="ListParagraph"/>
+        <w:tabs>
+          <w:tab w:val="left" w:pos="2940"/>
+        </w:tabs>
+        <w:spacing w:after="0"/>
+      </w:pPr>
+      <w:r>
+        <w:rPr>
+          <w:position w:val="-28"/>
+        </w:rPr>
+        <w:object w:dxaOrig="680" w:dyaOrig="660">
+          <v:shape id="_x0000_i1112" type="#_x0000_t75" style="width:33.65pt;height:32.75pt" o:ole="">
+            <v:imagedata r:id="rId104" o:title=""/>
+          </v:shape>
+          <o:OLEObject Type="Embed" ProgID="Equation.3" ShapeID="_x0000_i1112" DrawAspect="Content" ObjectID="_1572705602" r:id="rId105"/>
+        </w:object>
+      </w:r>
+    </w:p>
+    <w:p>
+      <w:pPr>
+        <w:pStyle w:val="ListParagraph"/>
+        <w:tabs>
+          <w:tab w:val="left" w:pos="2940"/>
+        </w:tabs>
+        <w:spacing w:after="0"/>
+      </w:pPr>
+    </w:p>
+    <w:p>
+      <w:pPr>
+        <w:pStyle w:val="ListParagraph"/>
+        <w:tabs>
+          <w:tab w:val="left" w:pos="2940"/>
+        </w:tabs>
+        <w:spacing w:after="0"/>
+      </w:pPr>
+      <w:r>
+        <w:rPr>
+          <w:position w:val="-28"/>
+        </w:rPr>
+        <w:object w:dxaOrig="680" w:dyaOrig="660">
+          <v:shape id="_x0000_i1115" type="#_x0000_t75" style="width:33.65pt;height:32.75pt" o:ole="">
+            <v:imagedata r:id="rId106" o:title=""/>
+          </v:shape>
+          <o:OLEObject Type="Embed" ProgID="Equation.3" ShapeID="_x0000_i1115" DrawAspect="Content" ObjectID="_1572705603" r:id="rId107"/>
+        </w:object>
+      </w:r>
+    </w:p>
+    <w:p>
+      <w:pPr>
+        <w:pStyle w:val="ListParagraph"/>
+        <w:tabs>
+          <w:tab w:val="left" w:pos="2940"/>
+        </w:tabs>
+        <w:spacing w:after="0"/>
+      </w:pPr>
+    </w:p>
+    <w:p>
+      <w:pPr>
+        <w:pStyle w:val="ListParagraph"/>
+        <w:tabs>
+          <w:tab w:val="left" w:pos="2940"/>
+        </w:tabs>
+        <w:spacing w:after="0"/>
+      </w:pPr>
+    </w:p>
+    <w:p>
+      <w:pPr>
+        <w:pStyle w:val="ListParagraph"/>
+        <w:tabs>
+          <w:tab w:val="left" w:pos="2940"/>
+        </w:tabs>
+        <w:spacing w:after="0"/>
+      </w:pPr>
+    </w:p>
+    <w:p>
+      <w:pPr>
+        <w:pStyle w:val="ListParagraph"/>
+        <w:tabs>
+          <w:tab w:val="left" w:pos="2940"/>
+        </w:tabs>
+        <w:spacing w:after="0"/>
+      </w:pPr>
+    </w:p>
+    <w:p>
+      <w:pPr>
+        <w:pStyle w:val="ListParagraph"/>
+        <w:tabs>
+          <w:tab w:val="left" w:pos="2940"/>
+        </w:tabs>
+        <w:spacing w:after="0"/>
+      </w:pPr>
+    </w:p>
+    <w:p>
+      <w:pPr>
+        <w:pStyle w:val="ListParagraph"/>
+        <w:tabs>
+          <w:tab w:val="left" w:pos="2940"/>
+        </w:tabs>
+        <w:spacing w:after="0"/>
+      </w:pPr>
+    </w:p>
+    <w:p>
+      <w:pPr>
+        <w:pStyle w:val="ListParagraph"/>
+        <w:tabs>
+          <w:tab w:val="left" w:pos="2940"/>
+        </w:tabs>
+        <w:spacing w:after="0"/>
+      </w:pPr>
+    </w:p>
+    <w:p>
+      <w:pPr>
+        <w:pStyle w:val="ListParagraph"/>
+        <w:tabs>
+          <w:tab w:val="left" w:pos="2940"/>
+        </w:tabs>
+        <w:spacing w:after="0"/>
+      </w:pPr>
+    </w:p>
+    <w:p>
+      <w:pPr>
+        <w:pStyle w:val="ListParagraph"/>
+        <w:tabs>
+          <w:tab w:val="left" w:pos="2940"/>
+        </w:tabs>
+        <w:spacing w:after="0"/>
+      </w:pPr>
+    </w:p>
+    <w:p>
+      <w:pPr>
+        <w:pStyle w:val="ListParagraph"/>
+        <w:tabs>
+          <w:tab w:val="left" w:pos="2940"/>
+        </w:tabs>
+        <w:spacing w:after="0"/>
+      </w:pPr>
+    </w:p>
+    <w:p>
+      <w:pPr>
+        <w:pStyle w:val="ListParagraph"/>
+        <w:tabs>
+          <w:tab w:val="left" w:pos="2940"/>
+        </w:tabs>
+        <w:spacing w:after="0"/>
+      </w:pPr>
+    </w:p>
+    <w:p>
+      <w:pPr>
+        <w:pStyle w:val="ListParagraph"/>
+        <w:tabs>
+          <w:tab w:val="left" w:pos="2940"/>
+        </w:tabs>
+        <w:spacing w:after="0"/>
+      </w:pPr>
+    </w:p>
+    <w:p>
+      <w:pPr>
+        <w:pStyle w:val="ListParagraph"/>
+        <w:tabs>
+          <w:tab w:val="left" w:pos="2940"/>
+        </w:tabs>
+        <w:spacing w:after="0"/>
+      </w:pPr>
+    </w:p>
+    <w:p>
+      <w:pPr>
+        <w:pStyle w:val="ListParagraph"/>
+        <w:tabs>
+          <w:tab w:val="left" w:pos="2940"/>
+        </w:tabs>
+        <w:spacing w:after="0"/>
+      </w:pPr>
+    </w:p>
+    <w:p>
+      <w:pPr>
+        <w:pStyle w:val="ListParagraph"/>
+        <w:tabs>
+          <w:tab w:val="left" w:pos="2940"/>
+        </w:tabs>
+        <w:spacing w:after="0"/>
+      </w:pPr>
+    </w:p>
+    <w:p>
+      <w:pPr>
+        <w:pStyle w:val="ListParagraph"/>
+        <w:numPr>
+          <w:ilvl w:val="0"/>
+          <w:numId w:val="1"/>
+        </w:numPr>
+        <w:tabs>
+          <w:tab w:val="left" w:pos="2940"/>
+        </w:tabs>
+        <w:spacing w:after="0"/>
+      </w:pPr>
+      <w:r>
+        <w:t xml:space="preserve">With respect to </w:t>
+      </w:r>
+      <w:r>
+        <w:rPr>
+          <w:position w:val="-10"/>
+        </w:rPr>
+        <w:object w:dxaOrig="200" w:dyaOrig="260">
+          <v:shape id="_x0000_i1145" type="#_x0000_t75" style="width:10.3pt;height:13.1pt" o:ole="">
+            <v:imagedata r:id="rId108" o:title=""/>
+          </v:shape>
+          <o:OLEObject Type="Embed" ProgID="Equation.3" ShapeID="_x0000_i1145" DrawAspect="Content" ObjectID="_1572705604" r:id="rId109"/>
+        </w:object>
+      </w:r>
+    </w:p>
+    <w:p>
+      <w:pPr>
+        <w:pStyle w:val="ListParagraph"/>
+        <w:tabs>
+          <w:tab w:val="left" w:pos="2940"/>
+        </w:tabs>
+        <w:spacing w:after="0"/>
+      </w:pPr>
+    </w:p>
+    <w:p>
+      <w:pPr>
+        <w:pStyle w:val="ListParagraph"/>
+        <w:tabs>
+          <w:tab w:val="left" w:pos="2940"/>
+        </w:tabs>
+        <w:spacing w:after="0"/>
+      </w:pPr>
+      <w:r>
+        <w:rPr>
+          <w:position w:val="-28"/>
+        </w:rPr>
+        <w:object w:dxaOrig="660" w:dyaOrig="660">
+          <v:shape id="_x0000_i1149" type="#_x0000_t75" style="width:32.75pt;height:32.75pt" o:ole="">
+            <v:imagedata r:id="rId110" o:title=""/>
+          </v:shape>
+          <o:OLEObject Type="Embed" ProgID="Equation.3" ShapeID="_x0000_i1149" DrawAspect="Content" ObjectID="_1572705605" r:id="rId111"/>
+        </w:object>
+      </w:r>
+    </w:p>
+    <w:p>
+      <w:pPr>
+        <w:pStyle w:val="ListParagraph"/>
+        <w:tabs>
+          <w:tab w:val="left" w:pos="2940"/>
+        </w:tabs>
+        <w:spacing w:after="0"/>
+      </w:pPr>
+    </w:p>
+    <w:p>
+      <w:pPr>
+        <w:pStyle w:val="ListParagraph"/>
+        <w:tabs>
+          <w:tab w:val="left" w:pos="2940"/>
+        </w:tabs>
+        <w:spacing w:after="0"/>
+      </w:pPr>
+      <w:r>
+        <w:rPr>
+          <w:position w:val="-28"/>
+        </w:rPr>
+        <w:object w:dxaOrig="700" w:dyaOrig="660">
+          <v:shape id="_x0000_i1153" type="#_x0000_t75" style="width:34.6pt;height:32.75pt" o:ole="">
+            <v:imagedata r:id="rId112" o:title=""/>
+          </v:shape>
+          <o:OLEObject Type="Embed" ProgID="Equation.3" ShapeID="_x0000_i1153" DrawAspect="Content" ObjectID="_1572705606" r:id="rId113"/>
+        </w:object>
+      </w:r>
+    </w:p>
+    <w:p>
+      <w:pPr>
+        <w:pStyle w:val="ListParagraph"/>
+        <w:tabs>
+          <w:tab w:val="left" w:pos="2940"/>
+        </w:tabs>
+        <w:spacing w:after="0"/>
+      </w:pPr>
+    </w:p>
+    <w:p>
+      <w:pPr>
+        <w:pStyle w:val="ListParagraph"/>
+        <w:tabs>
+          <w:tab w:val="left" w:pos="2940"/>
+        </w:tabs>
+        <w:spacing w:after="0"/>
+      </w:pPr>
+      <w:r>
+        <w:rPr>
+          <w:position w:val="-28"/>
+        </w:rPr>
+        <w:object w:dxaOrig="680" w:dyaOrig="660">
+          <v:shape id="_x0000_i1157" type="#_x0000_t75" style="width:33.65pt;height:32.75pt" o:ole="">
+            <v:imagedata r:id="rId114" o:title=""/>
+          </v:shape>
+          <o:OLEObject Type="Embed" ProgID="Equation.3" ShapeID="_x0000_i1157" DrawAspect="Content" ObjectID="_1572705607" r:id="rId115"/>
+        </w:object>
+      </w:r>
+    </w:p>
+    <w:p>
+      <w:pPr>
+        <w:pStyle w:val="ListParagraph"/>
+        <w:tabs>
+          <w:tab w:val="left" w:pos="2940"/>
+        </w:tabs>
+        <w:spacing w:after="0"/>
+      </w:pPr>
+    </w:p>
+    <w:p>
+      <w:pPr>
+        <w:pStyle w:val="ListParagraph"/>
+        <w:tabs>
+          <w:tab w:val="left" w:pos="2940"/>
+        </w:tabs>
+        <w:spacing w:after="0"/>
+      </w:pPr>
+      <w:r>
+        <w:rPr>
+          <w:position w:val="-28"/>
+        </w:rPr>
+        <w:object w:dxaOrig="700" w:dyaOrig="660">
+          <v:shape id="_x0000_i1161" type="#_x0000_t75" style="width:34.6pt;height:32.75pt" o:ole="">
+            <v:imagedata r:id="rId116" o:title=""/>
+          </v:shape>
+          <o:OLEObject Type="Embed" ProgID="Equation.3" ShapeID="_x0000_i1161" DrawAspect="Content" ObjectID="_1572705608" r:id="rId117"/>
+        </w:object>
+      </w:r>
+    </w:p>
+    <w:p>
+      <w:pPr>
+        <w:pStyle w:val="ListParagraph"/>
+        <w:tabs>
+          <w:tab w:val="left" w:pos="2940"/>
+        </w:tabs>
+        <w:spacing w:after="0"/>
+      </w:pPr>
+    </w:p>
+    <w:p>
+      <w:pPr>
+        <w:pStyle w:val="ListParagraph"/>
+        <w:tabs>
+          <w:tab w:val="left" w:pos="2940"/>
+        </w:tabs>
+        <w:spacing w:after="0"/>
+      </w:pPr>
+      <w:r>
+        <w:rPr>
+          <w:position w:val="-28"/>
+        </w:rPr>
+        <w:object w:dxaOrig="680" w:dyaOrig="660">
+          <v:shape id="_x0000_i1165" type="#_x0000_t75" style="width:33.65pt;height:32.75pt" o:ole="">
+            <v:imagedata r:id="rId118" o:title=""/>
+          </v:shape>
+          <o:OLEObject Type="Embed" ProgID="Equation.3" ShapeID="_x0000_i1165" DrawAspect="Content" ObjectID="_1572705609" r:id="rId119"/>
+        </w:object>
+      </w:r>
+    </w:p>
+    <w:p>
+      <w:pPr>
+        <w:pStyle w:val="ListParagraph"/>
+        <w:tabs>
+          <w:tab w:val="left" w:pos="2940"/>
+        </w:tabs>
+        <w:spacing w:after="0"/>
+      </w:pPr>
+    </w:p>
+    <w:p>
+      <w:pPr>
+        <w:pStyle w:val="ListParagraph"/>
+        <w:tabs>
+          <w:tab w:val="left" w:pos="2940"/>
+        </w:tabs>
+        <w:spacing w:after="0"/>
+      </w:pPr>
+      <w:r>
+        <w:rPr>
+          <w:position w:val="-28"/>
+        </w:rPr>
+        <w:object w:dxaOrig="680" w:dyaOrig="660">
+          <v:shape id="_x0000_i1169" type="#_x0000_t75" style="width:33.65pt;height:32.75pt" o:ole="">
+            <v:imagedata r:id="rId120" o:title=""/>
+          </v:shape>
+          <o:OLEObject Type="Embed" ProgID="Equation.3" ShapeID="_x0000_i1169" DrawAspect="Content" ObjectID="_1572705610" r:id="rId121"/>
+        </w:object>
+      </w:r>
+    </w:p>
+    <w:p>
+      <w:pPr>
+        <w:pStyle w:val="ListParagraph"/>
+        <w:tabs>
+          <w:tab w:val="left" w:pos="2940"/>
+        </w:tabs>
+        <w:spacing w:after="0"/>
+      </w:pPr>
+    </w:p>
+    <w:p>
+      <w:pPr>
+        <w:pStyle w:val="ListParagraph"/>
+        <w:tabs>
+          <w:tab w:val="left" w:pos="2940"/>
+        </w:tabs>
+        <w:spacing w:after="0"/>
+      </w:pPr>
+      <w:r>
+        <w:rPr>
+          <w:position w:val="-28"/>
+        </w:rPr>
+        <w:object w:dxaOrig="700" w:dyaOrig="660">
+          <v:shape id="_x0000_i1173" type="#_x0000_t75" style="width:34.6pt;height:32.75pt" o:ole="">
+            <v:imagedata r:id="rId122" o:title=""/>
+          </v:shape>
+          <o:OLEObject Type="Embed" ProgID="Equation.3" ShapeID="_x0000_i1173" DrawAspect="Content" ObjectID="_1572705611" r:id="rId123"/>
+        </w:object>
+      </w:r>
+    </w:p>
+    <w:p>
+      <w:pPr>
+        <w:pStyle w:val="ListParagraph"/>
+        <w:tabs>
+          <w:tab w:val="left" w:pos="2940"/>
+        </w:tabs>
+        <w:spacing w:after="0"/>
+      </w:pPr>
+    </w:p>
+    <w:p>
+      <w:pPr>
+        <w:pStyle w:val="ListParagraph"/>
+        <w:tabs>
+          <w:tab w:val="left" w:pos="2940"/>
+        </w:tabs>
+        <w:spacing w:after="0"/>
+      </w:pPr>
+      <w:r>
+        <w:rPr>
+          <w:position w:val="-28"/>
+        </w:rPr>
+        <w:object w:dxaOrig="680" w:dyaOrig="660">
+          <v:shape id="_x0000_i1219" type="#_x0000_t75" style="width:33.65pt;height:32.75pt" o:ole="">
+            <v:imagedata r:id="rId124" o:title=""/>
+          </v:shape>
+          <o:OLEObject Type="Embed" ProgID="Equation.3" ShapeID="_x0000_i1219" DrawAspect="Content" ObjectID="_1572705612" r:id="rId125"/>
+        </w:object>
+      </w:r>
+    </w:p>
+    <w:p>
+      <w:pPr>
+        <w:pStyle w:val="ListParagraph"/>
+        <w:tabs>
+          <w:tab w:val="left" w:pos="2940"/>
+        </w:tabs>
+        <w:spacing w:after="0"/>
+      </w:pPr>
+    </w:p>
+    <w:p>
+      <w:pPr>
+        <w:pStyle w:val="ListParagraph"/>
+        <w:tabs>
+          <w:tab w:val="left" w:pos="2940"/>
+        </w:tabs>
+        <w:spacing w:after="0"/>
+      </w:pPr>
+    </w:p>
+    <w:p>
+      <w:pPr>
+        <w:pStyle w:val="ListParagraph"/>
+        <w:tabs>
+          <w:tab w:val="left" w:pos="2940"/>
+        </w:tabs>
+        <w:spacing w:after="0"/>
+      </w:pPr>
+    </w:p>
+    <w:p>
+      <w:pPr>
+        <w:pStyle w:val="ListParagraph"/>
+        <w:tabs>
+          <w:tab w:val="left" w:pos="2940"/>
+        </w:tabs>
+        <w:spacing w:after="0"/>
+      </w:pPr>
+    </w:p>
+    <w:p>
+      <w:pPr>
+        <w:pStyle w:val="ListParagraph"/>
+        <w:tabs>
+          <w:tab w:val="left" w:pos="2940"/>
+        </w:tabs>
+        <w:spacing w:after="0"/>
+      </w:pPr>
+    </w:p>
+    <w:p>
+      <w:pPr>
+        <w:pStyle w:val="ListParagraph"/>
+        <w:tabs>
+          <w:tab w:val="left" w:pos="2940"/>
+        </w:tabs>
+        <w:spacing w:after="0"/>
+      </w:pPr>
+    </w:p>
+    <w:p>
+      <w:pPr>
+        <w:pStyle w:val="ListParagraph"/>
+        <w:tabs>
+          <w:tab w:val="left" w:pos="2940"/>
+        </w:tabs>
+        <w:spacing w:after="0"/>
+      </w:pPr>
+    </w:p>
+    <w:p>
+      <w:pPr>
+        <w:pStyle w:val="ListParagraph"/>
+        <w:tabs>
+          <w:tab w:val="left" w:pos="2940"/>
+        </w:tabs>
+        <w:spacing w:after="0"/>
+      </w:pPr>
+    </w:p>
+    <w:p>
+      <w:pPr>
+        <w:pStyle w:val="ListParagraph"/>
+        <w:tabs>
+          <w:tab w:val="left" w:pos="2940"/>
+        </w:tabs>
+        <w:spacing w:after="0"/>
+      </w:pPr>
+    </w:p>
+    <w:p>
+      <w:pPr>
+        <w:pStyle w:val="ListParagraph"/>
+        <w:tabs>
+          <w:tab w:val="left" w:pos="2940"/>
+        </w:tabs>
+        <w:spacing w:after="0"/>
+      </w:pPr>
+    </w:p>
+    <w:p>
+      <w:pPr>
+        <w:pStyle w:val="ListParagraph"/>
+        <w:tabs>
+          <w:tab w:val="left" w:pos="2940"/>
+        </w:tabs>
+        <w:spacing w:after="0"/>
+      </w:pPr>
+    </w:p>
+    <w:p>
+      <w:pPr>
+        <w:pStyle w:val="ListParagraph"/>
+        <w:tabs>
+          <w:tab w:val="left" w:pos="2940"/>
+        </w:tabs>
+        <w:spacing w:after="0"/>
+      </w:pPr>
+    </w:p>
+    <w:p>
+      <w:pPr>
+        <w:pStyle w:val="ListParagraph"/>
+        <w:tabs>
+          <w:tab w:val="left" w:pos="2940"/>
+        </w:tabs>
+        <w:spacing w:after="0"/>
+      </w:pPr>
+    </w:p>
+    <w:p>
+      <w:pPr>
+        <w:pStyle w:val="ListParagraph"/>
+        <w:tabs>
+          <w:tab w:val="left" w:pos="2940"/>
+        </w:tabs>
+        <w:spacing w:after="0"/>
+      </w:pPr>
+    </w:p>
+    <w:p>
+      <w:pPr>
+        <w:pStyle w:val="ListParagraph"/>
+        <w:tabs>
+          <w:tab w:val="left" w:pos="2940"/>
+        </w:tabs>
+        <w:spacing w:after="0"/>
+      </w:pPr>
+    </w:p>
+    <w:p>
+      <w:pPr>
+        <w:pStyle w:val="ListParagraph"/>
+        <w:tabs>
+          <w:tab w:val="left" w:pos="2940"/>
+        </w:tabs>
+        <w:spacing w:after="0"/>
+      </w:pPr>
+    </w:p>
+    <w:p>
+      <w:pPr>
+        <w:pStyle w:val="ListParagraph"/>
+        <w:tabs>
+          <w:tab w:val="left" w:pos="2940"/>
+        </w:tabs>
+        <w:spacing w:after="0"/>
+      </w:pPr>
+    </w:p>
+    <w:p>
+      <w:pPr>
+        <w:pStyle w:val="ListParagraph"/>
+        <w:tabs>
+          <w:tab w:val="left" w:pos="2940"/>
+        </w:tabs>
+        <w:spacing w:after="0"/>
+      </w:pPr>
+    </w:p>
+    <w:p>
+      <w:pPr>
+        <w:pStyle w:val="ListParagraph"/>
+        <w:numPr>
+          <w:ilvl w:val="0"/>
+          <w:numId w:val="1"/>
+        </w:numPr>
+        <w:tabs>
+          <w:tab w:val="left" w:pos="2940"/>
+        </w:tabs>
+        <w:spacing w:after="0"/>
+      </w:pPr>
+      <w:r>
+        <w:t xml:space="preserve">With respect to </w:t>
+      </w:r>
+      <w:r>
+        <w:rPr>
+          <w:position w:val="-10"/>
+        </w:rPr>
+        <w:object w:dxaOrig="240" w:dyaOrig="260">
+          <v:shape id="_x0000_i1182" type="#_x0000_t75" style="width:12.15pt;height:13.1pt" o:ole="">
+            <v:imagedata r:id="rId126" o:title=""/>
+          </v:shape>
+          <o:OLEObject Type="Embed" ProgID="Equation.3" ShapeID="_x0000_i1182" DrawAspect="Content" ObjectID="_1572705613" r:id="rId127"/>
+        </w:object>
+      </w:r>
+    </w:p>
+    <w:p>
+      <w:pPr>
+        <w:pStyle w:val="ListParagraph"/>
+        <w:tabs>
+          <w:tab w:val="left" w:pos="2940"/>
+        </w:tabs>
+        <w:spacing w:after="0"/>
+      </w:pPr>
+    </w:p>
+    <w:p>
+      <w:pPr>
+        <w:pStyle w:val="ListParagraph"/>
+        <w:tabs>
+          <w:tab w:val="left" w:pos="2940"/>
+        </w:tabs>
+        <w:spacing w:after="0"/>
+      </w:pPr>
+      <w:r>
+        <w:rPr>
+          <w:position w:val="-28"/>
+        </w:rPr>
+        <w:object w:dxaOrig="660" w:dyaOrig="660">
+          <v:shape id="_x0000_i1186" type="#_x0000_t75" style="width:32.75pt;height:32.75pt" o:ole="">
+            <v:imagedata r:id="rId128" o:title=""/>
+          </v:shape>
+          <o:OLEObject Type="Embed" ProgID="Equation.3" ShapeID="_x0000_i1186" DrawAspect="Content" ObjectID="_1572705614" r:id="rId129"/>
+        </w:object>
+      </w:r>
+    </w:p>
+    <w:p>
+      <w:pPr>
+        <w:pStyle w:val="ListParagraph"/>
+        <w:tabs>
+          <w:tab w:val="left" w:pos="2940"/>
+        </w:tabs>
+        <w:spacing w:after="0"/>
+      </w:pPr>
+    </w:p>
+    <w:p>
+      <w:pPr>
+        <w:pStyle w:val="ListParagraph"/>
+        <w:tabs>
+          <w:tab w:val="left" w:pos="2940"/>
+        </w:tabs>
+        <w:spacing w:after="0"/>
+      </w:pPr>
+      <w:r>
+        <w:rPr>
+          <w:position w:val="-28"/>
+        </w:rPr>
+        <w:object w:dxaOrig="700" w:dyaOrig="660">
+          <v:shape id="_x0000_i1190" type="#_x0000_t75" style="width:34.6pt;height:32.75pt" o:ole="">
+            <v:imagedata r:id="rId130" o:title=""/>
+          </v:shape>
+          <o:OLEObject Type="Embed" ProgID="Equation.3" ShapeID="_x0000_i1190" DrawAspect="Content" ObjectID="_1572705615" r:id="rId131"/>
+        </w:object>
+      </w:r>
+    </w:p>
+    <w:p>
+      <w:pPr>
+        <w:pStyle w:val="ListParagraph"/>
+        <w:tabs>
+          <w:tab w:val="left" w:pos="2940"/>
+        </w:tabs>
+        <w:spacing w:after="0"/>
+      </w:pPr>
+    </w:p>
+    <w:p>
+      <w:pPr>
+        <w:pStyle w:val="ListParagraph"/>
+        <w:tabs>
+          <w:tab w:val="left" w:pos="2940"/>
+        </w:tabs>
+        <w:spacing w:after="0"/>
+      </w:pPr>
+      <w:r>
+        <w:rPr>
+          <w:position w:val="-28"/>
+        </w:rPr>
+        <w:object w:dxaOrig="680" w:dyaOrig="660">
+          <v:shape id="_x0000_i1198" type="#_x0000_t75" style="width:33.65pt;height:32.75pt" o:ole="">
+            <v:imagedata r:id="rId132" o:title=""/>
+          </v:shape>
+          <o:OLEObject Type="Embed" ProgID="Equation.3" ShapeID="_x0000_i1198" DrawAspect="Content" ObjectID="_1572705616" r:id="rId133"/>
+        </w:object>
+      </w:r>
+    </w:p>
+    <w:p>
+      <w:pPr>
+        <w:pStyle w:val="ListParagraph"/>
+        <w:tabs>
+          <w:tab w:val="left" w:pos="2940"/>
+        </w:tabs>
+        <w:spacing w:after="0"/>
+      </w:pPr>
+    </w:p>
+    <w:p>
+      <w:pPr>
+        <w:pStyle w:val="ListParagraph"/>
+        <w:tabs>
+          <w:tab w:val="left" w:pos="2940"/>
+        </w:tabs>
+        <w:spacing w:after="0"/>
+      </w:pPr>
+      <w:r>
+        <w:rPr>
+          <w:position w:val="-28"/>
+        </w:rPr>
+        <w:object w:dxaOrig="700" w:dyaOrig="660">
+          <v:shape id="_x0000_i1202" type="#_x0000_t75" style="width:34.6pt;height:32.75pt" o:ole="">
+            <v:imagedata r:id="rId134" o:title=""/>
+          </v:shape>
+          <o:OLEObject Type="Embed" ProgID="Equation.3" ShapeID="_x0000_i1202" DrawAspect="Content" ObjectID="_1572705617" r:id="rId135"/>
+        </w:object>
+      </w:r>
+    </w:p>
+    <w:p>
+      <w:pPr>
+        <w:pStyle w:val="ListParagraph"/>
+        <w:tabs>
+          <w:tab w:val="left" w:pos="2940"/>
+        </w:tabs>
+        <w:spacing w:after="0"/>
+      </w:pPr>
+    </w:p>
+    <w:p>
+      <w:pPr>
+        <w:pStyle w:val="ListParagraph"/>
+        <w:tabs>
+          <w:tab w:val="left" w:pos="2940"/>
+        </w:tabs>
+        <w:spacing w:after="0"/>
+      </w:pPr>
+      <w:r>
+        <w:rPr>
+          <w:position w:val="-28"/>
+        </w:rPr>
+        <w:object w:dxaOrig="680" w:dyaOrig="660">
+          <v:shape id="_x0000_i1206" type="#_x0000_t75" style="width:33.65pt;height:32.75pt" o:ole="">
+            <v:imagedata r:id="rId136" o:title=""/>
+          </v:shape>
+          <o:OLEObject Type="Embed" ProgID="Equation.3" ShapeID="_x0000_i1206" DrawAspect="Content" ObjectID="_1572705618" r:id="rId137"/>
+        </w:object>
+      </w:r>
+    </w:p>
+    <w:p>
+      <w:pPr>
+        <w:pStyle w:val="ListParagraph"/>
+        <w:tabs>
+          <w:tab w:val="left" w:pos="2940"/>
+        </w:tabs>
+        <w:spacing w:after="0"/>
+      </w:pPr>
+    </w:p>
+    <w:p>
+      <w:pPr>
+        <w:pStyle w:val="ListParagraph"/>
+        <w:tabs>
+          <w:tab w:val="left" w:pos="2940"/>
+        </w:tabs>
+        <w:spacing w:after="0"/>
+      </w:pPr>
+      <w:r>
+        <w:rPr>
+          <w:position w:val="-28"/>
+        </w:rPr>
+        <w:object w:dxaOrig="680" w:dyaOrig="660">
+          <v:shape id="_x0000_i1210" type="#_x0000_t75" style="width:33.65pt;height:32.75pt" o:ole="">
+            <v:imagedata r:id="rId138" o:title=""/>
+          </v:shape>
+          <o:OLEObject Type="Embed" ProgID="Equation.3" ShapeID="_x0000_i1210" DrawAspect="Content" ObjectID="_1572705619" r:id="rId139"/>
+        </w:object>
+      </w:r>
+    </w:p>
+    <w:p>
+      <w:pPr>
+        <w:pStyle w:val="ListParagraph"/>
+        <w:tabs>
+          <w:tab w:val="left" w:pos="2940"/>
+        </w:tabs>
+        <w:spacing w:after="0"/>
+      </w:pPr>
+    </w:p>
+    <w:p>
+      <w:pPr>
+        <w:pStyle w:val="ListParagraph"/>
+        <w:tabs>
+          <w:tab w:val="left" w:pos="2940"/>
+        </w:tabs>
+        <w:spacing w:after="0"/>
+      </w:pPr>
+      <w:r>
+        <w:rPr>
+          <w:position w:val="-28"/>
+        </w:rPr>
+        <w:object w:dxaOrig="700" w:dyaOrig="660">
+          <v:shape id="_x0000_i1214" type="#_x0000_t75" style="width:34.6pt;height:32.75pt" o:ole="">
+            <v:imagedata r:id="rId140" o:title=""/>
+          </v:shape>
+          <o:OLEObject Type="Embed" ProgID="Equation.3" ShapeID="_x0000_i1214" DrawAspect="Content" ObjectID="_1572705620" r:id="rId141"/>
+        </w:object>
+      </w:r>
+    </w:p>
+    <w:p>
+      <w:pPr>
+        <w:pStyle w:val="ListParagraph"/>
+        <w:tabs>
+          <w:tab w:val="left" w:pos="2940"/>
+        </w:tabs>
+        <w:spacing w:after="0"/>
+      </w:pPr>
+    </w:p>
+    <w:p>
+      <w:pPr>
+        <w:pStyle w:val="ListParagraph"/>
+        <w:tabs>
+          <w:tab w:val="left" w:pos="2940"/>
+        </w:tabs>
+        <w:spacing w:after="0"/>
+      </w:pPr>
+      <w:r>
+        <w:rPr>
+          <w:position w:val="-28"/>
+        </w:rPr>
+        <w:object w:dxaOrig="680" w:dyaOrig="660">
+          <v:shape id="_x0000_i1220" type="#_x0000_t75" style="width:33.65pt;height:32.75pt" o:ole="">
+            <v:imagedata r:id="rId142" o:title=""/>
+          </v:shape>
+          <o:OLEObject Type="Embed" ProgID="Equation.3" ShapeID="_x0000_i1220" DrawAspect="Content" ObjectID="_1572705621" r:id="rId143"/>
+        </w:object>
+      </w:r>
+    </w:p>
+    <w:p>
+      <w:pPr>
+        <w:pStyle w:val="ListParagraph"/>
         <w:tabs>
           <w:tab w:val="left" w:pos="2940"/>
         </w:tabs>
@@ -906,6 +3947,103 @@
     </w:sectPr>
   </w:body>
 </w:document>
+</file>
+
+<file path=word/numbering.xml><?xml version="1.0" encoding="utf-8"?>
+<w:numbering xmlns:wpc="http://schemas.microsoft.com/office/word/2010/wordprocessingCanvas" xmlns:cx="http://schemas.microsoft.com/office/drawing/2014/chartex" xmlns:cx1="http://schemas.microsoft.com/office/drawing/2015/9/8/chartex" xmlns:cx2="http://schemas.microsoft.com/office/drawing/2015/10/21/chartex" xmlns:cx3="http://schemas.microsoft.com/office/drawing/2016/5/9/chartex" xmlns:cx4="http://schemas.microsoft.com/office/drawing/2016/5/10/chartex" xmlns:cx5="http://schemas.microsoft.com/office/drawing/2016/5/11/chartex" xmlns:cx6="http://schemas.microsoft.com/office/drawing/2016/5/12/chartex" xmlns:cx7="http://schemas.microsoft.com/office/drawing/2016/5/13/chartex" xmlns:cx8="http://schemas.microsoft.com/office/drawing/2016/5/14/chartex" xmlns:mc="http://schemas.openxmlformats.org/markup-compatibility/2006" xmlns:aink="http://schemas.microsoft.com/office/drawing/2016/ink" xmlns:am3d="http://schemas.microsoft.com/office/drawing/2017/model3d" xmlns:o="urn:schemas-microsoft-com:office:office" xmlns:r="http://schemas.openxmlformats.org/officeDocument/2006/relationships" xmlns:m="http://schemas.openxmlformats.org/officeDocument/2006/math" xmlns:v="urn:schemas-microsoft-com:vml" xmlns:wp14="http://schemas.microsoft.com/office/word/2010/wordprocessingDrawing" xmlns:wp="http://schemas.openxmlformats.org/drawingml/2006/wordprocessingDrawing" xmlns:w10="urn:schemas-microsoft-com:office:word" xmlns:w="http://schemas.openxmlformats.org/wordprocessingml/2006/main" xmlns:w14="http://schemas.microsoft.com/office/word/2010/wordml" xmlns:w15="http://schemas.microsoft.com/office/word/2012/wordml" xmlns:w16cid="http://schemas.microsoft.com/office/word/2016/wordml/cid" xmlns:w16se="http://schemas.microsoft.com/office/word/2015/wordml/symex" xmlns:wpg="http://schemas.microsoft.com/office/word/2010/wordprocessingGroup" xmlns:wpi="http://schemas.microsoft.com/office/word/2010/wordprocessingInk" xmlns:wne="http://schemas.microsoft.com/office/word/2006/wordml" xmlns:wps="http://schemas.microsoft.com/office/word/2010/wordprocessingShape" mc:Ignorable="w14 w15 w16se w16cid wp14">
+  <w:abstractNum w:abstractNumId="0" w15:restartNumberingAfterBreak="0">
+    <w:nsid w:val="565720B6"/>
+    <w:multiLevelType w:val="hybridMultilevel"/>
+    <w:tmpl w:val="C810C7C2"/>
+    <w:lvl w:ilvl="0" w:tplc="0409000F">
+      <w:start w:val="1"/>
+      <w:numFmt w:val="decimal"/>
+      <w:lvlText w:val="%1."/>
+      <w:lvlJc w:val="left"/>
+      <w:pPr>
+        <w:ind w:left="720" w:hanging="360"/>
+      </w:pPr>
+      <w:rPr>
+        <w:rFonts w:hint="default"/>
+      </w:rPr>
+    </w:lvl>
+    <w:lvl w:ilvl="1" w:tplc="04090019" w:tentative="1">
+      <w:start w:val="1"/>
+      <w:numFmt w:val="lowerLetter"/>
+      <w:lvlText w:val="%2."/>
+      <w:lvlJc w:val="left"/>
+      <w:pPr>
+        <w:ind w:left="1440" w:hanging="360"/>
+      </w:pPr>
+    </w:lvl>
+    <w:lvl w:ilvl="2" w:tplc="0409001B" w:tentative="1">
+      <w:start w:val="1"/>
+      <w:numFmt w:val="lowerRoman"/>
+      <w:lvlText w:val="%3."/>
+      <w:lvlJc w:val="right"/>
+      <w:pPr>
+        <w:ind w:left="2160" w:hanging="180"/>
+      </w:pPr>
+    </w:lvl>
+    <w:lvl w:ilvl="3" w:tplc="0409000F" w:tentative="1">
+      <w:start w:val="1"/>
+      <w:numFmt w:val="decimal"/>
+      <w:lvlText w:val="%4."/>
+      <w:lvlJc w:val="left"/>
+      <w:pPr>
+        <w:ind w:left="2880" w:hanging="360"/>
+      </w:pPr>
+    </w:lvl>
+    <w:lvl w:ilvl="4" w:tplc="04090019" w:tentative="1">
+      <w:start w:val="1"/>
+      <w:numFmt w:val="lowerLetter"/>
+      <w:lvlText w:val="%5."/>
+      <w:lvlJc w:val="left"/>
+      <w:pPr>
+        <w:ind w:left="3600" w:hanging="360"/>
+      </w:pPr>
+    </w:lvl>
+    <w:lvl w:ilvl="5" w:tplc="0409001B" w:tentative="1">
+      <w:start w:val="1"/>
+      <w:numFmt w:val="lowerRoman"/>
+      <w:lvlText w:val="%6."/>
+      <w:lvlJc w:val="right"/>
+      <w:pPr>
+        <w:ind w:left="4320" w:hanging="180"/>
+      </w:pPr>
+    </w:lvl>
+    <w:lvl w:ilvl="6" w:tplc="0409000F" w:tentative="1">
+      <w:start w:val="1"/>
+      <w:numFmt w:val="decimal"/>
+      <w:lvlText w:val="%7."/>
+      <w:lvlJc w:val="left"/>
+      <w:pPr>
+        <w:ind w:left="5040" w:hanging="360"/>
+      </w:pPr>
+    </w:lvl>
+    <w:lvl w:ilvl="7" w:tplc="04090019" w:tentative="1">
+      <w:start w:val="1"/>
+      <w:numFmt w:val="lowerLetter"/>
+      <w:lvlText w:val="%8."/>
+      <w:lvlJc w:val="left"/>
+      <w:pPr>
+        <w:ind w:left="5760" w:hanging="360"/>
+      </w:pPr>
+    </w:lvl>
+    <w:lvl w:ilvl="8" w:tplc="0409001B" w:tentative="1">
+      <w:start w:val="1"/>
+      <w:numFmt w:val="lowerRoman"/>
+      <w:lvlText w:val="%9."/>
+      <w:lvlJc w:val="right"/>
+      <w:pPr>
+        <w:ind w:left="6480" w:hanging="180"/>
+      </w:pPr>
+    </w:lvl>
+  </w:abstractNum>
+  <w:num w:numId="1">
+    <w:abstractNumId w:val="0"/>
+  </w:num>
+</w:numbering>
 </file>
 
 <file path=word/styles.xml><?xml version="1.0" encoding="utf-8"?>
@@ -1352,6 +4490,17 @@
       <w:szCs w:val="18"/>
     </w:rPr>
   </w:style>
+  <w:style w:type="paragraph" w:styleId="ListParagraph">
+    <w:name w:val="List Paragraph"/>
+    <w:basedOn w:val="Normal"/>
+    <w:uiPriority w:val="34"/>
+    <w:qFormat/>
+    <w:rsid w:val="002F08CF"/>
+    <w:pPr>
+      <w:ind w:left="720"/>
+      <w:contextualSpacing/>
+    </w:pPr>
+  </w:style>
 </w:styles>
 </file>
 

</xml_diff>

<commit_message>
Added more info for brick element
</commit_message>
<xml_diff>
--- a/Q4_element_formulation.docx
+++ b/Q4_element_formulation.docx
@@ -71,10 +71,10 @@
             <v:path o:extrusionok="f" gradientshapeok="t" o:connecttype="rect"/>
             <o:lock v:ext="edit" aspectratio="t"/>
           </v:shapetype>
-          <v:shape id="_x0000_i1025" type="#_x0000_t75" style="width:9.35pt;height:11.2pt" o:ole="">
-            <v:imagedata r:id="rId5" o:title=""/>
-          </v:shape>
-          <o:OLEObject Type="Embed" ProgID="Equation.3" ShapeID="_x0000_i1025" DrawAspect="Content" ObjectID="_1572705564" r:id="rId6"/>
+          <v:shape id="_x0000_i1025" type="#_x0000_t75" style="width:8.85pt;height:11.55pt" o:ole="">
+            <v:imagedata r:id="rId7" o:title=""/>
+          </v:shape>
+          <o:OLEObject Type="Embed" ProgID="Equation.3" ShapeID="_x0000_i1025" DrawAspect="Content" ObjectID="_1572785571" r:id="rId8"/>
         </w:object>
       </w:r>
       <w:r>
@@ -91,10 +91,10 @@
           <w:szCs w:val="24"/>
         </w:rPr>
         <w:object w:dxaOrig="200" w:dyaOrig="320">
-          <v:shape id="_x0000_i1026" type="#_x0000_t75" style="width:9.35pt;height:15.9pt" o:ole="">
-            <v:imagedata r:id="rId7" o:title=""/>
-          </v:shape>
-          <o:OLEObject Type="Embed" ProgID="Equation.3" ShapeID="_x0000_i1026" DrawAspect="Content" ObjectID="_1572705565" r:id="rId8"/>
+          <v:shape id="_x0000_i1026" type="#_x0000_t75" style="width:8.85pt;height:15.6pt" o:ole="">
+            <v:imagedata r:id="rId9" o:title=""/>
+          </v:shape>
+          <o:OLEObject Type="Embed" ProgID="Equation.3" ShapeID="_x0000_i1026" DrawAspect="Content" ObjectID="_1572785572" r:id="rId10"/>
         </w:object>
       </w:r>
       <w:r>
@@ -111,10 +111,10 @@
           <w:szCs w:val="24"/>
         </w:rPr>
         <w:object w:dxaOrig="200" w:dyaOrig="260">
-          <v:shape id="_x0000_i1027" type="#_x0000_t75" style="width:9.35pt;height:13.1pt" o:ole="">
-            <v:imagedata r:id="rId9" o:title=""/>
-          </v:shape>
-          <o:OLEObject Type="Embed" ProgID="Equation.3" ShapeID="_x0000_i1027" DrawAspect="Content" ObjectID="_1572705566" r:id="rId10"/>
+          <v:shape id="_x0000_i1027" type="#_x0000_t75" style="width:8.85pt;height:13.6pt" o:ole="">
+            <v:imagedata r:id="rId11" o:title=""/>
+          </v:shape>
+          <o:OLEObject Type="Embed" ProgID="Equation.3" ShapeID="_x0000_i1027" DrawAspect="Content" ObjectID="_1572785573" r:id="rId12"/>
         </w:object>
       </w:r>
       <w:r>
@@ -158,10 +158,10 @@
           <w:szCs w:val="24"/>
         </w:rPr>
         <w:object w:dxaOrig="2640" w:dyaOrig="360">
-          <v:shape id="_x0000_i1028" type="#_x0000_t75" style="width:131.85pt;height:17.75pt" o:ole="">
-            <v:imagedata r:id="rId11" o:title=""/>
-          </v:shape>
-          <o:OLEObject Type="Embed" ProgID="Equation.3" ShapeID="_x0000_i1028" DrawAspect="Content" ObjectID="_1572705567" r:id="rId12"/>
+          <v:shape id="_x0000_i1028" type="#_x0000_t75" style="width:131.75pt;height:18.35pt" o:ole="">
+            <v:imagedata r:id="rId13" o:title=""/>
+          </v:shape>
+          <o:OLEObject Type="Embed" ProgID="Equation.3" ShapeID="_x0000_i1028" DrawAspect="Content" ObjectID="_1572785574" r:id="rId14"/>
         </w:object>
       </w:r>
     </w:p>
@@ -203,7 +203,7 @@
                     </pic:cNvPicPr>
                   </pic:nvPicPr>
                   <pic:blipFill>
-                    <a:blip r:embed="rId13">
+                    <a:blip r:embed="rId15">
                       <a:extLst>
                         <a:ext uri="{28A0092B-C50C-407E-A947-70E740481C1C}">
                           <a14:useLocalDpi xmlns:a14="http://schemas.microsoft.com/office/drawing/2010/main" val="0"/>
@@ -321,10 +321,10 @@
           <w:position w:val="-10"/>
         </w:rPr>
         <w:object w:dxaOrig="600" w:dyaOrig="320">
-          <v:shape id="_x0000_i1029" type="#_x0000_t75" style="width:29.9pt;height:15.9pt" o:ole="">
-            <v:imagedata r:id="rId14" o:title=""/>
-          </v:shape>
-          <o:OLEObject Type="Embed" ProgID="Equation.3" ShapeID="_x0000_i1029" DrawAspect="Content" ObjectID="_1572705568" r:id="rId15"/>
+          <v:shape id="_x0000_i1029" type="#_x0000_t75" style="width:29.9pt;height:15.6pt" o:ole="">
+            <v:imagedata r:id="rId16" o:title=""/>
+          </v:shape>
+          <o:OLEObject Type="Embed" ProgID="Equation.3" ShapeID="_x0000_i1029" DrawAspect="Content" ObjectID="_1572785575" r:id="rId17"/>
         </w:object>
       </w:r>
       <w:r>
@@ -347,10 +347,10 @@
           <w:position w:val="-12"/>
         </w:rPr>
         <w:object w:dxaOrig="2200" w:dyaOrig="360">
-          <v:shape id="_x0000_i1030" type="#_x0000_t75" style="width:110.35pt;height:17.75pt" o:ole="">
-            <v:imagedata r:id="rId16" o:title=""/>
-          </v:shape>
-          <o:OLEObject Type="Embed" ProgID="Equation.3" ShapeID="_x0000_i1030" DrawAspect="Content" ObjectID="_1572705569" r:id="rId17"/>
+          <v:shape id="_x0000_i1030" type="#_x0000_t75" style="width:110.05pt;height:18.35pt" o:ole="">
+            <v:imagedata r:id="rId18" o:title=""/>
+          </v:shape>
+          <o:OLEObject Type="Embed" ProgID="Equation.3" ShapeID="_x0000_i1030" DrawAspect="Content" ObjectID="_1572785576" r:id="rId19"/>
         </w:object>
       </w:r>
     </w:p>
@@ -370,10 +370,10 @@
           <w:szCs w:val="24"/>
         </w:rPr>
         <w:object w:dxaOrig="2220" w:dyaOrig="360">
-          <v:shape id="_x0000_i1031" type="#_x0000_t75" style="width:111.25pt;height:17.75pt" o:ole="">
-            <v:imagedata r:id="rId18" o:title=""/>
-          </v:shape>
-          <o:OLEObject Type="Embed" ProgID="Equation.3" ShapeID="_x0000_i1031" DrawAspect="Content" ObjectID="_1572705570" r:id="rId19"/>
+          <v:shape id="_x0000_i1031" type="#_x0000_t75" style="width:110.7pt;height:18.35pt" o:ole="">
+            <v:imagedata r:id="rId20" o:title=""/>
+          </v:shape>
+          <o:OLEObject Type="Embed" ProgID="Equation.3" ShapeID="_x0000_i1031" DrawAspect="Content" ObjectID="_1572785577" r:id="rId21"/>
         </w:object>
       </w:r>
     </w:p>
@@ -393,10 +393,10 @@
           <w:szCs w:val="24"/>
         </w:rPr>
         <w:object w:dxaOrig="2220" w:dyaOrig="360">
-          <v:shape id="_x0000_i1032" type="#_x0000_t75" style="width:111.25pt;height:17.75pt" o:ole="">
-            <v:imagedata r:id="rId20" o:title=""/>
-          </v:shape>
-          <o:OLEObject Type="Embed" ProgID="Equation.3" ShapeID="_x0000_i1032" DrawAspect="Content" ObjectID="_1572705571" r:id="rId21"/>
+          <v:shape id="_x0000_i1032" type="#_x0000_t75" style="width:110.7pt;height:18.35pt" o:ole="">
+            <v:imagedata r:id="rId22" o:title=""/>
+          </v:shape>
+          <o:OLEObject Type="Embed" ProgID="Equation.3" ShapeID="_x0000_i1032" DrawAspect="Content" ObjectID="_1572785578" r:id="rId23"/>
         </w:object>
       </w:r>
     </w:p>
@@ -416,10 +416,10 @@
           <w:szCs w:val="24"/>
         </w:rPr>
         <w:object w:dxaOrig="2220" w:dyaOrig="360">
-          <v:shape id="_x0000_i1033" type="#_x0000_t75" style="width:111.25pt;height:17.75pt" o:ole="">
-            <v:imagedata r:id="rId22" o:title=""/>
-          </v:shape>
-          <o:OLEObject Type="Embed" ProgID="Equation.3" ShapeID="_x0000_i1033" DrawAspect="Content" ObjectID="_1572705572" r:id="rId23"/>
+          <v:shape id="_x0000_i1033" type="#_x0000_t75" style="width:110.7pt;height:18.35pt" o:ole="">
+            <v:imagedata r:id="rId24" o:title=""/>
+          </v:shape>
+          <o:OLEObject Type="Embed" ProgID="Equation.3" ShapeID="_x0000_i1033" DrawAspect="Content" ObjectID="_1572785579" r:id="rId25"/>
         </w:object>
       </w:r>
     </w:p>
@@ -470,10 +470,10 @@
           <w:position w:val="-68"/>
         </w:rPr>
         <w:object w:dxaOrig="3000" w:dyaOrig="1480">
-          <v:shape id="_x0000_i1034" type="#_x0000_t75" style="width:149.6pt;height:73.85pt" o:ole="">
-            <v:imagedata r:id="rId24" o:title=""/>
-          </v:shape>
-          <o:OLEObject Type="Embed" ProgID="Equation.3" ShapeID="_x0000_i1034" DrawAspect="Content" ObjectID="_1572705573" r:id="rId25"/>
+          <v:shape id="_x0000_i1034" type="#_x0000_t75" style="width:150.1pt;height:73.35pt" o:ole="">
+            <v:imagedata r:id="rId26" o:title=""/>
+          </v:shape>
+          <o:OLEObject Type="Embed" ProgID="Equation.3" ShapeID="_x0000_i1034" DrawAspect="Content" ObjectID="_1572785580" r:id="rId27"/>
         </w:object>
       </w:r>
     </w:p>
@@ -502,10 +502,10 @@
           <w:position w:val="-10"/>
         </w:rPr>
         <w:object w:dxaOrig="1260" w:dyaOrig="340">
-          <v:shape id="_x0000_i1035" type="#_x0000_t75" style="width:62.65pt;height:16.85pt" o:ole="">
-            <v:imagedata r:id="rId26" o:title=""/>
-          </v:shape>
-          <o:OLEObject Type="Embed" ProgID="Equation.3" ShapeID="_x0000_i1035" DrawAspect="Content" ObjectID="_1572705574" r:id="rId27"/>
+          <v:shape id="_x0000_i1035" type="#_x0000_t75" style="width:63.15pt;height:16.3pt" o:ole="">
+            <v:imagedata r:id="rId28" o:title=""/>
+          </v:shape>
+          <o:OLEObject Type="Embed" ProgID="Equation.3" ShapeID="_x0000_i1035" DrawAspect="Content" ObjectID="_1572785581" r:id="rId29"/>
         </w:object>
       </w:r>
     </w:p>
@@ -540,10 +540,10 @@
           <w:position w:val="-10"/>
         </w:rPr>
         <w:object w:dxaOrig="1260" w:dyaOrig="340">
-          <v:shape id="_x0000_i1036" type="#_x0000_t75" style="width:62.65pt;height:16.85pt" o:ole="">
-            <v:imagedata r:id="rId28" o:title=""/>
-          </v:shape>
-          <o:OLEObject Type="Embed" ProgID="Equation.3" ShapeID="_x0000_i1036" DrawAspect="Content" ObjectID="_1572705575" r:id="rId29"/>
+          <v:shape id="_x0000_i1036" type="#_x0000_t75" style="width:63.15pt;height:16.3pt" o:ole="">
+            <v:imagedata r:id="rId30" o:title=""/>
+          </v:shape>
+          <o:OLEObject Type="Embed" ProgID="Equation.3" ShapeID="_x0000_i1036" DrawAspect="Content" ObjectID="_1572785582" r:id="rId31"/>
         </w:object>
       </w:r>
     </w:p>
@@ -588,10 +588,10 @@
           <w:position w:val="-66"/>
         </w:rPr>
         <w:object w:dxaOrig="2700" w:dyaOrig="1440">
-          <v:shape id="_x0000_i1037" type="#_x0000_t75" style="width:134.65pt;height:1in" o:ole="">
-            <v:imagedata r:id="rId30" o:title=""/>
-          </v:shape>
-          <o:OLEObject Type="Embed" ProgID="Equation.3" ShapeID="_x0000_i1037" DrawAspect="Content" ObjectID="_1572705576" r:id="rId31"/>
+          <v:shape id="_x0000_i1037" type="#_x0000_t75" style="width:135.15pt;height:1in" o:ole="">
+            <v:imagedata r:id="rId32" o:title=""/>
+          </v:shape>
+          <o:OLEObject Type="Embed" ProgID="Equation.3" ShapeID="_x0000_i1037" DrawAspect="Content" ObjectID="_1572785583" r:id="rId33"/>
         </w:object>
       </w:r>
     </w:p>
@@ -618,10 +618,10 @@
           <w:position w:val="-68"/>
         </w:rPr>
         <w:object w:dxaOrig="4760" w:dyaOrig="1480">
-          <v:shape id="_x0000_i1038" type="#_x0000_t75" style="width:237.5pt;height:73.85pt" o:ole="">
-            <v:imagedata r:id="rId32" o:title=""/>
-          </v:shape>
-          <o:OLEObject Type="Embed" ProgID="Equation.3" ShapeID="_x0000_i1038" DrawAspect="Content" ObjectID="_1572705577" r:id="rId33"/>
+          <v:shape id="_x0000_i1038" type="#_x0000_t75" style="width:237.75pt;height:73.35pt" o:ole="">
+            <v:imagedata r:id="rId34" o:title=""/>
+          </v:shape>
+          <o:OLEObject Type="Embed" ProgID="Equation.3" ShapeID="_x0000_i1038" DrawAspect="Content" ObjectID="_1572785584" r:id="rId35"/>
         </w:object>
       </w:r>
     </w:p>
@@ -661,10 +661,10 @@
           <w:position w:val="-10"/>
         </w:rPr>
         <w:object w:dxaOrig="920" w:dyaOrig="320">
-          <v:shape id="_x0000_i1039" type="#_x0000_t75" style="width:45.8pt;height:15.9pt" o:ole="">
-            <v:imagedata r:id="rId34" o:title=""/>
-          </v:shape>
-          <o:OLEObject Type="Embed" ProgID="Equation.3" ShapeID="_x0000_i1039" DrawAspect="Content" ObjectID="_1572705578" r:id="rId35"/>
+          <v:shape id="_x0000_i1039" type="#_x0000_t75" style="width:45.5pt;height:15.6pt" o:ole="">
+            <v:imagedata r:id="rId36" o:title=""/>
+          </v:shape>
+          <o:OLEObject Type="Embed" ProgID="Equation.3" ShapeID="_x0000_i1039" DrawAspect="Content" ObjectID="_1572785585" r:id="rId37"/>
         </w:object>
       </w:r>
       <w:r>
@@ -693,7 +693,7 @@
                     </pic:cNvPicPr>
                   </pic:nvPicPr>
                   <pic:blipFill>
-                    <a:blip r:embed="rId36">
+                    <a:blip r:embed="rId38">
                       <a:extLst>
                         <a:ext uri="{28A0092B-C50C-407E-A947-70E740481C1C}">
                           <a14:useLocalDpi xmlns:a14="http://schemas.microsoft.com/office/drawing/2010/main" val="0"/>
@@ -789,10 +789,10 @@
           <w:position w:val="-12"/>
         </w:rPr>
         <w:object w:dxaOrig="5480" w:dyaOrig="360">
-          <v:shape id="_x0000_i1040" type="#_x0000_t75" style="width:273.95pt;height:17.75pt" o:ole="">
-            <v:imagedata r:id="rId37" o:title=""/>
-          </v:shape>
-          <o:OLEObject Type="Embed" ProgID="Equation.3" ShapeID="_x0000_i1040" DrawAspect="Content" ObjectID="_1572705579" r:id="rId38"/>
+          <v:shape id="_x0000_i1040" type="#_x0000_t75" style="width:273.75pt;height:18.35pt" o:ole="">
+            <v:imagedata r:id="rId39" o:title=""/>
+          </v:shape>
+          <o:OLEObject Type="Embed" ProgID="Equation.3" ShapeID="_x0000_i1040" DrawAspect="Content" ObjectID="_1572785586" r:id="rId40"/>
         </w:object>
       </w:r>
     </w:p>
@@ -837,10 +837,10 @@
           <w:position w:val="-24"/>
         </w:rPr>
         <w:object w:dxaOrig="2659" w:dyaOrig="620">
-          <v:shape id="_x0000_i1041" type="#_x0000_t75" style="width:132.8pt;height:30.85pt" o:ole="">
-            <v:imagedata r:id="rId39" o:title=""/>
-          </v:shape>
-          <o:OLEObject Type="Embed" ProgID="Equation.3" ShapeID="_x0000_i1041" DrawAspect="Content" ObjectID="_1572705580" r:id="rId40"/>
+          <v:shape id="_x0000_i1041" type="#_x0000_t75" style="width:132.45pt;height:30.55pt" o:ole="">
+            <v:imagedata r:id="rId41" o:title=""/>
+          </v:shape>
+          <o:OLEObject Type="Embed" ProgID="Equation.3" ShapeID="_x0000_i1041" DrawAspect="Content" ObjectID="_1572785587" r:id="rId42"/>
         </w:object>
       </w:r>
     </w:p>
@@ -857,10 +857,10 @@
           <w:position w:val="-24"/>
         </w:rPr>
         <w:object w:dxaOrig="2700" w:dyaOrig="620">
-          <v:shape id="_x0000_i1042" type="#_x0000_t75" style="width:134.65pt;height:30.85pt" o:ole="">
-            <v:imagedata r:id="rId41" o:title=""/>
-          </v:shape>
-          <o:OLEObject Type="Embed" ProgID="Equation.3" ShapeID="_x0000_i1042" DrawAspect="Content" ObjectID="_1572705581" r:id="rId42"/>
+          <v:shape id="_x0000_i1042" type="#_x0000_t75" style="width:135.15pt;height:30.55pt" o:ole="">
+            <v:imagedata r:id="rId43" o:title=""/>
+          </v:shape>
+          <o:OLEObject Type="Embed" ProgID="Equation.3" ShapeID="_x0000_i1042" DrawAspect="Content" ObjectID="_1572785588" r:id="rId44"/>
         </w:object>
       </w:r>
     </w:p>
@@ -877,10 +877,10 @@
           <w:position w:val="-24"/>
         </w:rPr>
         <w:object w:dxaOrig="2700" w:dyaOrig="620">
-          <v:shape id="_x0000_i1043" type="#_x0000_t75" style="width:134.65pt;height:30.85pt" o:ole="">
-            <v:imagedata r:id="rId43" o:title=""/>
-          </v:shape>
-          <o:OLEObject Type="Embed" ProgID="Equation.3" ShapeID="_x0000_i1043" DrawAspect="Content" ObjectID="_1572705582" r:id="rId44"/>
+          <v:shape id="_x0000_i1043" type="#_x0000_t75" style="width:135.15pt;height:30.55pt" o:ole="">
+            <v:imagedata r:id="rId45" o:title=""/>
+          </v:shape>
+          <o:OLEObject Type="Embed" ProgID="Equation.3" ShapeID="_x0000_i1043" DrawAspect="Content" ObjectID="_1572785589" r:id="rId46"/>
         </w:object>
       </w:r>
     </w:p>
@@ -897,10 +897,10 @@
           <w:position w:val="-24"/>
         </w:rPr>
         <w:object w:dxaOrig="2680" w:dyaOrig="620">
-          <v:shape id="_x0000_i1044" type="#_x0000_t75" style="width:134.65pt;height:30.85pt" o:ole="">
-            <v:imagedata r:id="rId45" o:title=""/>
-          </v:shape>
-          <o:OLEObject Type="Embed" ProgID="Equation.3" ShapeID="_x0000_i1044" DrawAspect="Content" ObjectID="_1572705583" r:id="rId46"/>
+          <v:shape id="_x0000_i1044" type="#_x0000_t75" style="width:135.15pt;height:30.55pt" o:ole="">
+            <v:imagedata r:id="rId47" o:title=""/>
+          </v:shape>
+          <o:OLEObject Type="Embed" ProgID="Equation.3" ShapeID="_x0000_i1044" DrawAspect="Content" ObjectID="_1572785590" r:id="rId48"/>
         </w:object>
       </w:r>
     </w:p>
@@ -1028,7 +1028,7 @@
                     </pic:cNvPicPr>
                   </pic:nvPicPr>
                   <pic:blipFill>
-                    <a:blip r:embed="rId47" cstate="print">
+                    <a:blip r:embed="rId49" cstate="print">
                       <a:extLst>
                         <a:ext uri="{28A0092B-C50C-407E-A947-70E740481C1C}">
                           <a14:useLocalDpi xmlns:a14="http://schemas.microsoft.com/office/drawing/2010/main" val="0"/>
@@ -1085,7 +1085,7 @@
                     </pic:cNvPicPr>
                   </pic:nvPicPr>
                   <pic:blipFill>
-                    <a:blip r:embed="rId48" cstate="print">
+                    <a:blip r:embed="rId50" cstate="print">
                       <a:extLst>
                         <a:ext uri="{28A0092B-C50C-407E-A947-70E740481C1C}">
                           <a14:useLocalDpi xmlns:a14="http://schemas.microsoft.com/office/drawing/2010/main" val="0"/>
@@ -1202,7 +1202,7 @@
                     </pic:cNvPicPr>
                   </pic:nvPicPr>
                   <pic:blipFill>
-                    <a:blip r:embed="rId49" cstate="print">
+                    <a:blip r:embed="rId51" cstate="print">
                       <a:extLst>
                         <a:ext uri="{28A0092B-C50C-407E-A947-70E740481C1C}">
                           <a14:useLocalDpi xmlns:a14="http://schemas.microsoft.com/office/drawing/2010/main" val="0"/>
@@ -1254,133 +1254,6 @@
                 <pic:pic xmlns:pic="http://schemas.openxmlformats.org/drawingml/2006/picture">
                   <pic:nvPicPr>
                     <pic:cNvPr id="0" name="Picture 56"/>
-                    <pic:cNvPicPr>
-                      <a:picLocks noChangeAspect="1" noChangeArrowheads="1"/>
-                    </pic:cNvPicPr>
-                  </pic:nvPicPr>
-                  <pic:blipFill>
-                    <a:blip r:embed="rId50" cstate="print">
-                      <a:extLst>
-                        <a:ext uri="{28A0092B-C50C-407E-A947-70E740481C1C}">
-                          <a14:useLocalDpi xmlns:a14="http://schemas.microsoft.com/office/drawing/2010/main" val="0"/>
-                        </a:ext>
-                      </a:extLst>
-                    </a:blip>
-                    <a:srcRect/>
-                    <a:stretch>
-                      <a:fillRect/>
-                    </a:stretch>
-                  </pic:blipFill>
-                  <pic:spPr bwMode="auto">
-                    <a:xfrm>
-                      <a:off x="0" y="0"/>
-                      <a:ext cx="2267585" cy="216535"/>
-                    </a:xfrm>
-                    <a:prstGeom prst="rect">
-                      <a:avLst/>
-                    </a:prstGeom>
-                    <a:noFill/>
-                    <a:ln>
-                      <a:noFill/>
-                    </a:ln>
-                  </pic:spPr>
-                </pic:pic>
-              </a:graphicData>
-            </a:graphic>
-          </wp:inline>
-        </w:drawing>
-      </w:r>
-    </w:p>
-    <w:p>
-      <w:pPr>
-        <w:autoSpaceDE w:val="0"/>
-        <w:autoSpaceDN w:val="0"/>
-        <w:adjustRightInd w:val="0"/>
-        <w:spacing w:after="0" w:line="240" w:lineRule="auto"/>
-        <w:rPr>
-          <w:rFonts w:cs="Times New Roman"/>
-          <w:sz w:val="24"/>
-          <w:szCs w:val="24"/>
-        </w:rPr>
-      </w:pPr>
-      <w:r>
-        <w:rPr>
-          <w:rFonts w:cs="Times New Roman"/>
-          <w:noProof/>
-          <w:position w:val="-7"/>
-          <w:sz w:val="24"/>
-          <w:szCs w:val="24"/>
-        </w:rPr>
-        <w:drawing>
-          <wp:inline distT="0" distB="0" distL="0" distR="0">
-            <wp:extent cx="925195" cy="153035"/>
-            <wp:effectExtent l="0" t="0" r="8255" b="0"/>
-            <wp:docPr id="9" name="Picture 9"/>
-            <wp:cNvGraphicFramePr>
-              <a:graphicFrameLocks xmlns:a="http://schemas.openxmlformats.org/drawingml/2006/main" noChangeAspect="1"/>
-            </wp:cNvGraphicFramePr>
-            <a:graphic xmlns:a="http://schemas.openxmlformats.org/drawingml/2006/main">
-              <a:graphicData uri="http://schemas.openxmlformats.org/drawingml/2006/picture">
-                <pic:pic xmlns:pic="http://schemas.openxmlformats.org/drawingml/2006/picture">
-                  <pic:nvPicPr>
-                    <pic:cNvPr id="0" name="Picture 58"/>
-                    <pic:cNvPicPr>
-                      <a:picLocks noChangeAspect="1" noChangeArrowheads="1"/>
-                    </pic:cNvPicPr>
-                  </pic:nvPicPr>
-                  <pic:blipFill>
-                    <a:blip r:embed="rId51" cstate="print">
-                      <a:extLst>
-                        <a:ext uri="{28A0092B-C50C-407E-A947-70E740481C1C}">
-                          <a14:useLocalDpi xmlns:a14="http://schemas.microsoft.com/office/drawing/2010/main" val="0"/>
-                        </a:ext>
-                      </a:extLst>
-                    </a:blip>
-                    <a:srcRect/>
-                    <a:stretch>
-                      <a:fillRect/>
-                    </a:stretch>
-                  </pic:blipFill>
-                  <pic:spPr bwMode="auto">
-                    <a:xfrm>
-                      <a:off x="0" y="0"/>
-                      <a:ext cx="925195" cy="153035"/>
-                    </a:xfrm>
-                    <a:prstGeom prst="rect">
-                      <a:avLst/>
-                    </a:prstGeom>
-                    <a:noFill/>
-                    <a:ln>
-                      <a:noFill/>
-                    </a:ln>
-                  </pic:spPr>
-                </pic:pic>
-              </a:graphicData>
-            </a:graphic>
-          </wp:inline>
-        </w:drawing>
-      </w:r>
-      <w:r>
-        <w:rPr>
-          <w:rFonts w:cs="Times New Roman"/>
-          <w:noProof/>
-          <w:position w:val="-15"/>
-          <w:sz w:val="24"/>
-          <w:szCs w:val="24"/>
-        </w:rPr>
-        <w:drawing>
-          <wp:inline distT="0" distB="0" distL="0" distR="0">
-            <wp:extent cx="2267585" cy="216535"/>
-            <wp:effectExtent l="0" t="0" r="0" b="0"/>
-            <wp:docPr id="6" name="Picture 6"/>
-            <wp:cNvGraphicFramePr>
-              <a:graphicFrameLocks xmlns:a="http://schemas.openxmlformats.org/drawingml/2006/main" noChangeAspect="1"/>
-            </wp:cNvGraphicFramePr>
-            <a:graphic xmlns:a="http://schemas.openxmlformats.org/drawingml/2006/main">
-              <a:graphicData uri="http://schemas.openxmlformats.org/drawingml/2006/picture">
-                <pic:pic xmlns:pic="http://schemas.openxmlformats.org/drawingml/2006/picture">
-                  <pic:nvPicPr>
-                    <pic:cNvPr id="0" name="Picture 52"/>
                     <pic:cNvPicPr>
                       <a:picLocks noChangeAspect="1" noChangeArrowheads="1"/>
                     </pic:cNvPicPr>
@@ -1440,9 +1313,9 @@
         </w:rPr>
         <w:drawing>
           <wp:inline distT="0" distB="0" distL="0" distR="0">
-            <wp:extent cx="982980" cy="153035"/>
-            <wp:effectExtent l="0" t="0" r="7620" b="0"/>
-            <wp:docPr id="10" name="Picture 10"/>
+            <wp:extent cx="925195" cy="153035"/>
+            <wp:effectExtent l="0" t="0" r="8255" b="0"/>
+            <wp:docPr id="9" name="Picture 9"/>
             <wp:cNvGraphicFramePr>
               <a:graphicFrameLocks xmlns:a="http://schemas.openxmlformats.org/drawingml/2006/main" noChangeAspect="1"/>
             </wp:cNvGraphicFramePr>
@@ -1450,7 +1323,7 @@
               <a:graphicData uri="http://schemas.openxmlformats.org/drawingml/2006/picture">
                 <pic:pic xmlns:pic="http://schemas.openxmlformats.org/drawingml/2006/picture">
                   <pic:nvPicPr>
-                    <pic:cNvPr id="0" name="Picture 60"/>
+                    <pic:cNvPr id="0" name="Picture 58"/>
                     <pic:cNvPicPr>
                       <a:picLocks noChangeAspect="1" noChangeArrowheads="1"/>
                     </pic:cNvPicPr>
@@ -1471,7 +1344,7 @@
                   <pic:spPr bwMode="auto">
                     <a:xfrm>
                       <a:off x="0" y="0"/>
-                      <a:ext cx="982980" cy="153035"/>
+                      <a:ext cx="925195" cy="153035"/>
                     </a:xfrm>
                     <a:prstGeom prst="rect">
                       <a:avLst/>
@@ -1499,7 +1372,7 @@
           <wp:inline distT="0" distB="0" distL="0" distR="0">
             <wp:extent cx="2267585" cy="216535"/>
             <wp:effectExtent l="0" t="0" r="0" b="0"/>
-            <wp:docPr id="11" name="Picture 11"/>
+            <wp:docPr id="6" name="Picture 6"/>
             <wp:cNvGraphicFramePr>
               <a:graphicFrameLocks xmlns:a="http://schemas.openxmlformats.org/drawingml/2006/main" noChangeAspect="1"/>
             </wp:cNvGraphicFramePr>
@@ -1507,7 +1380,7 @@
               <a:graphicData uri="http://schemas.openxmlformats.org/drawingml/2006/picture">
                 <pic:pic xmlns:pic="http://schemas.openxmlformats.org/drawingml/2006/picture">
                   <pic:nvPicPr>
-                    <pic:cNvPr id="0" name="Picture 62"/>
+                    <pic:cNvPr id="0" name="Picture 52"/>
                     <pic:cNvPicPr>
                       <a:picLocks noChangeAspect="1" noChangeArrowheads="1"/>
                     </pic:cNvPicPr>
@@ -1567,9 +1440,9 @@
         </w:rPr>
         <w:drawing>
           <wp:inline distT="0" distB="0" distL="0" distR="0">
-            <wp:extent cx="782320" cy="153035"/>
-            <wp:effectExtent l="0" t="0" r="0" b="0"/>
-            <wp:docPr id="12" name="Picture 12"/>
+            <wp:extent cx="982980" cy="153035"/>
+            <wp:effectExtent l="0" t="0" r="7620" b="0"/>
+            <wp:docPr id="10" name="Picture 10"/>
             <wp:cNvGraphicFramePr>
               <a:graphicFrameLocks xmlns:a="http://schemas.openxmlformats.org/drawingml/2006/main" noChangeAspect="1"/>
             </wp:cNvGraphicFramePr>
@@ -1577,7 +1450,7 @@
               <a:graphicData uri="http://schemas.openxmlformats.org/drawingml/2006/picture">
                 <pic:pic xmlns:pic="http://schemas.openxmlformats.org/drawingml/2006/picture">
                   <pic:nvPicPr>
-                    <pic:cNvPr id="0" name="Picture 64"/>
+                    <pic:cNvPr id="0" name="Picture 60"/>
                     <pic:cNvPicPr>
                       <a:picLocks noChangeAspect="1" noChangeArrowheads="1"/>
                     </pic:cNvPicPr>
@@ -1598,7 +1471,7 @@
                   <pic:spPr bwMode="auto">
                     <a:xfrm>
                       <a:off x="0" y="0"/>
-                      <a:ext cx="782320" cy="153035"/>
+                      <a:ext cx="982980" cy="153035"/>
                     </a:xfrm>
                     <a:prstGeom prst="rect">
                       <a:avLst/>
@@ -1626,7 +1499,7 @@
           <wp:inline distT="0" distB="0" distL="0" distR="0">
             <wp:extent cx="2267585" cy="216535"/>
             <wp:effectExtent l="0" t="0" r="0" b="0"/>
-            <wp:docPr id="13" name="Picture 13"/>
+            <wp:docPr id="11" name="Picture 11"/>
             <wp:cNvGraphicFramePr>
               <a:graphicFrameLocks xmlns:a="http://schemas.openxmlformats.org/drawingml/2006/main" noChangeAspect="1"/>
             </wp:cNvGraphicFramePr>
@@ -1634,7 +1507,7 @@
               <a:graphicData uri="http://schemas.openxmlformats.org/drawingml/2006/picture">
                 <pic:pic xmlns:pic="http://schemas.openxmlformats.org/drawingml/2006/picture">
                   <pic:nvPicPr>
-                    <pic:cNvPr id="0" name="Picture 66"/>
+                    <pic:cNvPr id="0" name="Picture 62"/>
                     <pic:cNvPicPr>
                       <a:picLocks noChangeAspect="1" noChangeArrowheads="1"/>
                     </pic:cNvPicPr>
@@ -1694,6 +1567,133 @@
         </w:rPr>
         <w:drawing>
           <wp:inline distT="0" distB="0" distL="0" distR="0">
+            <wp:extent cx="782320" cy="153035"/>
+            <wp:effectExtent l="0" t="0" r="0" b="0"/>
+            <wp:docPr id="12" name="Picture 12"/>
+            <wp:cNvGraphicFramePr>
+              <a:graphicFrameLocks xmlns:a="http://schemas.openxmlformats.org/drawingml/2006/main" noChangeAspect="1"/>
+            </wp:cNvGraphicFramePr>
+            <a:graphic xmlns:a="http://schemas.openxmlformats.org/drawingml/2006/main">
+              <a:graphicData uri="http://schemas.openxmlformats.org/drawingml/2006/picture">
+                <pic:pic xmlns:pic="http://schemas.openxmlformats.org/drawingml/2006/picture">
+                  <pic:nvPicPr>
+                    <pic:cNvPr id="0" name="Picture 64"/>
+                    <pic:cNvPicPr>
+                      <a:picLocks noChangeAspect="1" noChangeArrowheads="1"/>
+                    </pic:cNvPicPr>
+                  </pic:nvPicPr>
+                  <pic:blipFill>
+                    <a:blip r:embed="rId57" cstate="print">
+                      <a:extLst>
+                        <a:ext uri="{28A0092B-C50C-407E-A947-70E740481C1C}">
+                          <a14:useLocalDpi xmlns:a14="http://schemas.microsoft.com/office/drawing/2010/main" val="0"/>
+                        </a:ext>
+                      </a:extLst>
+                    </a:blip>
+                    <a:srcRect/>
+                    <a:stretch>
+                      <a:fillRect/>
+                    </a:stretch>
+                  </pic:blipFill>
+                  <pic:spPr bwMode="auto">
+                    <a:xfrm>
+                      <a:off x="0" y="0"/>
+                      <a:ext cx="782320" cy="153035"/>
+                    </a:xfrm>
+                    <a:prstGeom prst="rect">
+                      <a:avLst/>
+                    </a:prstGeom>
+                    <a:noFill/>
+                    <a:ln>
+                      <a:noFill/>
+                    </a:ln>
+                  </pic:spPr>
+                </pic:pic>
+              </a:graphicData>
+            </a:graphic>
+          </wp:inline>
+        </w:drawing>
+      </w:r>
+      <w:r>
+        <w:rPr>
+          <w:rFonts w:cs="Times New Roman"/>
+          <w:noProof/>
+          <w:position w:val="-15"/>
+          <w:sz w:val="24"/>
+          <w:szCs w:val="24"/>
+        </w:rPr>
+        <w:drawing>
+          <wp:inline distT="0" distB="0" distL="0" distR="0">
+            <wp:extent cx="2267585" cy="216535"/>
+            <wp:effectExtent l="0" t="0" r="0" b="0"/>
+            <wp:docPr id="13" name="Picture 13"/>
+            <wp:cNvGraphicFramePr>
+              <a:graphicFrameLocks xmlns:a="http://schemas.openxmlformats.org/drawingml/2006/main" noChangeAspect="1"/>
+            </wp:cNvGraphicFramePr>
+            <a:graphic xmlns:a="http://schemas.openxmlformats.org/drawingml/2006/main">
+              <a:graphicData uri="http://schemas.openxmlformats.org/drawingml/2006/picture">
+                <pic:pic xmlns:pic="http://schemas.openxmlformats.org/drawingml/2006/picture">
+                  <pic:nvPicPr>
+                    <pic:cNvPr id="0" name="Picture 66"/>
+                    <pic:cNvPicPr>
+                      <a:picLocks noChangeAspect="1" noChangeArrowheads="1"/>
+                    </pic:cNvPicPr>
+                  </pic:nvPicPr>
+                  <pic:blipFill>
+                    <a:blip r:embed="rId58" cstate="print">
+                      <a:extLst>
+                        <a:ext uri="{28A0092B-C50C-407E-A947-70E740481C1C}">
+                          <a14:useLocalDpi xmlns:a14="http://schemas.microsoft.com/office/drawing/2010/main" val="0"/>
+                        </a:ext>
+                      </a:extLst>
+                    </a:blip>
+                    <a:srcRect/>
+                    <a:stretch>
+                      <a:fillRect/>
+                    </a:stretch>
+                  </pic:blipFill>
+                  <pic:spPr bwMode="auto">
+                    <a:xfrm>
+                      <a:off x="0" y="0"/>
+                      <a:ext cx="2267585" cy="216535"/>
+                    </a:xfrm>
+                    <a:prstGeom prst="rect">
+                      <a:avLst/>
+                    </a:prstGeom>
+                    <a:noFill/>
+                    <a:ln>
+                      <a:noFill/>
+                    </a:ln>
+                  </pic:spPr>
+                </pic:pic>
+              </a:graphicData>
+            </a:graphic>
+          </wp:inline>
+        </w:drawing>
+      </w:r>
+    </w:p>
+    <w:p>
+      <w:pPr>
+        <w:autoSpaceDE w:val="0"/>
+        <w:autoSpaceDN w:val="0"/>
+        <w:adjustRightInd w:val="0"/>
+        <w:spacing w:after="0" w:line="240" w:lineRule="auto"/>
+        <w:rPr>
+          <w:rFonts w:cs="Times New Roman"/>
+          <w:sz w:val="24"/>
+          <w:szCs w:val="24"/>
+        </w:rPr>
+      </w:pPr>
+      <w:r>
+        <w:rPr>
+          <w:rFonts w:cs="Times New Roman"/>
+          <w:noProof/>
+          <w:position w:val="-7"/>
+          <w:sz w:val="24"/>
+          <w:szCs w:val="24"/>
+        </w:rPr>
+        <w:drawing>
+          <wp:inline distT="0" distB="0" distL="0" distR="0">
             <wp:extent cx="784860" cy="155575"/>
             <wp:effectExtent l="0" t="0" r="0" b="0"/>
             <wp:docPr id="15" name="Picture 15"/>
@@ -1710,7 +1710,7 @@
                     </pic:cNvPicPr>
                   </pic:nvPicPr>
                   <pic:blipFill>
-                    <a:blip r:embed="rId57" cstate="print">
+                    <a:blip r:embed="rId59" cstate="print">
                       <a:extLst>
                         <a:ext uri="{28A0092B-C50C-407E-A947-70E740481C1C}">
                           <a14:useLocalDpi xmlns:a14="http://schemas.microsoft.com/office/drawing/2010/main" val="0"/>
@@ -1762,133 +1762,6 @@
                 <pic:pic xmlns:pic="http://schemas.openxmlformats.org/drawingml/2006/picture">
                   <pic:nvPicPr>
                     <pic:cNvPr id="0" name="Picture 72"/>
-                    <pic:cNvPicPr>
-                      <a:picLocks noChangeAspect="1" noChangeArrowheads="1"/>
-                    </pic:cNvPicPr>
-                  </pic:nvPicPr>
-                  <pic:blipFill>
-                    <a:blip r:embed="rId58" cstate="print">
-                      <a:extLst>
-                        <a:ext uri="{28A0092B-C50C-407E-A947-70E740481C1C}">
-                          <a14:useLocalDpi xmlns:a14="http://schemas.microsoft.com/office/drawing/2010/main" val="0"/>
-                        </a:ext>
-                      </a:extLst>
-                    </a:blip>
-                    <a:srcRect/>
-                    <a:stretch>
-                      <a:fillRect/>
-                    </a:stretch>
-                  </pic:blipFill>
-                  <pic:spPr bwMode="auto">
-                    <a:xfrm>
-                      <a:off x="0" y="0"/>
-                      <a:ext cx="2268855" cy="215900"/>
-                    </a:xfrm>
-                    <a:prstGeom prst="rect">
-                      <a:avLst/>
-                    </a:prstGeom>
-                    <a:noFill/>
-                    <a:ln>
-                      <a:noFill/>
-                    </a:ln>
-                  </pic:spPr>
-                </pic:pic>
-              </a:graphicData>
-            </a:graphic>
-          </wp:inline>
-        </w:drawing>
-      </w:r>
-    </w:p>
-    <w:p>
-      <w:pPr>
-        <w:autoSpaceDE w:val="0"/>
-        <w:autoSpaceDN w:val="0"/>
-        <w:adjustRightInd w:val="0"/>
-        <w:spacing w:after="0" w:line="240" w:lineRule="auto"/>
-        <w:rPr>
-          <w:rFonts w:cs="Times New Roman"/>
-          <w:sz w:val="24"/>
-          <w:szCs w:val="24"/>
-        </w:rPr>
-      </w:pPr>
-      <w:r>
-        <w:rPr>
-          <w:rFonts w:cs="Times New Roman"/>
-          <w:noProof/>
-          <w:position w:val="-7"/>
-          <w:sz w:val="24"/>
-          <w:szCs w:val="24"/>
-        </w:rPr>
-        <w:drawing>
-          <wp:inline distT="0" distB="0" distL="0" distR="0">
-            <wp:extent cx="698500" cy="155575"/>
-            <wp:effectExtent l="0" t="0" r="6350" b="0"/>
-            <wp:docPr id="17" name="Picture 17"/>
-            <wp:cNvGraphicFramePr>
-              <a:graphicFrameLocks xmlns:a="http://schemas.openxmlformats.org/drawingml/2006/main" noChangeAspect="1"/>
-            </wp:cNvGraphicFramePr>
-            <a:graphic xmlns:a="http://schemas.openxmlformats.org/drawingml/2006/main">
-              <a:graphicData uri="http://schemas.openxmlformats.org/drawingml/2006/picture">
-                <pic:pic xmlns:pic="http://schemas.openxmlformats.org/drawingml/2006/picture">
-                  <pic:nvPicPr>
-                    <pic:cNvPr id="0" name="Picture 74"/>
-                    <pic:cNvPicPr>
-                      <a:picLocks noChangeAspect="1" noChangeArrowheads="1"/>
-                    </pic:cNvPicPr>
-                  </pic:nvPicPr>
-                  <pic:blipFill>
-                    <a:blip r:embed="rId59" cstate="print">
-                      <a:extLst>
-                        <a:ext uri="{28A0092B-C50C-407E-A947-70E740481C1C}">
-                          <a14:useLocalDpi xmlns:a14="http://schemas.microsoft.com/office/drawing/2010/main" val="0"/>
-                        </a:ext>
-                      </a:extLst>
-                    </a:blip>
-                    <a:srcRect/>
-                    <a:stretch>
-                      <a:fillRect/>
-                    </a:stretch>
-                  </pic:blipFill>
-                  <pic:spPr bwMode="auto">
-                    <a:xfrm>
-                      <a:off x="0" y="0"/>
-                      <a:ext cx="698500" cy="155575"/>
-                    </a:xfrm>
-                    <a:prstGeom prst="rect">
-                      <a:avLst/>
-                    </a:prstGeom>
-                    <a:noFill/>
-                    <a:ln>
-                      <a:noFill/>
-                    </a:ln>
-                  </pic:spPr>
-                </pic:pic>
-              </a:graphicData>
-            </a:graphic>
-          </wp:inline>
-        </w:drawing>
-      </w:r>
-      <w:r>
-        <w:rPr>
-          <w:rFonts w:cs="Times New Roman"/>
-          <w:noProof/>
-          <w:position w:val="-15"/>
-          <w:sz w:val="24"/>
-          <w:szCs w:val="24"/>
-        </w:rPr>
-        <w:drawing>
-          <wp:inline distT="0" distB="0" distL="0" distR="0">
-            <wp:extent cx="2268855" cy="215900"/>
-            <wp:effectExtent l="0" t="0" r="0" b="0"/>
-            <wp:docPr id="18" name="Picture 18"/>
-            <wp:cNvGraphicFramePr>
-              <a:graphicFrameLocks xmlns:a="http://schemas.openxmlformats.org/drawingml/2006/main" noChangeAspect="1"/>
-            </wp:cNvGraphicFramePr>
-            <a:graphic xmlns:a="http://schemas.openxmlformats.org/drawingml/2006/main">
-              <a:graphicData uri="http://schemas.openxmlformats.org/drawingml/2006/picture">
-                <pic:pic xmlns:pic="http://schemas.openxmlformats.org/drawingml/2006/picture">
-                  <pic:nvPicPr>
-                    <pic:cNvPr id="0" name="Picture 76"/>
                     <pic:cNvPicPr>
                       <a:picLocks noChangeAspect="1" noChangeArrowheads="1"/>
                     </pic:cNvPicPr>
@@ -1948,9 +1821,9 @@
         </w:rPr>
         <w:drawing>
           <wp:inline distT="0" distB="0" distL="0" distR="0">
-            <wp:extent cx="647065" cy="155575"/>
-            <wp:effectExtent l="0" t="0" r="635" b="0"/>
-            <wp:docPr id="19" name="Picture 19"/>
+            <wp:extent cx="698500" cy="155575"/>
+            <wp:effectExtent l="0" t="0" r="6350" b="0"/>
+            <wp:docPr id="17" name="Picture 17"/>
             <wp:cNvGraphicFramePr>
               <a:graphicFrameLocks xmlns:a="http://schemas.openxmlformats.org/drawingml/2006/main" noChangeAspect="1"/>
             </wp:cNvGraphicFramePr>
@@ -1958,7 +1831,7 @@
               <a:graphicData uri="http://schemas.openxmlformats.org/drawingml/2006/picture">
                 <pic:pic xmlns:pic="http://schemas.openxmlformats.org/drawingml/2006/picture">
                   <pic:nvPicPr>
-                    <pic:cNvPr id="0" name="Picture 78"/>
+                    <pic:cNvPr id="0" name="Picture 74"/>
                     <pic:cNvPicPr>
                       <a:picLocks noChangeAspect="1" noChangeArrowheads="1"/>
                     </pic:cNvPicPr>
@@ -1979,7 +1852,7 @@
                   <pic:spPr bwMode="auto">
                     <a:xfrm>
                       <a:off x="0" y="0"/>
-                      <a:ext cx="647065" cy="155575"/>
+                      <a:ext cx="698500" cy="155575"/>
                     </a:xfrm>
                     <a:prstGeom prst="rect">
                       <a:avLst/>
@@ -2007,7 +1880,7 @@
           <wp:inline distT="0" distB="0" distL="0" distR="0">
             <wp:extent cx="2268855" cy="215900"/>
             <wp:effectExtent l="0" t="0" r="0" b="0"/>
-            <wp:docPr id="20" name="Picture 20"/>
+            <wp:docPr id="18" name="Picture 18"/>
             <wp:cNvGraphicFramePr>
               <a:graphicFrameLocks xmlns:a="http://schemas.openxmlformats.org/drawingml/2006/main" noChangeAspect="1"/>
             </wp:cNvGraphicFramePr>
@@ -2015,7 +1888,7 @@
               <a:graphicData uri="http://schemas.openxmlformats.org/drawingml/2006/picture">
                 <pic:pic xmlns:pic="http://schemas.openxmlformats.org/drawingml/2006/picture">
                   <pic:nvPicPr>
-                    <pic:cNvPr id="0" name="Picture 80"/>
+                    <pic:cNvPr id="0" name="Picture 76"/>
                     <pic:cNvPicPr>
                       <a:picLocks noChangeAspect="1" noChangeArrowheads="1"/>
                     </pic:cNvPicPr>
@@ -2075,9 +1948,9 @@
         </w:rPr>
         <w:drawing>
           <wp:inline distT="0" distB="0" distL="0" distR="0">
-            <wp:extent cx="733425" cy="155575"/>
-            <wp:effectExtent l="0" t="0" r="9525" b="0"/>
-            <wp:docPr id="21" name="Picture 21"/>
+            <wp:extent cx="647065" cy="155575"/>
+            <wp:effectExtent l="0" t="0" r="635" b="0"/>
+            <wp:docPr id="19" name="Picture 19"/>
             <wp:cNvGraphicFramePr>
               <a:graphicFrameLocks xmlns:a="http://schemas.openxmlformats.org/drawingml/2006/main" noChangeAspect="1"/>
             </wp:cNvGraphicFramePr>
@@ -2085,7 +1958,7 @@
               <a:graphicData uri="http://schemas.openxmlformats.org/drawingml/2006/picture">
                 <pic:pic xmlns:pic="http://schemas.openxmlformats.org/drawingml/2006/picture">
                   <pic:nvPicPr>
-                    <pic:cNvPr id="0" name="Picture 82"/>
+                    <pic:cNvPr id="0" name="Picture 78"/>
                     <pic:cNvPicPr>
                       <a:picLocks noChangeAspect="1" noChangeArrowheads="1"/>
                     </pic:cNvPicPr>
@@ -2106,7 +1979,7 @@
                   <pic:spPr bwMode="auto">
                     <a:xfrm>
                       <a:off x="0" y="0"/>
-                      <a:ext cx="733425" cy="155575"/>
+                      <a:ext cx="647065" cy="155575"/>
                     </a:xfrm>
                     <a:prstGeom prst="rect">
                       <a:avLst/>
@@ -2134,7 +2007,7 @@
           <wp:inline distT="0" distB="0" distL="0" distR="0">
             <wp:extent cx="2268855" cy="215900"/>
             <wp:effectExtent l="0" t="0" r="0" b="0"/>
-            <wp:docPr id="22" name="Picture 22"/>
+            <wp:docPr id="20" name="Picture 20"/>
             <wp:cNvGraphicFramePr>
               <a:graphicFrameLocks xmlns:a="http://schemas.openxmlformats.org/drawingml/2006/main" noChangeAspect="1"/>
             </wp:cNvGraphicFramePr>
@@ -2142,7 +2015,7 @@
               <a:graphicData uri="http://schemas.openxmlformats.org/drawingml/2006/picture">
                 <pic:pic xmlns:pic="http://schemas.openxmlformats.org/drawingml/2006/picture">
                   <pic:nvPicPr>
-                    <pic:cNvPr id="0" name="Picture 84"/>
+                    <pic:cNvPr id="0" name="Picture 80"/>
                     <pic:cNvPicPr>
                       <a:picLocks noChangeAspect="1" noChangeArrowheads="1"/>
                     </pic:cNvPicPr>
@@ -2192,6 +2065,120 @@
           <w:szCs w:val="24"/>
         </w:rPr>
       </w:pPr>
+      <w:r>
+        <w:rPr>
+          <w:rFonts w:cs="Times New Roman"/>
+          <w:noProof/>
+          <w:position w:val="-7"/>
+          <w:sz w:val="24"/>
+          <w:szCs w:val="24"/>
+        </w:rPr>
+        <w:drawing>
+          <wp:inline distT="0" distB="0" distL="0" distR="0">
+            <wp:extent cx="733425" cy="155575"/>
+            <wp:effectExtent l="0" t="0" r="9525" b="0"/>
+            <wp:docPr id="21" name="Picture 21"/>
+            <wp:cNvGraphicFramePr>
+              <a:graphicFrameLocks xmlns:a="http://schemas.openxmlformats.org/drawingml/2006/main" noChangeAspect="1"/>
+            </wp:cNvGraphicFramePr>
+            <a:graphic xmlns:a="http://schemas.openxmlformats.org/drawingml/2006/main">
+              <a:graphicData uri="http://schemas.openxmlformats.org/drawingml/2006/picture">
+                <pic:pic xmlns:pic="http://schemas.openxmlformats.org/drawingml/2006/picture">
+                  <pic:nvPicPr>
+                    <pic:cNvPr id="0" name="Picture 82"/>
+                    <pic:cNvPicPr>
+                      <a:picLocks noChangeAspect="1" noChangeArrowheads="1"/>
+                    </pic:cNvPicPr>
+                  </pic:nvPicPr>
+                  <pic:blipFill>
+                    <a:blip r:embed="rId65" cstate="print">
+                      <a:extLst>
+                        <a:ext uri="{28A0092B-C50C-407E-A947-70E740481C1C}">
+                          <a14:useLocalDpi xmlns:a14="http://schemas.microsoft.com/office/drawing/2010/main" val="0"/>
+                        </a:ext>
+                      </a:extLst>
+                    </a:blip>
+                    <a:srcRect/>
+                    <a:stretch>
+                      <a:fillRect/>
+                    </a:stretch>
+                  </pic:blipFill>
+                  <pic:spPr bwMode="auto">
+                    <a:xfrm>
+                      <a:off x="0" y="0"/>
+                      <a:ext cx="733425" cy="155575"/>
+                    </a:xfrm>
+                    <a:prstGeom prst="rect">
+                      <a:avLst/>
+                    </a:prstGeom>
+                    <a:noFill/>
+                    <a:ln>
+                      <a:noFill/>
+                    </a:ln>
+                  </pic:spPr>
+                </pic:pic>
+              </a:graphicData>
+            </a:graphic>
+          </wp:inline>
+        </w:drawing>
+      </w:r>
+      <w:r>
+        <w:rPr>
+          <w:rFonts w:cs="Times New Roman"/>
+          <w:noProof/>
+          <w:position w:val="-15"/>
+          <w:sz w:val="24"/>
+          <w:szCs w:val="24"/>
+        </w:rPr>
+        <w:drawing>
+          <wp:inline distT="0" distB="0" distL="0" distR="0">
+            <wp:extent cx="2268855" cy="215900"/>
+            <wp:effectExtent l="0" t="0" r="0" b="0"/>
+            <wp:docPr id="22" name="Picture 22"/>
+            <wp:cNvGraphicFramePr>
+              <a:graphicFrameLocks xmlns:a="http://schemas.openxmlformats.org/drawingml/2006/main" noChangeAspect="1"/>
+            </wp:cNvGraphicFramePr>
+            <a:graphic xmlns:a="http://schemas.openxmlformats.org/drawingml/2006/main">
+              <a:graphicData uri="http://schemas.openxmlformats.org/drawingml/2006/picture">
+                <pic:pic xmlns:pic="http://schemas.openxmlformats.org/drawingml/2006/picture">
+                  <pic:nvPicPr>
+                    <pic:cNvPr id="0" name="Picture 84"/>
+                    <pic:cNvPicPr>
+                      <a:picLocks noChangeAspect="1" noChangeArrowheads="1"/>
+                    </pic:cNvPicPr>
+                  </pic:nvPicPr>
+                  <pic:blipFill>
+                    <a:blip r:embed="rId66" cstate="print">
+                      <a:extLst>
+                        <a:ext uri="{28A0092B-C50C-407E-A947-70E740481C1C}">
+                          <a14:useLocalDpi xmlns:a14="http://schemas.microsoft.com/office/drawing/2010/main" val="0"/>
+                        </a:ext>
+                      </a:extLst>
+                    </a:blip>
+                    <a:srcRect/>
+                    <a:stretch>
+                      <a:fillRect/>
+                    </a:stretch>
+                  </pic:blipFill>
+                  <pic:spPr bwMode="auto">
+                    <a:xfrm>
+                      <a:off x="0" y="0"/>
+                      <a:ext cx="2268855" cy="215900"/>
+                    </a:xfrm>
+                    <a:prstGeom prst="rect">
+                      <a:avLst/>
+                    </a:prstGeom>
+                    <a:noFill/>
+                    <a:ln>
+                      <a:noFill/>
+                    </a:ln>
+                  </pic:spPr>
+                </pic:pic>
+              </a:graphicData>
+            </a:graphic>
+          </wp:inline>
+        </w:drawing>
+      </w:r>
     </w:p>
     <w:p>
       <w:pPr>
@@ -2205,14 +2192,6 @@
           <w:szCs w:val="24"/>
         </w:rPr>
       </w:pPr>
-      <w:r>
-        <w:rPr>
-          <w:rFonts w:cs="Times New Roman"/>
-          <w:sz w:val="24"/>
-          <w:szCs w:val="24"/>
-        </w:rPr>
-        <w:t>Expressing the above equation in matrix form, we get</w:t>
-      </w:r>
     </w:p>
     <w:p>
       <w:pPr>
@@ -2226,6 +2205,14 @@
           <w:szCs w:val="24"/>
         </w:rPr>
       </w:pPr>
+      <w:r>
+        <w:rPr>
+          <w:rFonts w:cs="Times New Roman"/>
+          <w:sz w:val="24"/>
+          <w:szCs w:val="24"/>
+        </w:rPr>
+        <w:t>Expressing the above equation in matrix form, we get</w:t>
+      </w:r>
     </w:p>
     <w:p>
       <w:pPr>
@@ -2239,15 +2226,28 @@
           <w:szCs w:val="24"/>
         </w:rPr>
       </w:pPr>
+    </w:p>
+    <w:p>
+      <w:pPr>
+        <w:autoSpaceDE w:val="0"/>
+        <w:autoSpaceDN w:val="0"/>
+        <w:adjustRightInd w:val="0"/>
+        <w:spacing w:after="0" w:line="240" w:lineRule="auto"/>
+        <w:rPr>
+          <w:rFonts w:cs="Times New Roman"/>
+          <w:sz w:val="24"/>
+          <w:szCs w:val="24"/>
+        </w:rPr>
+      </w:pPr>
       <w:r>
         <w:rPr>
           <w:position w:val="-140"/>
         </w:rPr>
         <w:object w:dxaOrig="5000" w:dyaOrig="2920">
-          <v:shape id="_x0000_i1045" type="#_x0000_t75" style="width:250.6pt;height:146.8pt" o:ole="">
-            <v:imagedata r:id="rId65" o:title=""/>
-          </v:shape>
-          <o:OLEObject Type="Embed" ProgID="Equation.3" ShapeID="_x0000_i1045" DrawAspect="Content" ObjectID="_1572705584" r:id="rId66"/>
+          <v:shape id="_x0000_i1045" type="#_x0000_t75" style="width:250.65pt;height:146.05pt" o:ole="">
+            <v:imagedata r:id="rId67" o:title=""/>
+          </v:shape>
+          <o:OLEObject Type="Embed" ProgID="Equation.3" ShapeID="_x0000_i1045" DrawAspect="Content" ObjectID="_1572785591" r:id="rId68"/>
         </w:object>
       </w:r>
     </w:p>
@@ -2302,7 +2302,7 @@
                     </pic:cNvPicPr>
                   </pic:nvPicPr>
                   <pic:blipFill>
-                    <a:blip r:embed="rId67" cstate="print">
+                    <a:blip r:embed="rId69" cstate="print">
                       <a:extLst>
                         <a:ext uri="{28A0092B-C50C-407E-A947-70E740481C1C}">
                           <a14:useLocalDpi xmlns:a14="http://schemas.microsoft.com/office/drawing/2010/main" val="0"/>
@@ -2359,7 +2359,7 @@
                     </pic:cNvPicPr>
                   </pic:nvPicPr>
                   <pic:blipFill>
-                    <a:blip r:embed="rId68">
+                    <a:blip r:embed="rId70">
                       <a:extLst>
                         <a:ext uri="{28A0092B-C50C-407E-A947-70E740481C1C}">
                           <a14:useLocalDpi xmlns:a14="http://schemas.microsoft.com/office/drawing/2010/main" val="0"/>
@@ -2492,7 +2492,6 @@
           <w:szCs w:val="24"/>
         </w:rPr>
       </w:pPr>
-      <w:bookmarkStart w:id="0" w:name="_GoBack"/>
       <w:r>
         <w:rPr>
           <w:rFonts w:cs="Times New Roman"/>
@@ -2519,7 +2518,7 @@
                     </pic:cNvPicPr>
                   </pic:nvPicPr>
                   <pic:blipFill>
-                    <a:blip r:embed="rId69">
+                    <a:blip r:embed="rId71">
                       <a:extLst>
                         <a:ext uri="{28A0092B-C50C-407E-A947-70E740481C1C}">
                           <a14:useLocalDpi xmlns:a14="http://schemas.microsoft.com/office/drawing/2010/main" val="0"/>
@@ -2550,7 +2549,6 @@
           </wp:inline>
         </w:drawing>
       </w:r>
-      <w:bookmarkEnd w:id="0"/>
     </w:p>
     <w:p>
       <w:pPr>
@@ -2583,10 +2581,10 @@
           <w:position w:val="-30"/>
         </w:rPr>
         <w:object w:dxaOrig="8380" w:dyaOrig="720">
-          <v:shape id="_x0000_i1046" type="#_x0000_t75" style="width:419.85pt;height:36.45pt" o:ole="">
-            <v:imagedata r:id="rId70" o:title=""/>
-          </v:shape>
-          <o:OLEObject Type="Embed" ProgID="Equation.3" ShapeID="_x0000_i1046" DrawAspect="Content" ObjectID="_1572705585" r:id="rId71"/>
+          <v:shape id="_x0000_i1046" type="#_x0000_t75" style="width:419.75pt;height:36.7pt" o:ole="">
+            <v:imagedata r:id="rId72" o:title=""/>
+          </v:shape>
+          <o:OLEObject Type="Embed" ProgID="Equation.3" ShapeID="_x0000_i1046" DrawAspect="Content" ObjectID="_1572785592" r:id="rId73"/>
         </w:object>
       </w:r>
     </w:p>
@@ -2616,10 +2614,10 @@
           <w:position w:val="-24"/>
         </w:rPr>
         <w:object w:dxaOrig="3280" w:dyaOrig="620">
-          <v:shape id="_x0000_i1074" type="#_x0000_t75" style="width:163.65pt;height:30.85pt" o:ole="">
-            <v:imagedata r:id="rId72" o:title=""/>
-          </v:shape>
-          <o:OLEObject Type="Embed" ProgID="Equation.3" ShapeID="_x0000_i1074" DrawAspect="Content" ObjectID="_1572705586" r:id="rId73"/>
+          <v:shape id="_x0000_i1047" type="#_x0000_t75" style="width:163.7pt;height:30.55pt" o:ole="">
+            <v:imagedata r:id="rId74" o:title=""/>
+          </v:shape>
+          <o:OLEObject Type="Embed" ProgID="Equation.3" ShapeID="_x0000_i1047" DrawAspect="Content" ObjectID="_1572785593" r:id="rId75"/>
         </w:object>
       </w:r>
     </w:p>
@@ -2636,10 +2634,10 @@
           <w:position w:val="-24"/>
         </w:rPr>
         <w:object w:dxaOrig="3320" w:dyaOrig="620">
-          <v:shape id="_x0000_i1070" type="#_x0000_t75" style="width:165.5pt;height:30.85pt" o:ole="">
-            <v:imagedata r:id="rId74" o:title=""/>
-          </v:shape>
-          <o:OLEObject Type="Embed" ProgID="Equation.3" ShapeID="_x0000_i1070" DrawAspect="Content" ObjectID="_1572705587" r:id="rId75"/>
+          <v:shape id="_x0000_i1048" type="#_x0000_t75" style="width:165.75pt;height:30.55pt" o:ole="">
+            <v:imagedata r:id="rId76" o:title=""/>
+          </v:shape>
+          <o:OLEObject Type="Embed" ProgID="Equation.3" ShapeID="_x0000_i1048" DrawAspect="Content" ObjectID="_1572785594" r:id="rId77"/>
         </w:object>
       </w:r>
     </w:p>
@@ -2656,10 +2654,10 @@
           <w:position w:val="-24"/>
         </w:rPr>
         <w:object w:dxaOrig="3320" w:dyaOrig="620">
-          <v:shape id="_x0000_i1049" type="#_x0000_t75" style="width:165.5pt;height:30.85pt" o:ole="">
-            <v:imagedata r:id="rId76" o:title=""/>
-          </v:shape>
-          <o:OLEObject Type="Embed" ProgID="Equation.3" ShapeID="_x0000_i1049" DrawAspect="Content" ObjectID="_1572705588" r:id="rId77"/>
+          <v:shape id="_x0000_i1049" type="#_x0000_t75" style="width:165.75pt;height:30.55pt" o:ole="">
+            <v:imagedata r:id="rId78" o:title=""/>
+          </v:shape>
+          <o:OLEObject Type="Embed" ProgID="Equation.3" ShapeID="_x0000_i1049" DrawAspect="Content" ObjectID="_1572785595" r:id="rId79"/>
         </w:object>
       </w:r>
     </w:p>
@@ -2676,10 +2674,10 @@
           <w:position w:val="-24"/>
         </w:rPr>
         <w:object w:dxaOrig="3220" w:dyaOrig="620">
-          <v:shape id="_x0000_i1050" type="#_x0000_t75" style="width:161.75pt;height:30.85pt" o:ole="">
-            <v:imagedata r:id="rId78" o:title=""/>
-          </v:shape>
-          <o:OLEObject Type="Embed" ProgID="Equation.3" ShapeID="_x0000_i1050" DrawAspect="Content" ObjectID="_1572705589" r:id="rId79"/>
+          <v:shape id="_x0000_i1050" type="#_x0000_t75" style="width:161.65pt;height:30.55pt" o:ole="">
+            <v:imagedata r:id="rId80" o:title=""/>
+          </v:shape>
+          <o:OLEObject Type="Embed" ProgID="Equation.3" ShapeID="_x0000_i1050" DrawAspect="Content" ObjectID="_1572785596" r:id="rId81"/>
         </w:object>
       </w:r>
     </w:p>
@@ -2696,10 +2694,10 @@
           <w:position w:val="-24"/>
         </w:rPr>
         <w:object w:dxaOrig="3320" w:dyaOrig="620">
-          <v:shape id="_x0000_i1051" type="#_x0000_t75" style="width:165.5pt;height:30.85pt" o:ole="">
-            <v:imagedata r:id="rId80" o:title=""/>
-          </v:shape>
-          <o:OLEObject Type="Embed" ProgID="Equation.3" ShapeID="_x0000_i1051" DrawAspect="Content" ObjectID="_1572705590" r:id="rId81"/>
+          <v:shape id="_x0000_i1051" type="#_x0000_t75" style="width:165.75pt;height:30.55pt" o:ole="">
+            <v:imagedata r:id="rId82" o:title=""/>
+          </v:shape>
+          <o:OLEObject Type="Embed" ProgID="Equation.3" ShapeID="_x0000_i1051" DrawAspect="Content" ObjectID="_1572785597" r:id="rId83"/>
         </w:object>
       </w:r>
     </w:p>
@@ -2716,10 +2714,10 @@
           <w:position w:val="-24"/>
         </w:rPr>
         <w:object w:dxaOrig="3320" w:dyaOrig="620">
-          <v:shape id="_x0000_i1052" type="#_x0000_t75" style="width:165.5pt;height:30.85pt" o:ole="">
-            <v:imagedata r:id="rId82" o:title=""/>
-          </v:shape>
-          <o:OLEObject Type="Embed" ProgID="Equation.3" ShapeID="_x0000_i1052" DrawAspect="Content" ObjectID="_1572705591" r:id="rId83"/>
+          <v:shape id="_x0000_i1052" type="#_x0000_t75" style="width:165.75pt;height:30.55pt" o:ole="">
+            <v:imagedata r:id="rId84" o:title=""/>
+          </v:shape>
+          <o:OLEObject Type="Embed" ProgID="Equation.3" ShapeID="_x0000_i1052" DrawAspect="Content" ObjectID="_1572785598" r:id="rId85"/>
         </w:object>
       </w:r>
     </w:p>
@@ -2736,10 +2734,10 @@
           <w:position w:val="-24"/>
         </w:rPr>
         <w:object w:dxaOrig="3340" w:dyaOrig="620">
-          <v:shape id="_x0000_i1053" type="#_x0000_t75" style="width:167.4pt;height:30.85pt" o:ole="">
-            <v:imagedata r:id="rId84" o:title=""/>
-          </v:shape>
-          <o:OLEObject Type="Embed" ProgID="Equation.3" ShapeID="_x0000_i1053" DrawAspect="Content" ObjectID="_1572705592" r:id="rId85"/>
+          <v:shape id="_x0000_i1053" type="#_x0000_t75" style="width:167.1pt;height:30.55pt" o:ole="">
+            <v:imagedata r:id="rId86" o:title=""/>
+          </v:shape>
+          <o:OLEObject Type="Embed" ProgID="Equation.3" ShapeID="_x0000_i1053" DrawAspect="Content" ObjectID="_1572785599" r:id="rId87"/>
         </w:object>
       </w:r>
     </w:p>
@@ -2761,10 +2759,10 @@
           <w:position w:val="-24"/>
         </w:rPr>
         <w:object w:dxaOrig="3320" w:dyaOrig="620">
-          <v:shape id="_x0000_i1054" type="#_x0000_t75" style="width:165.5pt;height:30.85pt" o:ole="">
-            <v:imagedata r:id="rId86" o:title=""/>
-          </v:shape>
-          <o:OLEObject Type="Embed" ProgID="Equation.3" ShapeID="_x0000_i1054" DrawAspect="Content" ObjectID="_1572705593" r:id="rId87"/>
+          <v:shape id="_x0000_i1054" type="#_x0000_t75" style="width:165.75pt;height:30.55pt" o:ole="">
+            <v:imagedata r:id="rId88" o:title=""/>
+          </v:shape>
+          <o:OLEObject Type="Embed" ProgID="Equation.3" ShapeID="_x0000_i1054" DrawAspect="Content" ObjectID="_1572785600" r:id="rId89"/>
         </w:object>
       </w:r>
     </w:p>
@@ -2830,10 +2828,10 @@
           <w:position w:val="-10"/>
         </w:rPr>
         <w:object w:dxaOrig="540" w:dyaOrig="340">
-          <v:shape id="_x0000_i1224" type="#_x0000_t75" style="width:27.1pt;height:16.85pt" o:ole="">
-            <v:imagedata r:id="rId88" o:title=""/>
-          </v:shape>
-          <o:OLEObject Type="Embed" ProgID="Equation.3" ShapeID="_x0000_i1224" DrawAspect="Content" ObjectID="_1572705594" r:id="rId89"/>
+          <v:shape id="_x0000_i1055" type="#_x0000_t75" style="width:27.15pt;height:16.3pt" o:ole="">
+            <v:imagedata r:id="rId90" o:title=""/>
+          </v:shape>
+          <o:OLEObject Type="Embed" ProgID="Equation.3" ShapeID="_x0000_i1055" DrawAspect="Content" ObjectID="_1572785601" r:id="rId91"/>
         </w:object>
       </w:r>
     </w:p>
@@ -2876,10 +2874,10 @@
           <w:position w:val="-10"/>
         </w:rPr>
         <w:object w:dxaOrig="200" w:dyaOrig="320">
-          <v:shape id="_x0000_i1058" type="#_x0000_t75" style="width:10.3pt;height:15.9pt" o:ole="">
-            <v:imagedata r:id="rId90" o:title=""/>
-          </v:shape>
-          <o:OLEObject Type="Embed" ProgID="Equation.3" ShapeID="_x0000_i1058" DrawAspect="Content" ObjectID="_1572705595" r:id="rId91"/>
+          <v:shape id="_x0000_i1056" type="#_x0000_t75" style="width:10.2pt;height:15.6pt" o:ole="">
+            <v:imagedata r:id="rId92" o:title=""/>
+          </v:shape>
+          <o:OLEObject Type="Embed" ProgID="Equation.3" ShapeID="_x0000_i1056" DrawAspect="Content" ObjectID="_1572785602" r:id="rId93"/>
         </w:object>
       </w:r>
     </w:p>
@@ -2905,10 +2903,10 @@
           <w:position w:val="-28"/>
         </w:rPr>
         <w:object w:dxaOrig="660" w:dyaOrig="660">
-          <v:shape id="_x0000_i1091" type="#_x0000_t75" style="width:32.75pt;height:32.75pt" o:ole="">
-            <v:imagedata r:id="rId92" o:title=""/>
-          </v:shape>
-          <o:OLEObject Type="Embed" ProgID="Equation.3" ShapeID="_x0000_i1091" DrawAspect="Content" ObjectID="_1572705596" r:id="rId93"/>
+          <v:shape id="_x0000_i1057" type="#_x0000_t75" style="width:33.3pt;height:33.3pt" o:ole="">
+            <v:imagedata r:id="rId94" o:title=""/>
+          </v:shape>
+          <o:OLEObject Type="Embed" ProgID="Equation.3" ShapeID="_x0000_i1057" DrawAspect="Content" ObjectID="_1572785603" r:id="rId95"/>
         </w:object>
       </w:r>
     </w:p>
@@ -2934,10 +2932,10 @@
           <w:position w:val="-28"/>
         </w:rPr>
         <w:object w:dxaOrig="680" w:dyaOrig="660">
-          <v:shape id="_x0000_i1116" type="#_x0000_t75" style="width:33.65pt;height:32.75pt" o:ole="">
-            <v:imagedata r:id="rId94" o:title=""/>
-          </v:shape>
-          <o:OLEObject Type="Embed" ProgID="Equation.3" ShapeID="_x0000_i1116" DrawAspect="Content" ObjectID="_1572705597" r:id="rId95"/>
+          <v:shape id="_x0000_i1058" type="#_x0000_t75" style="width:33.95pt;height:33.3pt" o:ole="">
+            <v:imagedata r:id="rId96" o:title=""/>
+          </v:shape>
+          <o:OLEObject Type="Embed" ProgID="Equation.3" ShapeID="_x0000_i1058" DrawAspect="Content" ObjectID="_1572785604" r:id="rId97"/>
         </w:object>
       </w:r>
     </w:p>
@@ -2963,10 +2961,10 @@
           <w:position w:val="-28"/>
         </w:rPr>
         <w:object w:dxaOrig="680" w:dyaOrig="660">
-          <v:shape id="_x0000_i1125" type="#_x0000_t75" style="width:33.65pt;height:32.75pt" o:ole="">
-            <v:imagedata r:id="rId96" o:title=""/>
-          </v:shape>
-          <o:OLEObject Type="Embed" ProgID="Equation.3" ShapeID="_x0000_i1125" DrawAspect="Content" ObjectID="_1572705598" r:id="rId97"/>
+          <v:shape id="_x0000_i1059" type="#_x0000_t75" style="width:33.95pt;height:33.3pt" o:ole="">
+            <v:imagedata r:id="rId98" o:title=""/>
+          </v:shape>
+          <o:OLEObject Type="Embed" ProgID="Equation.3" ShapeID="_x0000_i1059" DrawAspect="Content" ObjectID="_1572785605" r:id="rId99"/>
         </w:object>
       </w:r>
     </w:p>
@@ -2992,10 +2990,10 @@
           <w:position w:val="-28"/>
         </w:rPr>
         <w:object w:dxaOrig="680" w:dyaOrig="660">
-          <v:shape id="_x0000_i1124" type="#_x0000_t75" style="width:33.65pt;height:32.75pt" o:ole="">
-            <v:imagedata r:id="rId98" o:title=""/>
-          </v:shape>
-          <o:OLEObject Type="Embed" ProgID="Equation.3" ShapeID="_x0000_i1124" DrawAspect="Content" ObjectID="_1572705599" r:id="rId99"/>
+          <v:shape id="_x0000_i1060" type="#_x0000_t75" style="width:33.95pt;height:33.3pt" o:ole="">
+            <v:imagedata r:id="rId100" o:title=""/>
+          </v:shape>
+          <o:OLEObject Type="Embed" ProgID="Equation.3" ShapeID="_x0000_i1060" DrawAspect="Content" ObjectID="_1572785606" r:id="rId101"/>
         </w:object>
       </w:r>
     </w:p>
@@ -3021,10 +3019,10 @@
           <w:position w:val="-28"/>
         </w:rPr>
         <w:object w:dxaOrig="680" w:dyaOrig="660">
-          <v:shape id="_x0000_i1142" type="#_x0000_t75" style="width:33.65pt;height:32.75pt" o:ole="">
-            <v:imagedata r:id="rId100" o:title=""/>
-          </v:shape>
-          <o:OLEObject Type="Embed" ProgID="Equation.3" ShapeID="_x0000_i1142" DrawAspect="Content" ObjectID="_1572705600" r:id="rId101"/>
+          <v:shape id="_x0000_i1061" type="#_x0000_t75" style="width:33.95pt;height:33.3pt" o:ole="">
+            <v:imagedata r:id="rId102" o:title=""/>
+          </v:shape>
+          <o:OLEObject Type="Embed" ProgID="Equation.3" ShapeID="_x0000_i1061" DrawAspect="Content" ObjectID="_1572785607" r:id="rId103"/>
         </w:object>
       </w:r>
     </w:p>
@@ -3050,10 +3048,10 @@
           <w:position w:val="-28"/>
         </w:rPr>
         <w:object w:dxaOrig="680" w:dyaOrig="660">
-          <v:shape id="_x0000_i1109" type="#_x0000_t75" style="width:33.65pt;height:32.75pt" o:ole="">
-            <v:imagedata r:id="rId102" o:title=""/>
-          </v:shape>
-          <o:OLEObject Type="Embed" ProgID="Equation.3" ShapeID="_x0000_i1109" DrawAspect="Content" ObjectID="_1572705601" r:id="rId103"/>
+          <v:shape id="_x0000_i1062" type="#_x0000_t75" style="width:33.95pt;height:33.3pt" o:ole="">
+            <v:imagedata r:id="rId104" o:title=""/>
+          </v:shape>
+          <o:OLEObject Type="Embed" ProgID="Equation.3" ShapeID="_x0000_i1062" DrawAspect="Content" ObjectID="_1572785608" r:id="rId105"/>
         </w:object>
       </w:r>
     </w:p>
@@ -3079,10 +3077,10 @@
           <w:position w:val="-28"/>
         </w:rPr>
         <w:object w:dxaOrig="680" w:dyaOrig="660">
-          <v:shape id="_x0000_i1112" type="#_x0000_t75" style="width:33.65pt;height:32.75pt" o:ole="">
-            <v:imagedata r:id="rId104" o:title=""/>
-          </v:shape>
-          <o:OLEObject Type="Embed" ProgID="Equation.3" ShapeID="_x0000_i1112" DrawAspect="Content" ObjectID="_1572705602" r:id="rId105"/>
+          <v:shape id="_x0000_i1063" type="#_x0000_t75" style="width:33.95pt;height:33.3pt" o:ole="">
+            <v:imagedata r:id="rId106" o:title=""/>
+          </v:shape>
+          <o:OLEObject Type="Embed" ProgID="Equation.3" ShapeID="_x0000_i1063" DrawAspect="Content" ObjectID="_1572785609" r:id="rId107"/>
         </w:object>
       </w:r>
     </w:p>
@@ -3108,10 +3106,10 @@
           <w:position w:val="-28"/>
         </w:rPr>
         <w:object w:dxaOrig="680" w:dyaOrig="660">
-          <v:shape id="_x0000_i1115" type="#_x0000_t75" style="width:33.65pt;height:32.75pt" o:ole="">
-            <v:imagedata r:id="rId106" o:title=""/>
-          </v:shape>
-          <o:OLEObject Type="Embed" ProgID="Equation.3" ShapeID="_x0000_i1115" DrawAspect="Content" ObjectID="_1572705603" r:id="rId107"/>
+          <v:shape id="_x0000_i1064" type="#_x0000_t75" style="width:33.95pt;height:33.3pt" o:ole="">
+            <v:imagedata r:id="rId108" o:title=""/>
+          </v:shape>
+          <o:OLEObject Type="Embed" ProgID="Equation.3" ShapeID="_x0000_i1064" DrawAspect="Content" ObjectID="_1572785610" r:id="rId109"/>
         </w:object>
       </w:r>
     </w:p>
@@ -3270,10 +3268,10 @@
           <w:position w:val="-10"/>
         </w:rPr>
         <w:object w:dxaOrig="200" w:dyaOrig="260">
-          <v:shape id="_x0000_i1145" type="#_x0000_t75" style="width:10.3pt;height:13.1pt" o:ole="">
-            <v:imagedata r:id="rId108" o:title=""/>
-          </v:shape>
-          <o:OLEObject Type="Embed" ProgID="Equation.3" ShapeID="_x0000_i1145" DrawAspect="Content" ObjectID="_1572705604" r:id="rId109"/>
+          <v:shape id="_x0000_i1065" type="#_x0000_t75" style="width:10.2pt;height:13.6pt" o:ole="">
+            <v:imagedata r:id="rId110" o:title=""/>
+          </v:shape>
+          <o:OLEObject Type="Embed" ProgID="Equation.3" ShapeID="_x0000_i1065" DrawAspect="Content" ObjectID="_1572785611" r:id="rId111"/>
         </w:object>
       </w:r>
     </w:p>
@@ -3299,10 +3297,10 @@
           <w:position w:val="-28"/>
         </w:rPr>
         <w:object w:dxaOrig="660" w:dyaOrig="660">
-          <v:shape id="_x0000_i1149" type="#_x0000_t75" style="width:32.75pt;height:32.75pt" o:ole="">
-            <v:imagedata r:id="rId110" o:title=""/>
-          </v:shape>
-          <o:OLEObject Type="Embed" ProgID="Equation.3" ShapeID="_x0000_i1149" DrawAspect="Content" ObjectID="_1572705605" r:id="rId111"/>
+          <v:shape id="_x0000_i1066" type="#_x0000_t75" style="width:33.3pt;height:33.3pt" o:ole="">
+            <v:imagedata r:id="rId112" o:title=""/>
+          </v:shape>
+          <o:OLEObject Type="Embed" ProgID="Equation.3" ShapeID="_x0000_i1066" DrawAspect="Content" ObjectID="_1572785612" r:id="rId113"/>
         </w:object>
       </w:r>
     </w:p>
@@ -3328,10 +3326,10 @@
           <w:position w:val="-28"/>
         </w:rPr>
         <w:object w:dxaOrig="700" w:dyaOrig="660">
-          <v:shape id="_x0000_i1153" type="#_x0000_t75" style="width:34.6pt;height:32.75pt" o:ole="">
-            <v:imagedata r:id="rId112" o:title=""/>
-          </v:shape>
-          <o:OLEObject Type="Embed" ProgID="Equation.3" ShapeID="_x0000_i1153" DrawAspect="Content" ObjectID="_1572705606" r:id="rId113"/>
+          <v:shape id="_x0000_i1067" type="#_x0000_t75" style="width:34.65pt;height:33.3pt" o:ole="">
+            <v:imagedata r:id="rId114" o:title=""/>
+          </v:shape>
+          <o:OLEObject Type="Embed" ProgID="Equation.3" ShapeID="_x0000_i1067" DrawAspect="Content" ObjectID="_1572785613" r:id="rId115"/>
         </w:object>
       </w:r>
     </w:p>
@@ -3357,10 +3355,10 @@
           <w:position w:val="-28"/>
         </w:rPr>
         <w:object w:dxaOrig="680" w:dyaOrig="660">
-          <v:shape id="_x0000_i1157" type="#_x0000_t75" style="width:33.65pt;height:32.75pt" o:ole="">
-            <v:imagedata r:id="rId114" o:title=""/>
-          </v:shape>
-          <o:OLEObject Type="Embed" ProgID="Equation.3" ShapeID="_x0000_i1157" DrawAspect="Content" ObjectID="_1572705607" r:id="rId115"/>
+          <v:shape id="_x0000_i1068" type="#_x0000_t75" style="width:33.95pt;height:33.3pt" o:ole="">
+            <v:imagedata r:id="rId116" o:title=""/>
+          </v:shape>
+          <o:OLEObject Type="Embed" ProgID="Equation.3" ShapeID="_x0000_i1068" DrawAspect="Content" ObjectID="_1572785614" r:id="rId117"/>
         </w:object>
       </w:r>
     </w:p>
@@ -3386,10 +3384,10 @@
           <w:position w:val="-28"/>
         </w:rPr>
         <w:object w:dxaOrig="700" w:dyaOrig="660">
-          <v:shape id="_x0000_i1161" type="#_x0000_t75" style="width:34.6pt;height:32.75pt" o:ole="">
-            <v:imagedata r:id="rId116" o:title=""/>
-          </v:shape>
-          <o:OLEObject Type="Embed" ProgID="Equation.3" ShapeID="_x0000_i1161" DrawAspect="Content" ObjectID="_1572705608" r:id="rId117"/>
+          <v:shape id="_x0000_i1069" type="#_x0000_t75" style="width:34.65pt;height:33.3pt" o:ole="">
+            <v:imagedata r:id="rId118" o:title=""/>
+          </v:shape>
+          <o:OLEObject Type="Embed" ProgID="Equation.3" ShapeID="_x0000_i1069" DrawAspect="Content" ObjectID="_1572785615" r:id="rId119"/>
         </w:object>
       </w:r>
     </w:p>
@@ -3415,10 +3413,10 @@
           <w:position w:val="-28"/>
         </w:rPr>
         <w:object w:dxaOrig="680" w:dyaOrig="660">
-          <v:shape id="_x0000_i1165" type="#_x0000_t75" style="width:33.65pt;height:32.75pt" o:ole="">
-            <v:imagedata r:id="rId118" o:title=""/>
-          </v:shape>
-          <o:OLEObject Type="Embed" ProgID="Equation.3" ShapeID="_x0000_i1165" DrawAspect="Content" ObjectID="_1572705609" r:id="rId119"/>
+          <v:shape id="_x0000_i1070" type="#_x0000_t75" style="width:33.95pt;height:33.3pt" o:ole="">
+            <v:imagedata r:id="rId120" o:title=""/>
+          </v:shape>
+          <o:OLEObject Type="Embed" ProgID="Equation.3" ShapeID="_x0000_i1070" DrawAspect="Content" ObjectID="_1572785616" r:id="rId121"/>
         </w:object>
       </w:r>
     </w:p>
@@ -3444,10 +3442,10 @@
           <w:position w:val="-28"/>
         </w:rPr>
         <w:object w:dxaOrig="680" w:dyaOrig="660">
-          <v:shape id="_x0000_i1169" type="#_x0000_t75" style="width:33.65pt;height:32.75pt" o:ole="">
-            <v:imagedata r:id="rId120" o:title=""/>
-          </v:shape>
-          <o:OLEObject Type="Embed" ProgID="Equation.3" ShapeID="_x0000_i1169" DrawAspect="Content" ObjectID="_1572705610" r:id="rId121"/>
+          <v:shape id="_x0000_i1071" type="#_x0000_t75" style="width:33.95pt;height:33.3pt" o:ole="">
+            <v:imagedata r:id="rId122" o:title=""/>
+          </v:shape>
+          <o:OLEObject Type="Embed" ProgID="Equation.3" ShapeID="_x0000_i1071" DrawAspect="Content" ObjectID="_1572785617" r:id="rId123"/>
         </w:object>
       </w:r>
     </w:p>
@@ -3473,10 +3471,10 @@
           <w:position w:val="-28"/>
         </w:rPr>
         <w:object w:dxaOrig="700" w:dyaOrig="660">
-          <v:shape id="_x0000_i1173" type="#_x0000_t75" style="width:34.6pt;height:32.75pt" o:ole="">
-            <v:imagedata r:id="rId122" o:title=""/>
-          </v:shape>
-          <o:OLEObject Type="Embed" ProgID="Equation.3" ShapeID="_x0000_i1173" DrawAspect="Content" ObjectID="_1572705611" r:id="rId123"/>
+          <v:shape id="_x0000_i1072" type="#_x0000_t75" style="width:34.65pt;height:33.3pt" o:ole="">
+            <v:imagedata r:id="rId124" o:title=""/>
+          </v:shape>
+          <o:OLEObject Type="Embed" ProgID="Equation.3" ShapeID="_x0000_i1072" DrawAspect="Content" ObjectID="_1572785618" r:id="rId125"/>
         </w:object>
       </w:r>
     </w:p>
@@ -3502,10 +3500,10 @@
           <w:position w:val="-28"/>
         </w:rPr>
         <w:object w:dxaOrig="680" w:dyaOrig="660">
-          <v:shape id="_x0000_i1219" type="#_x0000_t75" style="width:33.65pt;height:32.75pt" o:ole="">
-            <v:imagedata r:id="rId124" o:title=""/>
-          </v:shape>
-          <o:OLEObject Type="Embed" ProgID="Equation.3" ShapeID="_x0000_i1219" DrawAspect="Content" ObjectID="_1572705612" r:id="rId125"/>
+          <v:shape id="_x0000_i1073" type="#_x0000_t75" style="width:33.95pt;height:33.3pt" o:ole="">
+            <v:imagedata r:id="rId126" o:title=""/>
+          </v:shape>
+          <o:OLEObject Type="Embed" ProgID="Equation.3" ShapeID="_x0000_i1073" DrawAspect="Content" ObjectID="_1572785619" r:id="rId127"/>
         </w:object>
       </w:r>
     </w:p>
@@ -3691,10 +3689,10 @@
           <w:position w:val="-10"/>
         </w:rPr>
         <w:object w:dxaOrig="240" w:dyaOrig="260">
-          <v:shape id="_x0000_i1182" type="#_x0000_t75" style="width:12.15pt;height:13.1pt" o:ole="">
-            <v:imagedata r:id="rId126" o:title=""/>
-          </v:shape>
-          <o:OLEObject Type="Embed" ProgID="Equation.3" ShapeID="_x0000_i1182" DrawAspect="Content" ObjectID="_1572705613" r:id="rId127"/>
+          <v:shape id="_x0000_i1074" type="#_x0000_t75" style="width:12.25pt;height:13.6pt" o:ole="">
+            <v:imagedata r:id="rId128" o:title=""/>
+          </v:shape>
+          <o:OLEObject Type="Embed" ProgID="Equation.3" ShapeID="_x0000_i1074" DrawAspect="Content" ObjectID="_1572785620" r:id="rId129"/>
         </w:object>
       </w:r>
     </w:p>
@@ -3720,10 +3718,10 @@
           <w:position w:val="-28"/>
         </w:rPr>
         <w:object w:dxaOrig="660" w:dyaOrig="660">
-          <v:shape id="_x0000_i1186" type="#_x0000_t75" style="width:32.75pt;height:32.75pt" o:ole="">
-            <v:imagedata r:id="rId128" o:title=""/>
-          </v:shape>
-          <o:OLEObject Type="Embed" ProgID="Equation.3" ShapeID="_x0000_i1186" DrawAspect="Content" ObjectID="_1572705614" r:id="rId129"/>
+          <v:shape id="_x0000_i1075" type="#_x0000_t75" style="width:33.3pt;height:33.3pt" o:ole="">
+            <v:imagedata r:id="rId130" o:title=""/>
+          </v:shape>
+          <o:OLEObject Type="Embed" ProgID="Equation.3" ShapeID="_x0000_i1075" DrawAspect="Content" ObjectID="_1572785621" r:id="rId131"/>
         </w:object>
       </w:r>
     </w:p>
@@ -3749,10 +3747,10 @@
           <w:position w:val="-28"/>
         </w:rPr>
         <w:object w:dxaOrig="700" w:dyaOrig="660">
-          <v:shape id="_x0000_i1190" type="#_x0000_t75" style="width:34.6pt;height:32.75pt" o:ole="">
-            <v:imagedata r:id="rId130" o:title=""/>
-          </v:shape>
-          <o:OLEObject Type="Embed" ProgID="Equation.3" ShapeID="_x0000_i1190" DrawAspect="Content" ObjectID="_1572705615" r:id="rId131"/>
+          <v:shape id="_x0000_i1076" type="#_x0000_t75" style="width:34.65pt;height:33.3pt" o:ole="">
+            <v:imagedata r:id="rId132" o:title=""/>
+          </v:shape>
+          <o:OLEObject Type="Embed" ProgID="Equation.3" ShapeID="_x0000_i1076" DrawAspect="Content" ObjectID="_1572785622" r:id="rId133"/>
         </w:object>
       </w:r>
     </w:p>
@@ -3778,10 +3776,10 @@
           <w:position w:val="-28"/>
         </w:rPr>
         <w:object w:dxaOrig="680" w:dyaOrig="660">
-          <v:shape id="_x0000_i1198" type="#_x0000_t75" style="width:33.65pt;height:32.75pt" o:ole="">
-            <v:imagedata r:id="rId132" o:title=""/>
-          </v:shape>
-          <o:OLEObject Type="Embed" ProgID="Equation.3" ShapeID="_x0000_i1198" DrawAspect="Content" ObjectID="_1572705616" r:id="rId133"/>
+          <v:shape id="_x0000_i1077" type="#_x0000_t75" style="width:33.95pt;height:33.3pt" o:ole="">
+            <v:imagedata r:id="rId134" o:title=""/>
+          </v:shape>
+          <o:OLEObject Type="Embed" ProgID="Equation.3" ShapeID="_x0000_i1077" DrawAspect="Content" ObjectID="_1572785623" r:id="rId135"/>
         </w:object>
       </w:r>
     </w:p>
@@ -3807,10 +3805,10 @@
           <w:position w:val="-28"/>
         </w:rPr>
         <w:object w:dxaOrig="700" w:dyaOrig="660">
-          <v:shape id="_x0000_i1202" type="#_x0000_t75" style="width:34.6pt;height:32.75pt" o:ole="">
-            <v:imagedata r:id="rId134" o:title=""/>
-          </v:shape>
-          <o:OLEObject Type="Embed" ProgID="Equation.3" ShapeID="_x0000_i1202" DrawAspect="Content" ObjectID="_1572705617" r:id="rId135"/>
+          <v:shape id="_x0000_i1078" type="#_x0000_t75" style="width:34.65pt;height:33.3pt" o:ole="">
+            <v:imagedata r:id="rId136" o:title=""/>
+          </v:shape>
+          <o:OLEObject Type="Embed" ProgID="Equation.3" ShapeID="_x0000_i1078" DrawAspect="Content" ObjectID="_1572785624" r:id="rId137"/>
         </w:object>
       </w:r>
     </w:p>
@@ -3836,10 +3834,10 @@
           <w:position w:val="-28"/>
         </w:rPr>
         <w:object w:dxaOrig="680" w:dyaOrig="660">
-          <v:shape id="_x0000_i1206" type="#_x0000_t75" style="width:33.65pt;height:32.75pt" o:ole="">
-            <v:imagedata r:id="rId136" o:title=""/>
-          </v:shape>
-          <o:OLEObject Type="Embed" ProgID="Equation.3" ShapeID="_x0000_i1206" DrawAspect="Content" ObjectID="_1572705618" r:id="rId137"/>
+          <v:shape id="_x0000_i1079" type="#_x0000_t75" style="width:33.95pt;height:33.3pt" o:ole="">
+            <v:imagedata r:id="rId138" o:title=""/>
+          </v:shape>
+          <o:OLEObject Type="Embed" ProgID="Equation.3" ShapeID="_x0000_i1079" DrawAspect="Content" ObjectID="_1572785625" r:id="rId139"/>
         </w:object>
       </w:r>
     </w:p>
@@ -3865,10 +3863,10 @@
           <w:position w:val="-28"/>
         </w:rPr>
         <w:object w:dxaOrig="680" w:dyaOrig="660">
-          <v:shape id="_x0000_i1210" type="#_x0000_t75" style="width:33.65pt;height:32.75pt" o:ole="">
-            <v:imagedata r:id="rId138" o:title=""/>
-          </v:shape>
-          <o:OLEObject Type="Embed" ProgID="Equation.3" ShapeID="_x0000_i1210" DrawAspect="Content" ObjectID="_1572705619" r:id="rId139"/>
+          <v:shape id="_x0000_i1080" type="#_x0000_t75" style="width:33.95pt;height:33.3pt" o:ole="">
+            <v:imagedata r:id="rId140" o:title=""/>
+          </v:shape>
+          <o:OLEObject Type="Embed" ProgID="Equation.3" ShapeID="_x0000_i1080" DrawAspect="Content" ObjectID="_1572785626" r:id="rId141"/>
         </w:object>
       </w:r>
     </w:p>
@@ -3894,10 +3892,10 @@
           <w:position w:val="-28"/>
         </w:rPr>
         <w:object w:dxaOrig="700" w:dyaOrig="660">
-          <v:shape id="_x0000_i1214" type="#_x0000_t75" style="width:34.6pt;height:32.75pt" o:ole="">
-            <v:imagedata r:id="rId140" o:title=""/>
-          </v:shape>
-          <o:OLEObject Type="Embed" ProgID="Equation.3" ShapeID="_x0000_i1214" DrawAspect="Content" ObjectID="_1572705620" r:id="rId141"/>
+          <v:shape id="_x0000_i1081" type="#_x0000_t75" style="width:34.65pt;height:33.3pt" o:ole="">
+            <v:imagedata r:id="rId142" o:title=""/>
+          </v:shape>
+          <o:OLEObject Type="Embed" ProgID="Equation.3" ShapeID="_x0000_i1081" DrawAspect="Content" ObjectID="_1572785627" r:id="rId143"/>
         </w:object>
       </w:r>
     </w:p>
@@ -3923,18 +3921,1182 @@
           <w:position w:val="-28"/>
         </w:rPr>
         <w:object w:dxaOrig="680" w:dyaOrig="660">
-          <v:shape id="_x0000_i1220" type="#_x0000_t75" style="width:33.65pt;height:32.75pt" o:ole="">
-            <v:imagedata r:id="rId142" o:title=""/>
-          </v:shape>
-          <o:OLEObject Type="Embed" ProgID="Equation.3" ShapeID="_x0000_i1220" DrawAspect="Content" ObjectID="_1572705621" r:id="rId143"/>
-        </w:object>
-      </w:r>
-    </w:p>
-    <w:p>
-      <w:pPr>
-        <w:pStyle w:val="ListParagraph"/>
-        <w:tabs>
-          <w:tab w:val="left" w:pos="2940"/>
+          <v:shape id="_x0000_i1082" type="#_x0000_t75" style="width:33.95pt;height:33.3pt" o:ole="">
+            <v:imagedata r:id="rId144" o:title=""/>
+          </v:shape>
+          <o:OLEObject Type="Embed" ProgID="Equation.3" ShapeID="_x0000_i1082" DrawAspect="Content" ObjectID="_1572785628" r:id="rId145"/>
+        </w:object>
+      </w:r>
+    </w:p>
+    <w:p>
+      <w:pPr>
+        <w:pStyle w:val="ListParagraph"/>
+        <w:tabs>
+          <w:tab w:val="left" w:pos="2940"/>
+        </w:tabs>
+        <w:spacing w:after="0"/>
+      </w:pPr>
+    </w:p>
+    <w:p>
+      <w:pPr>
+        <w:pStyle w:val="ListParagraph"/>
+        <w:tabs>
+          <w:tab w:val="left" w:pos="2940"/>
+        </w:tabs>
+        <w:spacing w:after="0"/>
+      </w:pPr>
+    </w:p>
+    <w:p>
+      <w:pPr>
+        <w:pStyle w:val="ListParagraph"/>
+        <w:tabs>
+          <w:tab w:val="left" w:pos="2940"/>
+        </w:tabs>
+        <w:spacing w:after="0"/>
+      </w:pPr>
+    </w:p>
+    <w:p>
+      <w:pPr>
+        <w:pStyle w:val="ListParagraph"/>
+        <w:tabs>
+          <w:tab w:val="left" w:pos="2940"/>
+        </w:tabs>
+        <w:spacing w:after="0"/>
+      </w:pPr>
+    </w:p>
+    <w:p>
+      <w:pPr>
+        <w:pStyle w:val="ListParagraph"/>
+        <w:tabs>
+          <w:tab w:val="left" w:pos="2940"/>
+        </w:tabs>
+        <w:spacing w:after="0"/>
+      </w:pPr>
+    </w:p>
+    <w:p>
+      <w:pPr>
+        <w:pStyle w:val="ListParagraph"/>
+        <w:tabs>
+          <w:tab w:val="left" w:pos="2940"/>
+        </w:tabs>
+        <w:spacing w:after="0"/>
+      </w:pPr>
+    </w:p>
+    <w:p>
+      <w:pPr>
+        <w:pStyle w:val="ListParagraph"/>
+        <w:tabs>
+          <w:tab w:val="left" w:pos="2940"/>
+        </w:tabs>
+        <w:spacing w:after="0"/>
+      </w:pPr>
+    </w:p>
+    <w:p>
+      <w:pPr>
+        <w:pStyle w:val="ListParagraph"/>
+        <w:tabs>
+          <w:tab w:val="left" w:pos="2940"/>
+        </w:tabs>
+        <w:spacing w:after="0"/>
+      </w:pPr>
+    </w:p>
+    <w:p>
+      <w:pPr>
+        <w:pStyle w:val="ListParagraph"/>
+        <w:tabs>
+          <w:tab w:val="left" w:pos="2940"/>
+        </w:tabs>
+        <w:spacing w:after="0"/>
+      </w:pPr>
+    </w:p>
+    <w:p>
+      <w:pPr>
+        <w:pStyle w:val="ListParagraph"/>
+        <w:tabs>
+          <w:tab w:val="left" w:pos="2940"/>
+        </w:tabs>
+        <w:spacing w:after="0"/>
+      </w:pPr>
+    </w:p>
+    <w:p>
+      <w:pPr>
+        <w:pStyle w:val="ListParagraph"/>
+        <w:tabs>
+          <w:tab w:val="left" w:pos="2940"/>
+        </w:tabs>
+        <w:spacing w:after="0"/>
+      </w:pPr>
+    </w:p>
+    <w:p>
+      <w:pPr>
+        <w:pStyle w:val="ListParagraph"/>
+        <w:tabs>
+          <w:tab w:val="left" w:pos="2940"/>
+        </w:tabs>
+        <w:spacing w:after="0"/>
+      </w:pPr>
+    </w:p>
+    <w:p>
+      <w:pPr>
+        <w:pStyle w:val="ListParagraph"/>
+        <w:tabs>
+          <w:tab w:val="left" w:pos="2940"/>
+        </w:tabs>
+        <w:spacing w:after="0"/>
+      </w:pPr>
+    </w:p>
+    <w:p>
+      <w:pPr>
+        <w:pStyle w:val="ListParagraph"/>
+        <w:tabs>
+          <w:tab w:val="left" w:pos="2940"/>
+        </w:tabs>
+        <w:spacing w:after="0"/>
+      </w:pPr>
+    </w:p>
+    <w:p>
+      <w:pPr>
+        <w:pStyle w:val="ListParagraph"/>
+        <w:tabs>
+          <w:tab w:val="left" w:pos="2940"/>
+        </w:tabs>
+        <w:spacing w:after="0"/>
+      </w:pPr>
+    </w:p>
+    <w:p>
+      <w:pPr>
+        <w:pStyle w:val="ListParagraph"/>
+        <w:tabs>
+          <w:tab w:val="left" w:pos="2940"/>
+        </w:tabs>
+        <w:spacing w:after="0"/>
+      </w:pPr>
+    </w:p>
+    <w:p>
+      <w:pPr>
+        <w:pStyle w:val="ListParagraph"/>
+        <w:tabs>
+          <w:tab w:val="left" w:pos="2940"/>
+        </w:tabs>
+        <w:spacing w:after="0"/>
+      </w:pPr>
+    </w:p>
+    <w:p>
+      <w:pPr>
+        <w:pStyle w:val="ListParagraph"/>
+        <w:tabs>
+          <w:tab w:val="left" w:pos="2940"/>
+        </w:tabs>
+        <w:spacing w:after="0"/>
+      </w:pPr>
+    </w:p>
+    <w:p>
+      <w:pPr>
+        <w:pStyle w:val="ListParagraph"/>
+        <w:tabs>
+          <w:tab w:val="left" w:pos="2940"/>
+        </w:tabs>
+        <w:spacing w:after="0"/>
+      </w:pPr>
+      <w:r>
+        <w:t xml:space="preserve">The infinitesimal strain is written as, </w:t>
+      </w:r>
+    </w:p>
+    <w:p>
+      <w:pPr>
+        <w:pStyle w:val="ListParagraph"/>
+        <w:tabs>
+          <w:tab w:val="left" w:pos="2940"/>
+        </w:tabs>
+        <w:spacing w:after="0"/>
+      </w:pPr>
+    </w:p>
+    <w:p>
+      <w:pPr>
+        <w:pStyle w:val="ListParagraph"/>
+        <w:tabs>
+          <w:tab w:val="left" w:pos="2940"/>
+        </w:tabs>
+        <w:spacing w:after="0"/>
+      </w:pPr>
+      <w:r>
+        <w:rPr>
+          <w:position w:val="-34"/>
+        </w:rPr>
+        <w:object w:dxaOrig="1880" w:dyaOrig="800">
+          <v:shape id="_x0000_i1083" type="#_x0000_t75" style="width:93.75pt;height:40.75pt" o:ole="">
+            <v:imagedata r:id="rId146" o:title=""/>
+          </v:shape>
+          <o:OLEObject Type="Embed" ProgID="Equation.3" ShapeID="_x0000_i1083" DrawAspect="Content" ObjectID="_1572785629" r:id="rId147"/>
+        </w:object>
+      </w:r>
+    </w:p>
+    <w:p>
+      <w:pPr>
+        <w:pStyle w:val="ListParagraph"/>
+        <w:tabs>
+          <w:tab w:val="left" w:pos="2940"/>
+        </w:tabs>
+        <w:spacing w:after="0"/>
+      </w:pPr>
+    </w:p>
+    <w:p>
+      <w:pPr>
+        <w:pStyle w:val="ListParagraph"/>
+        <w:tabs>
+          <w:tab w:val="left" w:pos="2940"/>
+        </w:tabs>
+        <w:spacing w:after="0"/>
+      </w:pPr>
+      <w:r>
+        <w:t xml:space="preserve">Now, </w:t>
+      </w:r>
+    </w:p>
+    <w:p>
+      <w:pPr>
+        <w:pStyle w:val="ListParagraph"/>
+        <w:tabs>
+          <w:tab w:val="left" w:pos="2940"/>
+        </w:tabs>
+        <w:spacing w:after="0"/>
+      </w:pPr>
+      <w:r>
+        <w:tab/>
+      </w:r>
+      <w:r>
+        <w:rPr>
+          <w:position w:val="-48"/>
+        </w:rPr>
+        <w:object w:dxaOrig="1939" w:dyaOrig="1060">
+          <v:shape id="_x0000_i1084" type="#_x0000_t75" style="width:96.45pt;height:53pt" o:ole="">
+            <v:imagedata r:id="rId148" o:title=""/>
+          </v:shape>
+          <o:OLEObject Type="Embed" ProgID="Equation.3" ShapeID="_x0000_i1084" DrawAspect="Content" ObjectID="_1572785630" r:id="rId149"/>
+        </w:object>
+      </w:r>
+    </w:p>
+    <w:p>
+      <w:pPr>
+        <w:tabs>
+          <w:tab w:val="left" w:pos="2940"/>
+        </w:tabs>
+        <w:spacing w:after="0"/>
+      </w:pPr>
+    </w:p>
+    <w:p>
+      <w:pPr>
+        <w:pStyle w:val="ListParagraph"/>
+        <w:tabs>
+          <w:tab w:val="left" w:pos="2940"/>
+        </w:tabs>
+        <w:spacing w:after="0"/>
+      </w:pPr>
+      <w:r>
+        <w:t xml:space="preserve">The infinitesimal strain displacement relations are </w:t>
+      </w:r>
+    </w:p>
+    <w:p>
+      <w:pPr>
+        <w:pStyle w:val="ListParagraph"/>
+        <w:tabs>
+          <w:tab w:val="left" w:pos="2940"/>
+        </w:tabs>
+        <w:spacing w:after="0"/>
+      </w:pPr>
+    </w:p>
+    <w:p>
+      <w:pPr>
+        <w:pStyle w:val="ListParagraph"/>
+        <w:tabs>
+          <w:tab w:val="left" w:pos="2940"/>
+        </w:tabs>
+        <w:spacing w:after="0"/>
+      </w:pPr>
+      <w:r>
+        <w:rPr>
+          <w:position w:val="-24"/>
+        </w:rPr>
+        <w:object w:dxaOrig="880" w:dyaOrig="620">
+          <v:shape id="_x0000_i1085" type="#_x0000_t75" style="width:44.15pt;height:30.55pt" o:ole="">
+            <v:imagedata r:id="rId150" o:title=""/>
+          </v:shape>
+          <o:OLEObject Type="Embed" ProgID="Equation.3" ShapeID="_x0000_i1085" DrawAspect="Content" ObjectID="_1572785631" r:id="rId151"/>
+        </w:object>
+      </w:r>
+    </w:p>
+    <w:p>
+      <w:pPr>
+        <w:pStyle w:val="ListParagraph"/>
+        <w:tabs>
+          <w:tab w:val="left" w:pos="2940"/>
+        </w:tabs>
+        <w:spacing w:after="0"/>
+      </w:pPr>
+      <w:r>
+        <w:rPr>
+          <w:position w:val="-30"/>
+        </w:rPr>
+        <w:object w:dxaOrig="880" w:dyaOrig="680">
+          <v:shape id="_x0000_i1086" type="#_x0000_t75" style="width:44.15pt;height:33.95pt" o:ole="">
+            <v:imagedata r:id="rId152" o:title=""/>
+          </v:shape>
+          <o:OLEObject Type="Embed" ProgID="Equation.3" ShapeID="_x0000_i1086" DrawAspect="Content" ObjectID="_1572785632" r:id="rId153"/>
+        </w:object>
+      </w:r>
+    </w:p>
+    <w:p>
+      <w:pPr>
+        <w:pStyle w:val="ListParagraph"/>
+        <w:tabs>
+          <w:tab w:val="left" w:pos="2940"/>
+        </w:tabs>
+        <w:spacing w:after="0"/>
+      </w:pPr>
+      <w:r>
+        <w:rPr>
+          <w:position w:val="-24"/>
+        </w:rPr>
+        <w:object w:dxaOrig="900" w:dyaOrig="620">
+          <v:shape id="_x0000_i1087" type="#_x0000_t75" style="width:44.85pt;height:30.55pt" o:ole="">
+            <v:imagedata r:id="rId154" o:title=""/>
+          </v:shape>
+          <o:OLEObject Type="Embed" ProgID="Equation.3" ShapeID="_x0000_i1087" DrawAspect="Content" ObjectID="_1572785633" r:id="rId155"/>
+        </w:object>
+      </w:r>
+    </w:p>
+    <w:p>
+      <w:pPr>
+        <w:pStyle w:val="ListParagraph"/>
+        <w:tabs>
+          <w:tab w:val="left" w:pos="2940"/>
+        </w:tabs>
+        <w:spacing w:after="0"/>
+      </w:pPr>
+      <w:r>
+        <w:rPr>
+          <w:position w:val="-30"/>
+        </w:rPr>
+        <w:object w:dxaOrig="1359" w:dyaOrig="680">
+          <v:shape id="_x0000_i1088" type="#_x0000_t75" style="width:67.9pt;height:33.95pt" o:ole="">
+            <v:imagedata r:id="rId156" o:title=""/>
+          </v:shape>
+          <o:OLEObject Type="Embed" ProgID="Equation.3" ShapeID="_x0000_i1088" DrawAspect="Content" ObjectID="_1572785634" r:id="rId157"/>
+        </w:object>
+      </w:r>
+    </w:p>
+    <w:p>
+      <w:pPr>
+        <w:pStyle w:val="ListParagraph"/>
+        <w:tabs>
+          <w:tab w:val="left" w:pos="2940"/>
+        </w:tabs>
+        <w:spacing w:after="0"/>
+      </w:pPr>
+      <w:r>
+        <w:rPr>
+          <w:position w:val="-24"/>
+        </w:rPr>
+        <w:object w:dxaOrig="1400" w:dyaOrig="620">
+          <v:shape id="_x0000_i1089" type="#_x0000_t75" style="width:69.95pt;height:30.55pt" o:ole="">
+            <v:imagedata r:id="rId158" o:title=""/>
+          </v:shape>
+          <o:OLEObject Type="Embed" ProgID="Equation.3" ShapeID="_x0000_i1089" DrawAspect="Content" ObjectID="_1572785635" r:id="rId159"/>
+        </w:object>
+      </w:r>
+    </w:p>
+    <w:p>
+      <w:pPr>
+        <w:pStyle w:val="ListParagraph"/>
+        <w:tabs>
+          <w:tab w:val="left" w:pos="2940"/>
+        </w:tabs>
+        <w:spacing w:after="0"/>
+      </w:pPr>
+      <w:r>
+        <w:rPr>
+          <w:position w:val="-28"/>
+        </w:rPr>
+        <w:object w:dxaOrig="1380" w:dyaOrig="660">
+          <v:shape id="_x0000_i1090" type="#_x0000_t75" style="width:69.3pt;height:33.3pt" o:ole="">
+            <v:imagedata r:id="rId160" o:title=""/>
+          </v:shape>
+          <o:OLEObject Type="Embed" ProgID="Equation.3" ShapeID="_x0000_i1090" DrawAspect="Content" ObjectID="_1572785636" r:id="rId161"/>
+        </w:object>
+      </w:r>
+    </w:p>
+    <w:p>
+      <w:pPr>
+        <w:pStyle w:val="ListParagraph"/>
+        <w:tabs>
+          <w:tab w:val="left" w:pos="2940"/>
+        </w:tabs>
+        <w:spacing w:after="0"/>
+      </w:pPr>
+    </w:p>
+    <w:p>
+      <w:pPr>
+        <w:pStyle w:val="ListParagraph"/>
+        <w:tabs>
+          <w:tab w:val="left" w:pos="2940"/>
+        </w:tabs>
+        <w:spacing w:after="0"/>
+      </w:pPr>
+      <w:r>
+        <w:t xml:space="preserve">Which can be written in matrix form as </w:t>
+      </w:r>
+    </w:p>
+    <w:p>
+      <w:pPr>
+        <w:pStyle w:val="ListParagraph"/>
+        <w:tabs>
+          <w:tab w:val="left" w:pos="2940"/>
+        </w:tabs>
+        <w:spacing w:after="0"/>
+      </w:pPr>
+    </w:p>
+    <w:p>
+      <w:pPr>
+        <w:pStyle w:val="ListParagraph"/>
+        <w:tabs>
+          <w:tab w:val="left" w:pos="2940"/>
+        </w:tabs>
+        <w:spacing w:after="0"/>
+      </w:pPr>
+      <w:r>
+        <w:rPr>
+          <w:position w:val="-174"/>
+        </w:rPr>
+        <w:object w:dxaOrig="2700" w:dyaOrig="3600">
+          <v:shape id="_x0000_i1091" type="#_x0000_t75" style="width:135.15pt;height:180pt" o:ole="">
+            <v:imagedata r:id="rId162" o:title=""/>
+          </v:shape>
+          <o:OLEObject Type="Embed" ProgID="Equation.3" ShapeID="_x0000_i1091" DrawAspect="Content" ObjectID="_1572785637" r:id="rId163"/>
+        </w:object>
+      </w:r>
+    </w:p>
+    <w:p>
+      <w:pPr>
+        <w:pStyle w:val="ListParagraph"/>
+        <w:tabs>
+          <w:tab w:val="left" w:pos="2940"/>
+        </w:tabs>
+        <w:spacing w:after="0"/>
+      </w:pPr>
+    </w:p>
+    <w:p>
+      <w:pPr>
+        <w:pStyle w:val="ListParagraph"/>
+        <w:tabs>
+          <w:tab w:val="left" w:pos="2940"/>
+        </w:tabs>
+        <w:spacing w:after="0"/>
+      </w:pPr>
+    </w:p>
+    <w:p>
+      <w:pPr>
+        <w:pStyle w:val="ListParagraph"/>
+        <w:tabs>
+          <w:tab w:val="left" w:pos="2940"/>
+        </w:tabs>
+        <w:spacing w:after="0"/>
+        <w:jc w:val="both"/>
+      </w:pPr>
+    </w:p>
+    <w:p>
+      <w:pPr>
+        <w:pStyle w:val="ListParagraph"/>
+        <w:tabs>
+          <w:tab w:val="left" w:pos="2940"/>
+        </w:tabs>
+        <w:spacing w:after="0"/>
+        <w:jc w:val="both"/>
+      </w:pPr>
+      <w:r>
+        <w:t xml:space="preserve">The element is </w:t>
+      </w:r>
+      <w:proofErr w:type="spellStart"/>
+      <w:r>
+        <w:t>isoparametric</w:t>
+      </w:r>
+      <w:proofErr w:type="spellEnd"/>
+      <w:r>
+        <w:t xml:space="preserve">, therefore the shape functions </w:t>
+      </w:r>
+      <w:r>
+        <w:rPr>
+          <w:position w:val="-12"/>
+        </w:rPr>
+        <w:object w:dxaOrig="1120" w:dyaOrig="360">
+          <v:shape id="_x0000_i1092" type="#_x0000_t75" style="width:56.4pt;height:18.35pt" o:ole="">
+            <v:imagedata r:id="rId164" o:title=""/>
+          </v:shape>
+          <o:OLEObject Type="Embed" ProgID="Equation.3" ShapeID="_x0000_i1092" DrawAspect="Content" ObjectID="_1572785638" r:id="rId165"/>
+        </w:object>
+      </w:r>
+      <w:r>
+        <w:t>also define the geometrical transformation between the reference and the parent element.  The coordinates x and y of any point of the parent element are given by</w:t>
+      </w:r>
+    </w:p>
+    <w:p>
+      <w:pPr>
+        <w:pStyle w:val="ListParagraph"/>
+        <w:tabs>
+          <w:tab w:val="left" w:pos="2940"/>
+        </w:tabs>
+        <w:spacing w:after="0"/>
+      </w:pPr>
+    </w:p>
+    <w:p>
+      <w:pPr>
+        <w:pStyle w:val="ListParagraph"/>
+        <w:tabs>
+          <w:tab w:val="left" w:pos="2940"/>
+        </w:tabs>
+        <w:spacing w:after="0"/>
+        <w:jc w:val="center"/>
+      </w:pPr>
+      <w:r>
+        <w:rPr>
+          <w:position w:val="-12"/>
+        </w:rPr>
+        <w:object w:dxaOrig="3100" w:dyaOrig="360">
+          <v:shape id="_x0000_i1093" type="#_x0000_t75" style="width:155.55pt;height:18.35pt" o:ole="">
+            <v:imagedata r:id="rId166" o:title=""/>
+          </v:shape>
+          <o:OLEObject Type="Embed" ProgID="Equation.3" ShapeID="_x0000_i1093" DrawAspect="Content" ObjectID="_1572785639" r:id="rId167"/>
+        </w:object>
+      </w:r>
+    </w:p>
+    <w:p>
+      <w:pPr>
+        <w:pStyle w:val="ListParagraph"/>
+        <w:tabs>
+          <w:tab w:val="left" w:pos="2940"/>
+        </w:tabs>
+        <w:spacing w:after="0"/>
+        <w:jc w:val="center"/>
+      </w:pPr>
+      <w:r>
+        <w:rPr>
+          <w:position w:val="-12"/>
+        </w:rPr>
+        <w:object w:dxaOrig="3180" w:dyaOrig="360">
+          <v:shape id="_x0000_i1094" type="#_x0000_t75" style="width:158.95pt;height:18.35pt" o:ole="">
+            <v:imagedata r:id="rId168" o:title=""/>
+          </v:shape>
+          <o:OLEObject Type="Embed" ProgID="Equation.3" ShapeID="_x0000_i1094" DrawAspect="Content" ObjectID="_1572785640" r:id="rId169"/>
+        </w:object>
+      </w:r>
+    </w:p>
+    <w:p>
+      <w:pPr>
+        <w:pStyle w:val="ListParagraph"/>
+        <w:tabs>
+          <w:tab w:val="left" w:pos="2940"/>
+        </w:tabs>
+        <w:spacing w:after="0"/>
+        <w:jc w:val="center"/>
+      </w:pPr>
+      <w:r>
+        <w:rPr>
+          <w:position w:val="-12"/>
+        </w:rPr>
+        <w:object w:dxaOrig="3060" w:dyaOrig="360">
+          <v:shape id="_x0000_i1095" type="#_x0000_t75" style="width:152.85pt;height:18.35pt" o:ole="">
+            <v:imagedata r:id="rId170" o:title=""/>
+          </v:shape>
+          <o:OLEObject Type="Embed" ProgID="Equation.3" ShapeID="_x0000_i1095" DrawAspect="Content" ObjectID="_1572785641" r:id="rId171"/>
+        </w:object>
+      </w:r>
+    </w:p>
+    <w:p>
+      <w:pPr>
+        <w:pStyle w:val="ListParagraph"/>
+        <w:tabs>
+          <w:tab w:val="left" w:pos="2940"/>
+          <w:tab w:val="left" w:pos="5820"/>
+        </w:tabs>
+        <w:spacing w:after="0"/>
+      </w:pPr>
+      <w:r>
+        <w:tab/>
+      </w:r>
+      <w:r>
+        <w:tab/>
+      </w:r>
+    </w:p>
+    <w:p>
+      <w:pPr>
+        <w:pStyle w:val="ListParagraph"/>
+        <w:tabs>
+          <w:tab w:val="left" w:pos="2940"/>
+        </w:tabs>
+        <w:spacing w:after="0"/>
+      </w:pPr>
+      <w:r>
+        <w:t xml:space="preserve">The Jacobian of this transformation is give by </w:t>
+      </w:r>
+    </w:p>
+    <w:p>
+      <w:pPr>
+        <w:pStyle w:val="ListParagraph"/>
+        <w:tabs>
+          <w:tab w:val="left" w:pos="2940"/>
+        </w:tabs>
+        <w:spacing w:after="0"/>
+      </w:pPr>
+    </w:p>
+    <w:p>
+      <w:pPr>
+        <w:pStyle w:val="ListParagraph"/>
+        <w:tabs>
+          <w:tab w:val="left" w:pos="2940"/>
+        </w:tabs>
+        <w:spacing w:after="0"/>
+        <w:jc w:val="center"/>
+      </w:pPr>
+      <w:r>
+        <w:rPr>
+          <w:position w:val="-92"/>
+        </w:rPr>
+        <w:object w:dxaOrig="2220" w:dyaOrig="1960">
+          <v:shape id="_x0000_i1096" type="#_x0000_t75" style="width:110.7pt;height:98.5pt" o:ole="">
+            <v:imagedata r:id="rId172" o:title=""/>
+          </v:shape>
+          <o:OLEObject Type="Embed" ProgID="Equation.3" ShapeID="_x0000_i1096" DrawAspect="Content" ObjectID="_1572785642" r:id="rId173"/>
+        </w:object>
+      </w:r>
+    </w:p>
+    <w:p>
+      <w:pPr>
+        <w:pStyle w:val="ListParagraph"/>
+        <w:tabs>
+          <w:tab w:val="left" w:pos="2940"/>
+        </w:tabs>
+        <w:spacing w:after="0"/>
+        <w:jc w:val="center"/>
+      </w:pPr>
+    </w:p>
+    <w:p>
+      <w:pPr>
+        <w:pStyle w:val="ListParagraph"/>
+        <w:tabs>
+          <w:tab w:val="left" w:pos="2940"/>
+        </w:tabs>
+        <w:spacing w:after="0"/>
+      </w:pPr>
+      <w:r>
+        <w:t>which can be expressed as</w:t>
+      </w:r>
+    </w:p>
+    <w:p>
+      <w:pPr>
+        <w:pStyle w:val="ListParagraph"/>
+        <w:tabs>
+          <w:tab w:val="left" w:pos="2940"/>
+        </w:tabs>
+        <w:spacing w:after="0"/>
+      </w:pPr>
+    </w:p>
+    <w:p>
+      <w:pPr>
+        <w:pStyle w:val="ListParagraph"/>
+        <w:tabs>
+          <w:tab w:val="left" w:pos="2940"/>
+        </w:tabs>
+        <w:spacing w:after="0"/>
+        <w:jc w:val="center"/>
+      </w:pPr>
+      <w:r>
+        <w:rPr>
+          <w:position w:val="-92"/>
+        </w:rPr>
+        <w:object w:dxaOrig="3840" w:dyaOrig="1960">
+          <v:shape id="_x0000_i1097" type="#_x0000_t75" style="width:192.25pt;height:98.5pt" o:ole="">
+            <v:imagedata r:id="rId174" o:title=""/>
+          </v:shape>
+          <o:OLEObject Type="Embed" ProgID="Equation.3" ShapeID="_x0000_i1097" DrawAspect="Content" ObjectID="_1572785643" r:id="rId175"/>
+        </w:object>
+      </w:r>
+    </w:p>
+    <w:p>
+      <w:pPr>
+        <w:pStyle w:val="ListParagraph"/>
+        <w:tabs>
+          <w:tab w:val="left" w:pos="2940"/>
+        </w:tabs>
+        <w:spacing w:after="0"/>
+      </w:pPr>
+      <w:bookmarkStart w:id="0" w:name="_Hlk499029064"/>
+    </w:p>
+    <w:p>
+      <w:pPr>
+        <w:pStyle w:val="ListParagraph"/>
+        <w:tabs>
+          <w:tab w:val="left" w:pos="2940"/>
+        </w:tabs>
+        <w:spacing w:after="0"/>
+      </w:pPr>
+      <w:r>
+        <w:t>which when simplified yields,</w:t>
+      </w:r>
+    </w:p>
+    <w:p>
+      <w:pPr>
+        <w:pStyle w:val="ListParagraph"/>
+        <w:tabs>
+          <w:tab w:val="left" w:pos="2940"/>
+        </w:tabs>
+        <w:spacing w:after="0"/>
+      </w:pPr>
+    </w:p>
+    <w:p>
+      <w:pPr>
+        <w:pStyle w:val="ListParagraph"/>
+        <w:tabs>
+          <w:tab w:val="left" w:pos="2940"/>
+        </w:tabs>
+        <w:spacing w:after="0"/>
+      </w:pPr>
+    </w:p>
+    <w:p>
+      <w:pPr>
+        <w:pStyle w:val="ListParagraph"/>
+        <w:tabs>
+          <w:tab w:val="left" w:pos="2940"/>
+        </w:tabs>
+        <w:spacing w:after="0"/>
+      </w:pPr>
+    </w:p>
+    <w:p>
+      <w:pPr>
+        <w:tabs>
+          <w:tab w:val="left" w:pos="2940"/>
+        </w:tabs>
+        <w:spacing w:after="0"/>
+        <w:jc w:val="center"/>
+      </w:pPr>
+      <w:r>
+        <w:rPr>
+          <w:position w:val="-140"/>
+        </w:rPr>
+        <w:object w:dxaOrig="7240" w:dyaOrig="2920">
+          <v:shape id="_x0000_i1112" type="#_x0000_t75" style="width:362.05pt;height:146.05pt" o:ole="">
+            <v:imagedata r:id="rId176" o:title=""/>
+          </v:shape>
+          <o:OLEObject Type="Embed" ProgID="Equation.3" ShapeID="_x0000_i1112" DrawAspect="Content" ObjectID="_1572785644" r:id="rId177"/>
+        </w:object>
+      </w:r>
+    </w:p>
+    <w:p>
+      <w:pPr>
+        <w:tabs>
+          <w:tab w:val="left" w:pos="2940"/>
+        </w:tabs>
+        <w:spacing w:after="0"/>
+        <w:jc w:val="center"/>
+      </w:pPr>
+    </w:p>
+    <w:p>
+      <w:pPr>
+        <w:tabs>
+          <w:tab w:val="left" w:pos="2940"/>
+        </w:tabs>
+        <w:spacing w:after="0"/>
+      </w:pPr>
+      <w:r>
+        <w:t>The derivatives of the shape functions can be written as follows using the chain rule,</w:t>
+      </w:r>
+    </w:p>
+    <w:p>
+      <w:pPr>
+        <w:tabs>
+          <w:tab w:val="left" w:pos="2940"/>
+        </w:tabs>
+        <w:spacing w:after="0"/>
+      </w:pPr>
+    </w:p>
+    <w:p>
+      <w:pPr>
+        <w:tabs>
+          <w:tab w:val="left" w:pos="2940"/>
+        </w:tabs>
+        <w:spacing w:after="0"/>
+        <w:jc w:val="center"/>
+      </w:pPr>
+      <w:r>
+        <w:rPr>
+          <w:position w:val="-30"/>
+        </w:rPr>
+        <w:object w:dxaOrig="3300" w:dyaOrig="680">
+          <v:shape id="_x0000_i1168" type="#_x0000_t75" style="width:165.05pt;height:33.95pt" o:ole="">
+            <v:imagedata r:id="rId178" o:title=""/>
+          </v:shape>
+          <o:OLEObject Type="Embed" ProgID="Equation.3" ShapeID="_x0000_i1168" DrawAspect="Content" ObjectID="_1572785645" r:id="rId179"/>
+        </w:object>
+      </w:r>
+    </w:p>
+    <w:p>
+      <w:pPr>
+        <w:tabs>
+          <w:tab w:val="left" w:pos="2940"/>
+        </w:tabs>
+        <w:spacing w:after="0"/>
+        <w:jc w:val="center"/>
+      </w:pPr>
+      <w:r>
+        <w:rPr>
+          <w:position w:val="-30"/>
+        </w:rPr>
+        <w:object w:dxaOrig="3340" w:dyaOrig="680">
+          <v:shape id="_x0000_i1150" type="#_x0000_t75" style="width:167.1pt;height:33.95pt" o:ole="">
+            <v:imagedata r:id="rId180" o:title=""/>
+          </v:shape>
+          <o:OLEObject Type="Embed" ProgID="Equation.3" ShapeID="_x0000_i1150" DrawAspect="Content" ObjectID="_1572785646" r:id="rId181"/>
+        </w:object>
+      </w:r>
+    </w:p>
+    <w:p>
+      <w:pPr>
+        <w:tabs>
+          <w:tab w:val="left" w:pos="2940"/>
+        </w:tabs>
+        <w:spacing w:after="0"/>
+        <w:jc w:val="center"/>
+      </w:pPr>
+      <w:r>
+        <w:rPr>
+          <w:position w:val="-30"/>
+        </w:rPr>
+        <w:object w:dxaOrig="3320" w:dyaOrig="680">
+          <v:shape id="_x0000_i1156" type="#_x0000_t75" style="width:165.75pt;height:33.95pt" o:ole="">
+            <v:imagedata r:id="rId182" o:title=""/>
+          </v:shape>
+          <o:OLEObject Type="Embed" ProgID="Equation.3" ShapeID="_x0000_i1156" DrawAspect="Content" ObjectID="_1572785647" r:id="rId183"/>
+        </w:object>
+      </w:r>
+    </w:p>
+    <w:p>
+      <w:pPr>
+        <w:tabs>
+          <w:tab w:val="left" w:pos="2940"/>
+        </w:tabs>
+        <w:spacing w:after="0"/>
+      </w:pPr>
+      <w:r>
+        <w:t>which can be written as</w:t>
+      </w:r>
+    </w:p>
+    <w:p>
+      <w:pPr>
+        <w:tabs>
+          <w:tab w:val="left" w:pos="2940"/>
+        </w:tabs>
+        <w:spacing w:after="0"/>
+      </w:pPr>
+    </w:p>
+    <w:p>
+      <w:pPr>
+        <w:tabs>
+          <w:tab w:val="left" w:pos="2940"/>
+        </w:tabs>
+        <w:spacing w:after="0"/>
+        <w:jc w:val="center"/>
+      </w:pPr>
+      <w:r>
+        <w:rPr>
+          <w:position w:val="-90"/>
+        </w:rPr>
+        <w:object w:dxaOrig="3200" w:dyaOrig="1920">
+          <v:shape id="_x0000_i1203" type="#_x0000_t75" style="width:160.3pt;height:95.75pt" o:ole="">
+            <v:imagedata r:id="rId184" o:title=""/>
+          </v:shape>
+          <o:OLEObject Type="Embed" ProgID="Equation.3" ShapeID="_x0000_i1203" DrawAspect="Content" ObjectID="_1572785648" r:id="rId185"/>
+        </w:object>
+      </w:r>
+    </w:p>
+    <w:p>
+      <w:pPr>
+        <w:pStyle w:val="ListParagraph"/>
+        <w:tabs>
+          <w:tab w:val="left" w:pos="2940"/>
+        </w:tabs>
+        <w:spacing w:after="0"/>
+      </w:pPr>
+    </w:p>
+    <w:p>
+      <w:pPr>
+        <w:tabs>
+          <w:tab w:val="left" w:pos="2940"/>
+        </w:tabs>
+        <w:spacing w:after="0"/>
+      </w:pPr>
+      <w:r>
+        <w:t xml:space="preserve">which is </w:t>
+      </w:r>
+    </w:p>
+    <w:p>
+      <w:pPr>
+        <w:tabs>
+          <w:tab w:val="left" w:pos="2940"/>
+        </w:tabs>
+        <w:spacing w:after="0"/>
+      </w:pPr>
+    </w:p>
+    <w:p>
+      <w:pPr>
+        <w:tabs>
+          <w:tab w:val="left" w:pos="2940"/>
+        </w:tabs>
+        <w:spacing w:after="0"/>
+        <w:jc w:val="center"/>
+      </w:pPr>
+      <w:r>
+        <w:rPr>
+          <w:position w:val="-90"/>
+        </w:rPr>
+        <w:object w:dxaOrig="1860" w:dyaOrig="1920">
+          <v:shape id="_x0000_i1196" type="#_x0000_t75" style="width:93.05pt;height:95.75pt" o:ole="">
+            <v:imagedata r:id="rId186" o:title=""/>
+          </v:shape>
+          <o:OLEObject Type="Embed" ProgID="Equation.3" ShapeID="_x0000_i1196" DrawAspect="Content" ObjectID="_1572785649" r:id="rId187"/>
+        </w:object>
+      </w:r>
+    </w:p>
+    <w:p>
+      <w:pPr>
+        <w:pStyle w:val="ListParagraph"/>
+        <w:tabs>
+          <w:tab w:val="left" w:pos="2940"/>
+        </w:tabs>
+        <w:spacing w:after="0"/>
+      </w:pPr>
+    </w:p>
+    <w:p>
+      <w:pPr>
+        <w:tabs>
+          <w:tab w:val="left" w:pos="2940"/>
+        </w:tabs>
+        <w:spacing w:after="0"/>
+      </w:pPr>
+      <w:r>
+        <w:t>Thus the derivatives of the shape functions in the (</w:t>
+      </w:r>
+      <w:proofErr w:type="spellStart"/>
+      <w:proofErr w:type="gramStart"/>
+      <w:r>
+        <w:t>x,y</w:t>
+      </w:r>
+      <w:proofErr w:type="gramEnd"/>
+      <w:r>
+        <w:t>,z</w:t>
+      </w:r>
+      <w:proofErr w:type="spellEnd"/>
+      <w:r>
+        <w:t xml:space="preserve">) system are obtained by </w:t>
+      </w:r>
+    </w:p>
+    <w:p>
+      <w:pPr>
+        <w:tabs>
+          <w:tab w:val="left" w:pos="2940"/>
+        </w:tabs>
+        <w:spacing w:after="0"/>
+      </w:pPr>
+    </w:p>
+    <w:p>
+      <w:pPr>
+        <w:tabs>
+          <w:tab w:val="left" w:pos="2940"/>
+        </w:tabs>
+        <w:spacing w:after="0"/>
+        <w:jc w:val="center"/>
+      </w:pPr>
+      <w:r>
+        <w:rPr>
+          <w:position w:val="-90"/>
+        </w:rPr>
+        <w:object w:dxaOrig="2020" w:dyaOrig="1920">
+          <v:shape id="_x0000_i1199" type="#_x0000_t75" style="width:101.2pt;height:95.75pt" o:ole="">
+            <v:imagedata r:id="rId188" o:title=""/>
+          </v:shape>
+          <o:OLEObject Type="Embed" ProgID="Equation.3" ShapeID="_x0000_i1199" DrawAspect="Content" ObjectID="_1572785650" r:id="rId189"/>
+        </w:object>
+      </w:r>
+    </w:p>
+    <w:p>
+      <w:pPr>
+        <w:pStyle w:val="ListParagraph"/>
+        <w:tabs>
+          <w:tab w:val="left" w:pos="2940"/>
+        </w:tabs>
+        <w:spacing w:after="0"/>
+      </w:pPr>
+    </w:p>
+    <w:p>
+      <w:pPr>
+        <w:pStyle w:val="ListParagraph"/>
+        <w:tabs>
+          <w:tab w:val="left" w:pos="2940"/>
+        </w:tabs>
+        <w:spacing w:after="0"/>
+      </w:pPr>
+    </w:p>
+    <w:p>
+      <w:pPr>
+        <w:pStyle w:val="ListParagraph"/>
+        <w:tabs>
+          <w:tab w:val="left" w:pos="2940"/>
+        </w:tabs>
+        <w:spacing w:after="0"/>
+      </w:pPr>
+    </w:p>
+    <w:p>
+      <w:pPr>
+        <w:pStyle w:val="ListParagraph"/>
+        <w:tabs>
+          <w:tab w:val="left" w:pos="2940"/>
+        </w:tabs>
+        <w:spacing w:after="0"/>
+      </w:pPr>
+    </w:p>
+    <w:p>
+      <w:pPr>
+        <w:pStyle w:val="ListParagraph"/>
+        <w:tabs>
+          <w:tab w:val="left" w:pos="2940"/>
+        </w:tabs>
+        <w:spacing w:after="0"/>
+      </w:pPr>
+    </w:p>
+    <w:p>
+      <w:pPr>
+        <w:pStyle w:val="ListParagraph"/>
+        <w:tabs>
+          <w:tab w:val="left" w:pos="2940"/>
+        </w:tabs>
+        <w:spacing w:after="0"/>
+      </w:pPr>
+    </w:p>
+    <w:p>
+      <w:pPr>
+        <w:pStyle w:val="ListParagraph"/>
+        <w:tabs>
+          <w:tab w:val="left" w:pos="3330"/>
+        </w:tabs>
+        <w:spacing w:after="0"/>
+      </w:pPr>
+      <w:r>
+        <w:tab/>
+      </w:r>
+    </w:p>
+    <w:p>
+      <w:pPr>
+        <w:pStyle w:val="ListParagraph"/>
+        <w:tabs>
+          <w:tab w:val="left" w:pos="2940"/>
+        </w:tabs>
+        <w:spacing w:after="0"/>
+      </w:pPr>
+    </w:p>
+    <w:p>
+      <w:pPr>
+        <w:pStyle w:val="ListParagraph"/>
+        <w:tabs>
+          <w:tab w:val="left" w:pos="2940"/>
+        </w:tabs>
+        <w:spacing w:after="0"/>
+      </w:pPr>
+    </w:p>
+    <w:p>
+      <w:pPr>
+        <w:pStyle w:val="ListParagraph"/>
+        <w:tabs>
+          <w:tab w:val="left" w:pos="2940"/>
+        </w:tabs>
+        <w:spacing w:after="0"/>
+      </w:pPr>
+    </w:p>
+    <w:p>
+      <w:pPr>
+        <w:pStyle w:val="ListParagraph"/>
+        <w:tabs>
+          <w:tab w:val="left" w:pos="2940"/>
+        </w:tabs>
+        <w:spacing w:after="0"/>
+      </w:pPr>
+    </w:p>
+    <w:p>
+      <w:pPr>
+        <w:pStyle w:val="ListParagraph"/>
+        <w:tabs>
+          <w:tab w:val="left" w:pos="2940"/>
+        </w:tabs>
+        <w:spacing w:after="0"/>
+        <w:jc w:val="center"/>
+      </w:pPr>
+    </w:p>
+    <w:p>
+      <w:pPr>
+        <w:pStyle w:val="ListParagraph"/>
+        <w:tabs>
+          <w:tab w:val="left" w:pos="2940"/>
+        </w:tabs>
+        <w:spacing w:after="0"/>
+        <w:jc w:val="center"/>
+      </w:pPr>
+    </w:p>
+    <w:bookmarkStart w:id="1" w:name="_GoBack"/>
+    <w:p>
+      <w:pPr>
+        <w:pStyle w:val="ListParagraph"/>
+        <w:tabs>
+          <w:tab w:val="left" w:pos="2940"/>
+        </w:tabs>
+        <w:spacing w:after="0"/>
+        <w:jc w:val="center"/>
+      </w:pPr>
+      <w:r>
+        <w:rPr>
+          <w:position w:val="-172"/>
+        </w:rPr>
+        <w:object w:dxaOrig="17360" w:dyaOrig="8680">
+          <v:shape id="_x0000_i1100" type="#_x0000_t75" style="width:440.15pt;height:219.4pt" o:ole="">
+            <v:imagedata r:id="rId190" o:title=""/>
+          </v:shape>
+          <o:OLEObject Type="Embed" ProgID="Equation.3" ShapeID="_x0000_i1100" DrawAspect="Content" ObjectID="_1572785651" r:id="rId191"/>
+        </w:object>
+      </w:r>
+      <w:bookmarkEnd w:id="1"/>
+    </w:p>
+    <w:p>
+      <w:pPr>
+        <w:pStyle w:val="ListParagraph"/>
+        <w:tabs>
+          <w:tab w:val="left" w:pos="2940"/>
+        </w:tabs>
+        <w:spacing w:after="0"/>
+        <w:jc w:val="center"/>
+      </w:pPr>
+      <w:r>
+        <w:rPr>
+          <w:position w:val="-88"/>
+        </w:rPr>
+        <w:object w:dxaOrig="5700" w:dyaOrig="1880">
+          <v:shape id="_x0000_i1201" type="#_x0000_t75" style="width:285.3pt;height:93.75pt" o:ole="">
+            <v:imagedata r:id="rId192" o:title=""/>
+          </v:shape>
+          <o:OLEObject Type="Embed" ProgID="Equation.3" ShapeID="_x0000_i1201" DrawAspect="Content" ObjectID="_1572785652" r:id="rId193"/>
+        </w:object>
+      </w:r>
+    </w:p>
+    <w:bookmarkEnd w:id="0"/>
+    <w:p>
+      <w:pPr>
+        <w:pStyle w:val="ListParagraph"/>
+        <w:tabs>
+          <w:tab w:val="left" w:pos="2940"/>
+          <w:tab w:val="left" w:pos="3780"/>
         </w:tabs>
         <w:spacing w:after="0"/>
       </w:pPr>
@@ -3947,6 +5109,56 @@
     </w:sectPr>
   </w:body>
 </w:document>
+</file>
+
+<file path=word/endnotes.xml><?xml version="1.0" encoding="utf-8"?>
+<w:endnotes xmlns:wpc="http://schemas.microsoft.com/office/word/2010/wordprocessingCanvas" xmlns:cx="http://schemas.microsoft.com/office/drawing/2014/chartex" xmlns:cx1="http://schemas.microsoft.com/office/drawing/2015/9/8/chartex" xmlns:cx2="http://schemas.microsoft.com/office/drawing/2015/10/21/chartex" xmlns:cx3="http://schemas.microsoft.com/office/drawing/2016/5/9/chartex" xmlns:cx4="http://schemas.microsoft.com/office/drawing/2016/5/10/chartex" xmlns:cx5="http://schemas.microsoft.com/office/drawing/2016/5/11/chartex" xmlns:cx6="http://schemas.microsoft.com/office/drawing/2016/5/12/chartex" xmlns:cx7="http://schemas.microsoft.com/office/drawing/2016/5/13/chartex" xmlns:cx8="http://schemas.microsoft.com/office/drawing/2016/5/14/chartex" xmlns:mc="http://schemas.openxmlformats.org/markup-compatibility/2006" xmlns:aink="http://schemas.microsoft.com/office/drawing/2016/ink" xmlns:am3d="http://schemas.microsoft.com/office/drawing/2017/model3d" xmlns:o="urn:schemas-microsoft-com:office:office" xmlns:r="http://schemas.openxmlformats.org/officeDocument/2006/relationships" xmlns:m="http://schemas.openxmlformats.org/officeDocument/2006/math" xmlns:v="urn:schemas-microsoft-com:vml" xmlns:wp14="http://schemas.microsoft.com/office/word/2010/wordprocessingDrawing" xmlns:wp="http://schemas.openxmlformats.org/drawingml/2006/wordprocessingDrawing" xmlns:w10="urn:schemas-microsoft-com:office:word" xmlns:w="http://schemas.openxmlformats.org/wordprocessingml/2006/main" xmlns:w14="http://schemas.microsoft.com/office/word/2010/wordml" xmlns:w15="http://schemas.microsoft.com/office/word/2012/wordml" xmlns:w16cid="http://schemas.microsoft.com/office/word/2016/wordml/cid" xmlns:w16se="http://schemas.microsoft.com/office/word/2015/wordml/symex" xmlns:wpg="http://schemas.microsoft.com/office/word/2010/wordprocessingGroup" xmlns:wpi="http://schemas.microsoft.com/office/word/2010/wordprocessingInk" xmlns:wne="http://schemas.microsoft.com/office/word/2006/wordml" xmlns:wps="http://schemas.microsoft.com/office/word/2010/wordprocessingShape" mc:Ignorable="w14 w15 w16se w16cid wp14">
+  <w:endnote w:type="separator" w:id="-1">
+    <w:p>
+      <w:pPr>
+        <w:spacing w:after="0" w:line="240" w:lineRule="auto"/>
+      </w:pPr>
+      <w:r>
+        <w:separator/>
+      </w:r>
+    </w:p>
+  </w:endnote>
+  <w:endnote w:type="continuationSeparator" w:id="0">
+    <w:p>
+      <w:pPr>
+        <w:spacing w:after="0" w:line="240" w:lineRule="auto"/>
+      </w:pPr>
+      <w:r>
+        <w:continuationSeparator/>
+      </w:r>
+    </w:p>
+  </w:endnote>
+</w:endnotes>
+</file>
+
+<file path=word/footnotes.xml><?xml version="1.0" encoding="utf-8"?>
+<w:footnotes xmlns:wpc="http://schemas.microsoft.com/office/word/2010/wordprocessingCanvas" xmlns:cx="http://schemas.microsoft.com/office/drawing/2014/chartex" xmlns:cx1="http://schemas.microsoft.com/office/drawing/2015/9/8/chartex" xmlns:cx2="http://schemas.microsoft.com/office/drawing/2015/10/21/chartex" xmlns:cx3="http://schemas.microsoft.com/office/drawing/2016/5/9/chartex" xmlns:cx4="http://schemas.microsoft.com/office/drawing/2016/5/10/chartex" xmlns:cx5="http://schemas.microsoft.com/office/drawing/2016/5/11/chartex" xmlns:cx6="http://schemas.microsoft.com/office/drawing/2016/5/12/chartex" xmlns:cx7="http://schemas.microsoft.com/office/drawing/2016/5/13/chartex" xmlns:cx8="http://schemas.microsoft.com/office/drawing/2016/5/14/chartex" xmlns:mc="http://schemas.openxmlformats.org/markup-compatibility/2006" xmlns:aink="http://schemas.microsoft.com/office/drawing/2016/ink" xmlns:am3d="http://schemas.microsoft.com/office/drawing/2017/model3d" xmlns:o="urn:schemas-microsoft-com:office:office" xmlns:r="http://schemas.openxmlformats.org/officeDocument/2006/relationships" xmlns:m="http://schemas.openxmlformats.org/officeDocument/2006/math" xmlns:v="urn:schemas-microsoft-com:vml" xmlns:wp14="http://schemas.microsoft.com/office/word/2010/wordprocessingDrawing" xmlns:wp="http://schemas.openxmlformats.org/drawingml/2006/wordprocessingDrawing" xmlns:w10="urn:schemas-microsoft-com:office:word" xmlns:w="http://schemas.openxmlformats.org/wordprocessingml/2006/main" xmlns:w14="http://schemas.microsoft.com/office/word/2010/wordml" xmlns:w15="http://schemas.microsoft.com/office/word/2012/wordml" xmlns:w16cid="http://schemas.microsoft.com/office/word/2016/wordml/cid" xmlns:w16se="http://schemas.microsoft.com/office/word/2015/wordml/symex" xmlns:wpg="http://schemas.microsoft.com/office/word/2010/wordprocessingGroup" xmlns:wpi="http://schemas.microsoft.com/office/word/2010/wordprocessingInk" xmlns:wne="http://schemas.microsoft.com/office/word/2006/wordml" xmlns:wps="http://schemas.microsoft.com/office/word/2010/wordprocessingShape" mc:Ignorable="w14 w15 w16se w16cid wp14">
+  <w:footnote w:type="separator" w:id="-1">
+    <w:p>
+      <w:pPr>
+        <w:spacing w:after="0" w:line="240" w:lineRule="auto"/>
+      </w:pPr>
+      <w:r>
+        <w:separator/>
+      </w:r>
+    </w:p>
+  </w:footnote>
+  <w:footnote w:type="continuationSeparator" w:id="0">
+    <w:p>
+      <w:pPr>
+        <w:spacing w:after="0" w:line="240" w:lineRule="auto"/>
+      </w:pPr>
+      <w:r>
+        <w:continuationSeparator/>
+      </w:r>
+    </w:p>
+  </w:footnote>
+</w:footnotes>
 </file>
 
 <file path=word/numbering.xml><?xml version="1.0" encoding="utf-8"?>
@@ -4501,6 +5713,50 @@
       <w:contextualSpacing/>
     </w:pPr>
   </w:style>
+  <w:style w:type="paragraph" w:styleId="Header">
+    <w:name w:val="header"/>
+    <w:basedOn w:val="Normal"/>
+    <w:link w:val="HeaderChar"/>
+    <w:uiPriority w:val="99"/>
+    <w:unhideWhenUsed/>
+    <w:rsid w:val="000B3F80"/>
+    <w:pPr>
+      <w:tabs>
+        <w:tab w:val="center" w:pos="4680"/>
+        <w:tab w:val="right" w:pos="9360"/>
+      </w:tabs>
+      <w:spacing w:after="0" w:line="240" w:lineRule="auto"/>
+    </w:pPr>
+  </w:style>
+  <w:style w:type="character" w:customStyle="1" w:styleId="HeaderChar">
+    <w:name w:val="Header Char"/>
+    <w:basedOn w:val="DefaultParagraphFont"/>
+    <w:link w:val="Header"/>
+    <w:uiPriority w:val="99"/>
+    <w:rsid w:val="000B3F80"/>
+  </w:style>
+  <w:style w:type="paragraph" w:styleId="Footer">
+    <w:name w:val="footer"/>
+    <w:basedOn w:val="Normal"/>
+    <w:link w:val="FooterChar"/>
+    <w:uiPriority w:val="99"/>
+    <w:unhideWhenUsed/>
+    <w:rsid w:val="000B3F80"/>
+    <w:pPr>
+      <w:tabs>
+        <w:tab w:val="center" w:pos="4680"/>
+        <w:tab w:val="right" w:pos="9360"/>
+      </w:tabs>
+      <w:spacing w:after="0" w:line="240" w:lineRule="auto"/>
+    </w:pPr>
+  </w:style>
+  <w:style w:type="character" w:customStyle="1" w:styleId="FooterChar">
+    <w:name w:val="Footer Char"/>
+    <w:basedOn w:val="DefaultParagraphFont"/>
+    <w:link w:val="Footer"/>
+    <w:uiPriority w:val="99"/>
+    <w:rsid w:val="000B3F80"/>
+  </w:style>
 </w:styles>
 </file>
 

</xml_diff>